<commit_message>
Add additional tests for code errors, change test frequencies between analytic and sim results to match
</commit_message>
<xml_diff>
--- a/Analysis/Methods_Results.docx
+++ b/Analysis/Methods_Results.docx
@@ -136,68 +136,7 @@
         <w:t xml:space="preserve">5/20/2021</w:t>
       </w:r>
     </w:p>
-    <w:bookmarkStart w:id="20" w:name="to-dos"/>
-    <w:p>
-      <w:pPr>
-        <w:pStyle w:val="Heading2"/>
-      </w:pPr>
-      <w:r>
-        <w:t xml:space="preserve">To-dos</w:t>
-      </w:r>
-    </w:p>
-    <w:p>
-      <w:pPr>
-        <w:numPr>
-          <w:ilvl w:val="0"/>
-          <w:numId w:val="1001"/>
-        </w:numPr>
-        <w:pStyle w:val="Compact"/>
-      </w:pPr>
-      <w:r>
-        <w:t xml:space="preserve">Add non-compliance with testing regimen</w:t>
-      </w:r>
-    </w:p>
-    <w:p>
-      <w:pPr>
-        <w:numPr>
-          <w:ilvl w:val="0"/>
-          <w:numId w:val="1001"/>
-        </w:numPr>
-        <w:pStyle w:val="Compact"/>
-      </w:pPr>
-      <w:r>
-        <w:t xml:space="preserve">Make self-isolation a scenario</w:t>
-      </w:r>
-    </w:p>
-    <w:p>
-      <w:pPr>
-        <w:numPr>
-          <w:ilvl w:val="1"/>
-          <w:numId w:val="1002"/>
-        </w:numPr>
-        <w:pStyle w:val="Compact"/>
-      </w:pPr>
-      <w:r>
-        <w:t xml:space="preserve">Grid of self-isolation to testing compliance?</w:t>
-      </w:r>
-      <w:r>
-        <w:br/>
-      </w:r>
-    </w:p>
-    <w:p>
-      <w:pPr>
-        <w:numPr>
-          <w:ilvl w:val="0"/>
-          <w:numId w:val="1001"/>
-        </w:numPr>
-        <w:pStyle w:val="Compact"/>
-      </w:pPr>
-      <w:r>
-        <w:t xml:space="preserve">Format for analytic results, followed by grid search of scenarios, followed by sensitivity analyses of optimal scenario subjected to: non-compliance, leaky cohort</w:t>
-      </w:r>
-    </w:p>
-    <w:bookmarkEnd w:id="20"/>
-    <w:bookmarkStart w:id="21" w:name="staff-work-and-testing-schedules"/>
+    <w:bookmarkStart w:id="20" w:name="staff-work-and-testing-schedules"/>
     <w:p>
       <w:pPr>
         <w:pStyle w:val="Heading2"/>
@@ -214,8 +153,8 @@
         <w:t xml:space="preserve">[Nick describes CDCR data, staffing and testing schedules]</w:t>
       </w:r>
     </w:p>
-    <w:bookmarkEnd w:id="21"/>
-    <w:bookmarkStart w:id="27" w:name="X07f80927fcb37ed2a68e4f6df02e8279cb45b07"/>
+    <w:bookmarkEnd w:id="20"/>
+    <w:bookmarkStart w:id="26" w:name="X07f80927fcb37ed2a68e4f6df02e8279cb45b07"/>
     <w:p>
       <w:pPr>
         <w:pStyle w:val="Heading2"/>
@@ -230,6 +169,23 @@
       </w:pPr>
       <w:r>
         <w:t xml:space="preserve">Building on previous work investigating the effects of non-pharmaceutical interventions</w:t>
+      </w:r>
+      <w:r>
+        <w:t xml:space="preserve"> </w:t>
+      </w:r>
+      <w:hyperlink r:id="rId21">
+        <w:r>
+          <w:rPr>
+            <w:rStyle w:val="Hyperlink"/>
+          </w:rPr>
+          <w:t xml:space="preserve">CITE</w:t>
+        </w:r>
+      </w:hyperlink>
+      <w:r>
+        <w:t xml:space="preserve"> </w:t>
+      </w:r>
+      <w:r>
+        <w:t xml:space="preserve">and testing</w:t>
       </w:r>
       <w:r>
         <w:t xml:space="preserve"> </w:t>
@@ -246,7 +202,247 @@
         <w:t xml:space="preserve"> </w:t>
       </w:r>
       <w:r>
-        <w:t xml:space="preserve">and testing</w:t>
+        <w:t xml:space="preserve">on the transmission of infectious diseases, individual contributions to SARS-CoV2 transmission through time were modeled from an infectiousness profile,</w:t>
+      </w:r>
+      <w:r>
+        <w:t xml:space="preserve"> </w:t>
+      </w:r>
+      <m:oMath>
+        <m:sSub>
+          <m:e>
+            <m:r>
+              <m:t>β</m:t>
+            </m:r>
+          </m:e>
+          <m:sub>
+            <m:r>
+              <m:t>t</m:t>
+            </m:r>
+          </m:sub>
+        </m:sSub>
+      </m:oMath>
+      <w:r>
+        <w:t xml:space="preserve">, generated from key biological parameters of the virus that determine the distribution of infectiousness over time. We used the probability density function of the triangle distribution to model</w:t>
+      </w:r>
+      <w:r>
+        <w:t xml:space="preserve"> </w:t>
+      </w:r>
+      <m:oMath>
+        <m:sSub>
+          <m:e>
+            <m:r>
+              <m:t>β</m:t>
+            </m:r>
+          </m:e>
+          <m:sub>
+            <m:r>
+              <m:t>t</m:t>
+            </m:r>
+          </m:sub>
+        </m:sSub>
+      </m:oMath>
+      <w:r>
+        <w:t xml:space="preserve">, with infectiousness beginning after the latent period, ending after the duration of the infectious period, and peaking at some point in between (</w:t>
+      </w:r>
+      <m:oMath>
+        <m:r>
+          <m:t>a</m:t>
+        </m:r>
+        <m:r>
+          <m:rPr>
+            <m:sty m:val="p"/>
+          </m:rPr>
+          <m:t>=</m:t>
+        </m:r>
+        <m:sSub>
+          <m:e>
+            <m:r>
+              <m:t>t</m:t>
+            </m:r>
+          </m:e>
+          <m:sub>
+            <m:r>
+              <m:t>l</m:t>
+            </m:r>
+            <m:r>
+              <m:t>a</m:t>
+            </m:r>
+            <m:r>
+              <m:t>t</m:t>
+            </m:r>
+            <m:r>
+              <m:t>e</m:t>
+            </m:r>
+            <m:r>
+              <m:t>n</m:t>
+            </m:r>
+            <m:r>
+              <m:t>t</m:t>
+            </m:r>
+          </m:sub>
+        </m:sSub>
+      </m:oMath>
+      <w:r>
+        <w:t xml:space="preserve">,</w:t>
+      </w:r>
+      <w:r>
+        <w:t xml:space="preserve"> </w:t>
+      </w:r>
+      <m:oMath>
+        <m:r>
+          <m:t>b</m:t>
+        </m:r>
+        <m:r>
+          <m:rPr>
+            <m:sty m:val="p"/>
+          </m:rPr>
+          <m:t>=</m:t>
+        </m:r>
+        <m:sSub>
+          <m:e>
+            <m:r>
+              <m:t>t</m:t>
+            </m:r>
+          </m:e>
+          <m:sub>
+            <m:r>
+              <m:t>t</m:t>
+            </m:r>
+            <m:r>
+              <m:t>o</m:t>
+            </m:r>
+            <m:r>
+              <m:t>t</m:t>
+            </m:r>
+          </m:sub>
+        </m:sSub>
+        <m:r>
+          <m:rPr>
+            <m:sty m:val="p"/>
+          </m:rPr>
+          <m:t>=</m:t>
+        </m:r>
+        <m:sSub>
+          <m:e>
+            <m:r>
+              <m:t>t</m:t>
+            </m:r>
+          </m:e>
+          <m:sub>
+            <m:r>
+              <m:t>i</m:t>
+            </m:r>
+            <m:r>
+              <m:t>n</m:t>
+            </m:r>
+            <m:r>
+              <m:t>f</m:t>
+            </m:r>
+            <m:r>
+              <m:t>e</m:t>
+            </m:r>
+            <m:r>
+              <m:t>c</m:t>
+            </m:r>
+            <m:r>
+              <m:t>t</m:t>
+            </m:r>
+            <m:r>
+              <m:t>i</m:t>
+            </m:r>
+            <m:r>
+              <m:t>o</m:t>
+            </m:r>
+            <m:r>
+              <m:t>u</m:t>
+            </m:r>
+            <m:r>
+              <m:t>s</m:t>
+            </m:r>
+          </m:sub>
+        </m:sSub>
+        <m:r>
+          <m:rPr>
+            <m:sty m:val="p"/>
+          </m:rPr>
+          <m:t>+</m:t>
+        </m:r>
+        <m:sSub>
+          <m:e>
+            <m:r>
+              <m:t>t</m:t>
+            </m:r>
+          </m:e>
+          <m:sub>
+            <m:r>
+              <m:t>l</m:t>
+            </m:r>
+            <m:r>
+              <m:t>a</m:t>
+            </m:r>
+            <m:r>
+              <m:t>t</m:t>
+            </m:r>
+            <m:r>
+              <m:t>e</m:t>
+            </m:r>
+            <m:r>
+              <m:t>n</m:t>
+            </m:r>
+            <m:r>
+              <m:t>t</m:t>
+            </m:r>
+          </m:sub>
+        </m:sSub>
+      </m:oMath>
+      <w:r>
+        <w:t xml:space="preserve">,</w:t>
+      </w:r>
+      <w:r>
+        <w:t xml:space="preserve"> </w:t>
+      </w:r>
+      <m:oMath>
+        <m:r>
+          <m:t>c</m:t>
+        </m:r>
+        <m:r>
+          <m:rPr>
+            <m:sty m:val="p"/>
+          </m:rPr>
+          <m:t>=</m:t>
+        </m:r>
+        <m:sSub>
+          <m:e>
+            <m:r>
+              <m:t>t</m:t>
+            </m:r>
+          </m:e>
+          <m:sub>
+            <m:r>
+              <m:t>p</m:t>
+            </m:r>
+            <m:r>
+              <m:t>e</m:t>
+            </m:r>
+            <m:r>
+              <m:t>a</m:t>
+            </m:r>
+            <m:r>
+              <m:t>k</m:t>
+            </m:r>
+          </m:sub>
+        </m:sSub>
+      </m:oMath>
+      <w:r>
+        <w:t xml:space="preserve">, and a&lt;c&lt;b ; Fig 2a).</w:t>
+      </w:r>
+    </w:p>
+    <w:p>
+      <w:pPr>
+        <w:pStyle w:val="BodyText"/>
+      </w:pPr>
+      <w:r>
+        <w:t xml:space="preserve">The viral dynamics of SARS-CoV2 make control efforts challenging, as high infectiousness in the absence of symptoms is common</w:t>
       </w:r>
       <w:r>
         <w:t xml:space="preserve"> </w:t>
@@ -260,250 +456,7 @@
         </w:r>
       </w:hyperlink>
       <w:r>
-        <w:t xml:space="preserve"> </w:t>
-      </w:r>
-      <w:r>
-        <w:t xml:space="preserve">on the transmission of infectious diseases, individual contributions to SARS-CoV2 transmission through time are modeled from an infectiousness profile,</w:t>
-      </w:r>
-      <w:r>
-        <w:t xml:space="preserve"> </w:t>
-      </w:r>
-      <m:oMath>
-        <m:sSub>
-          <m:e>
-            <m:r>
-              <m:t>β</m:t>
-            </m:r>
-          </m:e>
-          <m:sub>
-            <m:r>
-              <m:t>t</m:t>
-            </m:r>
-          </m:sub>
-        </m:sSub>
-      </m:oMath>
-      <w:r>
-        <w:t xml:space="preserve">, generated from key biological parameters of the virus that determine the distribution of infectiousness over time. A triangle distribution is used to model</w:t>
-      </w:r>
-      <w:r>
-        <w:t xml:space="preserve"> </w:t>
-      </w:r>
-      <m:oMath>
-        <m:sSub>
-          <m:e>
-            <m:r>
-              <m:t>β</m:t>
-            </m:r>
-          </m:e>
-          <m:sub>
-            <m:r>
-              <m:t>t</m:t>
-            </m:r>
-          </m:sub>
-        </m:sSub>
-      </m:oMath>
-      <w:r>
-        <w:t xml:space="preserve">, with infectiousness beginning after the latent period, ending after the duration of the infectious period, and peaking at some point in between (</w:t>
-      </w:r>
-      <m:oMath>
-        <m:r>
-          <m:t>a</m:t>
-        </m:r>
-        <m:r>
-          <m:rPr>
-            <m:sty m:val="p"/>
-          </m:rPr>
-          <m:t>=</m:t>
-        </m:r>
-        <m:sSub>
-          <m:e>
-            <m:r>
-              <m:t>t</m:t>
-            </m:r>
-          </m:e>
-          <m:sub>
-            <m:r>
-              <m:t>l</m:t>
-            </m:r>
-            <m:r>
-              <m:t>a</m:t>
-            </m:r>
-            <m:r>
-              <m:t>t</m:t>
-            </m:r>
-            <m:r>
-              <m:t>e</m:t>
-            </m:r>
-            <m:r>
-              <m:t>n</m:t>
-            </m:r>
-            <m:r>
-              <m:t>t</m:t>
-            </m:r>
-          </m:sub>
-        </m:sSub>
-      </m:oMath>
-      <w:r>
         <w:t xml:space="preserve">,</w:t>
-      </w:r>
-      <w:r>
-        <w:t xml:space="preserve"> </w:t>
-      </w:r>
-      <m:oMath>
-        <m:r>
-          <m:t>b</m:t>
-        </m:r>
-        <m:r>
-          <m:rPr>
-            <m:sty m:val="p"/>
-          </m:rPr>
-          <m:t>=</m:t>
-        </m:r>
-        <m:sSub>
-          <m:e>
-            <m:r>
-              <m:t>t</m:t>
-            </m:r>
-          </m:e>
-          <m:sub>
-            <m:r>
-              <m:t>t</m:t>
-            </m:r>
-            <m:r>
-              <m:t>o</m:t>
-            </m:r>
-            <m:r>
-              <m:t>t</m:t>
-            </m:r>
-          </m:sub>
-        </m:sSub>
-        <m:r>
-          <m:rPr>
-            <m:sty m:val="p"/>
-          </m:rPr>
-          <m:t>=</m:t>
-        </m:r>
-        <m:sSub>
-          <m:e>
-            <m:r>
-              <m:t>t</m:t>
-            </m:r>
-          </m:e>
-          <m:sub>
-            <m:r>
-              <m:t>i</m:t>
-            </m:r>
-            <m:r>
-              <m:t>n</m:t>
-            </m:r>
-            <m:r>
-              <m:t>f</m:t>
-            </m:r>
-            <m:r>
-              <m:t>e</m:t>
-            </m:r>
-            <m:r>
-              <m:t>c</m:t>
-            </m:r>
-            <m:r>
-              <m:t>t</m:t>
-            </m:r>
-            <m:r>
-              <m:t>i</m:t>
-            </m:r>
-            <m:r>
-              <m:t>o</m:t>
-            </m:r>
-            <m:r>
-              <m:t>u</m:t>
-            </m:r>
-            <m:r>
-              <m:t>s</m:t>
-            </m:r>
-          </m:sub>
-        </m:sSub>
-        <m:r>
-          <m:rPr>
-            <m:sty m:val="p"/>
-          </m:rPr>
-          <m:t>+</m:t>
-        </m:r>
-        <m:sSub>
-          <m:e>
-            <m:r>
-              <m:t>t</m:t>
-            </m:r>
-          </m:e>
-          <m:sub>
-            <m:r>
-              <m:t>l</m:t>
-            </m:r>
-            <m:r>
-              <m:t>a</m:t>
-            </m:r>
-            <m:r>
-              <m:t>t</m:t>
-            </m:r>
-            <m:r>
-              <m:t>e</m:t>
-            </m:r>
-            <m:r>
-              <m:t>n</m:t>
-            </m:r>
-            <m:r>
-              <m:t>t</m:t>
-            </m:r>
-          </m:sub>
-        </m:sSub>
-      </m:oMath>
-      <w:r>
-        <w:t xml:space="preserve">,</w:t>
-      </w:r>
-      <w:r>
-        <w:t xml:space="preserve"> </w:t>
-      </w:r>
-      <m:oMath>
-        <m:r>
-          <m:t>c</m:t>
-        </m:r>
-        <m:r>
-          <m:rPr>
-            <m:sty m:val="p"/>
-          </m:rPr>
-          <m:t>=</m:t>
-        </m:r>
-        <m:sSub>
-          <m:e>
-            <m:r>
-              <m:t>t</m:t>
-            </m:r>
-          </m:e>
-          <m:sub>
-            <m:r>
-              <m:t>p</m:t>
-            </m:r>
-            <m:r>
-              <m:t>e</m:t>
-            </m:r>
-            <m:r>
-              <m:t>a</m:t>
-            </m:r>
-            <m:r>
-              <m:t>k</m:t>
-            </m:r>
-          </m:sub>
-        </m:sSub>
-      </m:oMath>
-      <w:r>
-        <w:t xml:space="preserve">, and a&lt;c&lt;b ; Fig 1a).</w:t>
-      </w:r>
-    </w:p>
-    <w:p>
-      <w:pPr>
-        <w:pStyle w:val="BodyText"/>
-      </w:pPr>
-      <w:r>
-        <w:t xml:space="preserve">The viral dynamics of SARS-CoV2 make control efforts challenging, as asymptomatic and presymptomatic transmission caused by high infectiousness in the absence of symptoms are common</w:t>
       </w:r>
       <w:r>
         <w:t xml:space="preserve"> </w:t>
@@ -517,24 +470,7 @@
         </w:r>
       </w:hyperlink>
       <w:r>
-        <w:t xml:space="preserve">,</w:t>
-      </w:r>
-      <w:r>
-        <w:t xml:space="preserve"> </w:t>
-      </w:r>
-      <w:hyperlink r:id="rId25">
-        <w:r>
-          <w:rPr>
-            <w:rStyle w:val="Hyperlink"/>
-          </w:rPr>
-          <w:t xml:space="preserve">CITE</w:t>
-        </w:r>
-      </w:hyperlink>
-      <w:r>
-        <w:t xml:space="preserve">. In terms of the infectiousness profile for SARS-CoV2, this means that peak infectiousness</w:t>
-      </w:r>
-      <w:r>
-        <w:t xml:space="preserve"> </w:t>
+        <w:t xml:space="preserve">. In terms of the infectiousness profile for SARS-CoV2, this means that peak infectiousness (</w:t>
       </w:r>
       <m:oMath>
         <m:sSub>
@@ -560,10 +496,7 @@
         </m:sSub>
       </m:oMath>
       <w:r>
-        <w:t xml:space="preserve"> </w:t>
-      </w:r>
-      <w:r>
-        <w:t xml:space="preserve">tends to coincide with the onset of symptoms (for cases that are symptomatic), but occurs after completion of the latent period (i.e. </w:t>
+        <w:t xml:space="preserve">) tends to coincide with the onset of symptoms (for cases that are symptomatic), but occurs after completion of the latent period (i.e. </w:t>
       </w:r>
       <m:oMath>
         <m:sSub>
@@ -666,7 +599,7 @@
         </m:sSub>
       </m:oMath>
       <w:r>
-        <w:t xml:space="preserve">). The expected number of new cases generated at time</w:t>
+        <w:t xml:space="preserve">). The expected number of new cases generated by an individual at time</w:t>
       </w:r>
       <w:r>
         <w:t xml:space="preserve"> </w:t>
@@ -743,7 +676,7 @@
         <w:t xml:space="preserve"> </w:t>
       </w:r>
       <w:r>
-        <w:t xml:space="preserve">is the effective reproduction number interpreted as the expected number of cases generated by a new case over the duration of the infectious period. The model therefore assumes that new cases are most likely to be generated around the time of peak infectiousness,</w:t>
+        <w:t xml:space="preserve">is the effective reproduction number interpreted as the expected number of cases generated by a new case over the duration of their infectious period. The model therefore assumes that new cases are most likely to be generated around the time of peak infectiousness,</w:t>
       </w:r>
       <w:r>
         <w:t xml:space="preserve"> </w:t>
@@ -1179,7 +1112,7 @@
         <w:t xml:space="preserve"> </w:t>
       </w:r>
       <w:r>
-        <w:t xml:space="preserve">(Fig 1a). The size of the slice removed is dependent on the shape of the overall triangle distribution, which is primarily determined by</w:t>
+        <w:t xml:space="preserve">(Fig 2a). The size of the slice removed can be estimated from the probability density function of the triangle distribution and the parameters</w:t>
       </w:r>
       <w:r>
         <w:t xml:space="preserve"> </w:t>
@@ -1193,6 +1126,70 @@
           </m:e>
           <m:sub>
             <m:r>
+              <m:t>l</m:t>
+            </m:r>
+            <m:r>
+              <m:t>a</m:t>
+            </m:r>
+            <m:r>
+              <m:t>t</m:t>
+            </m:r>
+            <m:r>
+              <m:t>e</m:t>
+            </m:r>
+            <m:r>
+              <m:t>n</m:t>
+            </m:r>
+            <m:r>
+              <m:t>t</m:t>
+            </m:r>
+          </m:sub>
+        </m:sSub>
+      </m:oMath>
+      <w:r>
+        <w:t xml:space="preserve">,</w:t>
+      </w:r>
+      <w:r>
+        <w:t xml:space="preserve"> </w:t>
+      </w:r>
+      <m:oMath>
+        <m:sSub>
+          <m:e>
+            <m:r>
+              <m:t>t</m:t>
+            </m:r>
+          </m:e>
+          <m:sub>
+            <m:r>
+              <m:t>p</m:t>
+            </m:r>
+            <m:r>
+              <m:t>e</m:t>
+            </m:r>
+            <m:r>
+              <m:t>a</m:t>
+            </m:r>
+            <m:r>
+              <m:t>k</m:t>
+            </m:r>
+          </m:sub>
+        </m:sSub>
+      </m:oMath>
+      <w:r>
+        <w:t xml:space="preserve">,</w:t>
+      </w:r>
+      <w:r>
+        <w:t xml:space="preserve"> </w:t>
+      </w:r>
+      <m:oMath>
+        <m:sSub>
+          <m:e>
+            <m:r>
+              <m:t>t</m:t>
+            </m:r>
+          </m:e>
+          <m:sub>
+            <m:r>
               <m:t>t</m:t>
             </m:r>
             <m:r>
@@ -1205,10 +1202,7 @@
         </m:sSub>
       </m:oMath>
       <w:r>
-        <w:t xml:space="preserve"> </w:t>
-      </w:r>
-      <w:r>
-        <w:t xml:space="preserve">and</w:t>
+        <w:t xml:space="preserve">, and</w:t>
       </w:r>
       <w:r>
         <w:t xml:space="preserve"> </w:t>
@@ -1222,362 +1216,27 @@
           </m:e>
           <m:sub>
             <m:r>
-              <m:t>p</m:t>
-            </m:r>
-            <m:r>
-              <m:t>e</m:t>
-            </m:r>
-            <m:r>
-              <m:t>a</m:t>
-            </m:r>
-            <m:r>
-              <m:t>k</m:t>
+              <m:t>i</m:t>
+            </m:r>
+            <m:r>
+              <m:t>s</m:t>
+            </m:r>
+            <m:r>
+              <m:t>o</m:t>
             </m:r>
           </m:sub>
         </m:sSub>
       </m:oMath>
       <w:r>
-        <w:t xml:space="preserve">, and the location of</w:t>
-      </w:r>
-      <w:r>
-        <w:t xml:space="preserve"> </w:t>
-      </w:r>
-      <m:oMath>
-        <m:sSub>
-          <m:e>
-            <m:r>
-              <m:t>t</m:t>
-            </m:r>
-          </m:e>
-          <m:sub>
-            <m:r>
-              <m:t>i</m:t>
-            </m:r>
-            <m:r>
-              <m:t>s</m:t>
-            </m:r>
-            <m:r>
-              <m:t>o</m:t>
-            </m:r>
-          </m:sub>
-        </m:sSub>
-      </m:oMath>
-      <w:r>
-        <w:t xml:space="preserve"> </w:t>
-      </w:r>
-      <w:r>
-        <w:t xml:space="preserve">in relation to</w:t>
-      </w:r>
-      <w:r>
-        <w:t xml:space="preserve"> </w:t>
-      </w:r>
-      <m:oMath>
-        <m:sSub>
-          <m:e>
-            <m:r>
-              <m:t>t</m:t>
-            </m:r>
-          </m:e>
-          <m:sub>
-            <m:r>
-              <m:t>p</m:t>
-            </m:r>
-            <m:r>
-              <m:t>e</m:t>
-            </m:r>
-            <m:r>
-              <m:t>a</m:t>
-            </m:r>
-            <m:r>
-              <m:t>k</m:t>
-            </m:r>
-          </m:sub>
-        </m:sSub>
-      </m:oMath>
-      <w:r>
-        <w:t xml:space="preserve">. For instance, if</w:t>
-      </w:r>
-      <w:r>
-        <w:t xml:space="preserve"> </w:t>
-      </w:r>
-      <m:oMath>
-        <m:sSub>
-          <m:e>
-            <m:r>
-              <m:t>t</m:t>
-            </m:r>
-          </m:e>
-          <m:sub>
-            <m:r>
-              <m:t>i</m:t>
-            </m:r>
-            <m:r>
-              <m:t>s</m:t>
-            </m:r>
-            <m:r>
-              <m:t>o</m:t>
-            </m:r>
-          </m:sub>
-        </m:sSub>
-        <m:r>
-          <m:rPr>
-            <m:sty m:val="p"/>
-          </m:rPr>
-          <m:t>&gt;</m:t>
-        </m:r>
-        <m:sSub>
-          <m:e>
-            <m:r>
-              <m:t>t</m:t>
-            </m:r>
-          </m:e>
-          <m:sub>
-            <m:r>
-              <m:t>p</m:t>
-            </m:r>
-            <m:r>
-              <m:t>e</m:t>
-            </m:r>
-            <m:r>
-              <m:t>a</m:t>
-            </m:r>
-            <m:r>
-              <m:t>k</m:t>
-            </m:r>
-          </m:sub>
-        </m:sSub>
-      </m:oMath>
-      <w:r>
-        <w:t xml:space="preserve">, then the proportional reduction in</w:t>
-      </w:r>
-      <w:r>
-        <w:t xml:space="preserve"> </w:t>
-      </w:r>
-      <m:oMath>
-        <m:r>
-          <m:rPr>
-            <m:sty m:val="p"/>
-            <m:scr m:val="script"/>
-          </m:rPr>
-          <m:t>R</m:t>
-        </m:r>
-      </m:oMath>
-      <w:r>
-        <w:t xml:space="preserve"> </w:t>
-      </w:r>
-      <w:r>
-        <w:t xml:space="preserve">can be estimated as</w:t>
-      </w:r>
-      <w:r>
-        <w:t xml:space="preserve"> </w:t>
-      </w:r>
-      <m:oMath>
-        <m:f>
-          <m:fPr>
-            <m:type m:val="bar"/>
-          </m:fPr>
-          <m:num>
-            <m:r>
-              <m:t>2</m:t>
-            </m:r>
-          </m:num>
-          <m:den>
-            <m:sSub>
-              <m:e>
-                <m:r>
-                  <m:t>t</m:t>
-                </m:r>
-              </m:e>
-              <m:sub>
-                <m:r>
-                  <m:t>i</m:t>
-                </m:r>
-                <m:r>
-                  <m:t>n</m:t>
-                </m:r>
-                <m:r>
-                  <m:t>f</m:t>
-                </m:r>
-                <m:r>
-                  <m:t>e</m:t>
-                </m:r>
-                <m:r>
-                  <m:t>c</m:t>
-                </m:r>
-                <m:r>
-                  <m:t>t</m:t>
-                </m:r>
-                <m:r>
-                  <m:t>i</m:t>
-                </m:r>
-                <m:r>
-                  <m:t>o</m:t>
-                </m:r>
-                <m:r>
-                  <m:t>u</m:t>
-                </m:r>
-                <m:r>
-                  <m:t>s</m:t>
-                </m:r>
-              </m:sub>
-            </m:sSub>
-            <m:r>
-              <m:rPr>
-                <m:sty m:val="p"/>
-              </m:rPr>
-              <m:t>(</m:t>
-            </m:r>
-            <m:sSub>
-              <m:e>
-                <m:r>
-                  <m:t>t</m:t>
-                </m:r>
-              </m:e>
-              <m:sub>
-                <m:r>
-                  <m:t>t</m:t>
-                </m:r>
-                <m:r>
-                  <m:t>o</m:t>
-                </m:r>
-                <m:r>
-                  <m:t>t</m:t>
-                </m:r>
-              </m:sub>
-            </m:sSub>
-            <m:r>
-              <m:rPr>
-                <m:sty m:val="p"/>
-              </m:rPr>
-              <m:t>−</m:t>
-            </m:r>
-            <m:sSub>
-              <m:e>
-                <m:r>
-                  <m:t>t</m:t>
-                </m:r>
-              </m:e>
-              <m:sub>
-                <m:r>
-                  <m:t>p</m:t>
-                </m:r>
-                <m:r>
-                  <m:t>e</m:t>
-                </m:r>
-                <m:r>
-                  <m:t>a</m:t>
-                </m:r>
-                <m:r>
-                  <m:t>k</m:t>
-                </m:r>
-              </m:sub>
-            </m:sSub>
-            <m:r>
-              <m:rPr>
-                <m:sty m:val="p"/>
-              </m:rPr>
-              <m:t>)</m:t>
-            </m:r>
-          </m:den>
-        </m:f>
-        <m:nary>
-          <m:naryPr>
-            <m:chr m:val="∫"/>
-            <m:limLoc m:val="subSup"/>
-            <m:subHide m:val="0"/>
-            <m:supHide m:val="0"/>
-          </m:naryPr>
-          <m:sub>
-            <m:sSub>
-              <m:e>
-                <m:r>
-                  <m:t>t</m:t>
-                </m:r>
-              </m:e>
-              <m:sub>
-                <m:r>
-                  <m:t>i</m:t>
-                </m:r>
-                <m:r>
-                  <m:t>s</m:t>
-                </m:r>
-                <m:r>
-                  <m:t>o</m:t>
-                </m:r>
-              </m:sub>
-            </m:sSub>
-          </m:sub>
-          <m:sup>
-            <m:sSub>
-              <m:e>
-                <m:r>
-                  <m:t>t</m:t>
-                </m:r>
-              </m:e>
-              <m:sub>
-                <m:r>
-                  <m:t>t</m:t>
-                </m:r>
-                <m:r>
-                  <m:t>o</m:t>
-                </m:r>
-                <m:r>
-                  <m:t>t</m:t>
-                </m:r>
-              </m:sub>
-            </m:sSub>
-          </m:sup>
-          <m:e>
-            <m:r>
-              <m:rPr>
-                <m:sty m:val="p"/>
-              </m:rPr>
-              <m:t>(</m:t>
-            </m:r>
-          </m:e>
-        </m:nary>
-        <m:sSub>
-          <m:e>
-            <m:r>
-              <m:t>t</m:t>
-            </m:r>
-          </m:e>
-          <m:sub>
-            <m:r>
-              <m:t>t</m:t>
-            </m:r>
-            <m:r>
-              <m:t>o</m:t>
-            </m:r>
-            <m:r>
-              <m:t>t</m:t>
-            </m:r>
-          </m:sub>
-        </m:sSub>
-        <m:r>
-          <m:rPr>
-            <m:sty m:val="p"/>
-          </m:rPr>
-          <m:t>−</m:t>
-        </m:r>
-        <m:r>
-          <m:t>t</m:t>
-        </m:r>
-        <m:r>
-          <m:rPr>
-            <m:sty m:val="p"/>
-          </m:rPr>
-          <m:t>)</m:t>
-        </m:r>
-        <m:r>
-          <m:t>d</m:t>
-        </m:r>
-        <m:r>
-          <m:t>t</m:t>
-        </m:r>
-      </m:oMath>
-      <w:r>
-        <w:t xml:space="preserve">. Figure 1b shows the relationship between</w:t>
+        <w:t xml:space="preserve">.</w:t>
+      </w:r>
+    </w:p>
+    <w:p>
+      <w:pPr>
+        <w:pStyle w:val="BodyText"/>
+      </w:pPr>
+      <w:r>
+        <w:t xml:space="preserve">Figure 2b shows the relationship between</w:t>
       </w:r>
       <w:r>
         <w:t xml:space="preserve"> </w:t>
@@ -1916,7 +1575,7 @@
         <w:pStyle w:val="BodyText"/>
       </w:pPr>
       <w:r>
-        <w:t xml:space="preserve">Assuming testing is independent of symptoms, known contacts, and other reasons for explicitly seeking testing, the probability of going</w:t>
+        <w:t xml:space="preserve">Assuming testing is done randomly through time and is independent of symptoms or known contacts, the probability of being infectious and going</w:t>
       </w:r>
       <w:r>
         <w:t xml:space="preserve"> </w:t>
@@ -1930,7 +1589,7 @@
         <w:t xml:space="preserve"> </w:t>
       </w:r>
       <w:r>
-        <w:t xml:space="preserve">days without being tested from the testing frequency,</w:t>
+        <w:t xml:space="preserve">days without being tested and isolated given the testing frequency,</w:t>
       </w:r>
       <w:r>
         <w:t xml:space="preserve"> </w:t>
@@ -1962,9 +1621,24 @@
           </m:rPr>
           <m:t>−</m:t>
         </m:r>
-        <m:r>
-          <m:t>f</m:t>
-        </m:r>
+        <m:sSup>
+          <m:e>
+            <m:r>
+              <m:t>f</m:t>
+            </m:r>
+          </m:e>
+          <m:sup>
+            <m:r>
+              <m:rPr>
+                <m:sty m:val="p"/>
+              </m:rPr>
+              <m:t>−</m:t>
+            </m:r>
+            <m:r>
+              <m:t>1</m:t>
+            </m:r>
+          </m:sup>
+        </m:sSup>
         <m:sSup>
           <m:e>
             <m:r>
@@ -1982,15 +1656,61 @@
         </m:sSup>
       </m:oMath>
       <w:r>
-        <w:t xml:space="preserve"> </w:t>
-      </w:r>
-      <w:r>
-        <w:t xml:space="preserve">and the probability that</w:t>
-      </w:r>
-      <w:r>
-        <w:t xml:space="preserve"> </w:t>
-      </w:r>
-      <m:oMath>
+        <w:t xml:space="preserve">, where, for example</w:t>
+      </w:r>
+      <w:r>
+        <w:t xml:space="preserve"> </w:t>
+      </w:r>
+      <m:oMath>
+        <m:r>
+          <m:t>f</m:t>
+        </m:r>
+        <m:r>
+          <m:rPr>
+            <m:sty m:val="p"/>
+          </m:rPr>
+          <m:t>=</m:t>
+        </m:r>
+        <m:r>
+          <m:t>7</m:t>
+        </m:r>
+      </m:oMath>
+      <w:r>
+        <w:t xml:space="preserve"> </w:t>
+      </w:r>
+      <w:r>
+        <w:t xml:space="preserve">if testing is conducted weekly. The probability that isolation has occurred by day</w:t>
+      </w:r>
+      <w:r>
+        <w:t xml:space="preserve"> </w:t>
+      </w:r>
+      <m:oMath>
+        <m:r>
+          <m:t>τ</m:t>
+        </m:r>
+      </m:oMath>
+      <w:r>
+        <w:t xml:space="preserve"> </w:t>
+      </w:r>
+      <w:r>
+        <w:t xml:space="preserve">can then be estimated as</w:t>
+      </w:r>
+      <w:r>
+        <w:t xml:space="preserve"> </w:t>
+      </w:r>
+      <m:oMath>
+        <m:r>
+          <m:rPr>
+            <m:sty m:val="p"/>
+          </m:rPr>
+          <m:t>P</m:t>
+        </m:r>
+        <m:r>
+          <m:rPr>
+            <m:sty m:val="p"/>
+          </m:rPr>
+          <m:t>(</m:t>
+        </m:r>
         <m:sSub>
           <m:e>
             <m:r>
@@ -2018,22 +1738,26 @@
         <m:r>
           <m:t>τ</m:t>
         </m:r>
-      </m:oMath>
-      <w:r>
-        <w:t xml:space="preserve"> </w:t>
-      </w:r>
-      <w:r>
-        <w:t xml:space="preserve">as</w:t>
-      </w:r>
-      <w:r>
-        <w:t xml:space="preserve"> </w:t>
-      </w:r>
-      <m:oMath>
-        <m:r>
-          <m:rPr>
-            <m:sty m:val="p"/>
-          </m:rPr>
-          <m:t>P</m:t>
+        <m:r>
+          <m:rPr>
+            <m:sty m:val="p"/>
+          </m:rPr>
+          <m:t>)</m:t>
+        </m:r>
+        <m:r>
+          <m:rPr>
+            <m:sty m:val="p"/>
+          </m:rPr>
+          <m:t>=</m:t>
+        </m:r>
+        <m:r>
+          <m:t>1</m:t>
+        </m:r>
+        <m:r>
+          <m:rPr>
+            <m:sty m:val="p"/>
+          </m:rPr>
+          <m:t>−</m:t>
         </m:r>
         <m:r>
           <m:rPr>
@@ -2041,54 +1765,6 @@
           </m:rPr>
           <m:t>(</m:t>
         </m:r>
-        <m:sSub>
-          <m:e>
-            <m:r>
-              <m:t>t</m:t>
-            </m:r>
-          </m:e>
-          <m:sub>
-            <m:r>
-              <m:t>i</m:t>
-            </m:r>
-            <m:r>
-              <m:t>s</m:t>
-            </m:r>
-            <m:r>
-              <m:t>o</m:t>
-            </m:r>
-          </m:sub>
-        </m:sSub>
-        <m:r>
-          <m:rPr>
-            <m:sty m:val="p"/>
-          </m:rPr>
-          <m:t>≤</m:t>
-        </m:r>
-        <m:r>
-          <m:t>τ</m:t>
-        </m:r>
-        <m:r>
-          <m:rPr>
-            <m:sty m:val="p"/>
-          </m:rPr>
-          <m:t>|</m:t>
-        </m:r>
-        <m:r>
-          <m:t>f</m:t>
-        </m:r>
-        <m:r>
-          <m:rPr>
-            <m:sty m:val="p"/>
-          </m:rPr>
-          <m:t>)</m:t>
-        </m:r>
-        <m:r>
-          <m:rPr>
-            <m:sty m:val="p"/>
-          </m:rPr>
-          <m:t>=</m:t>
-        </m:r>
         <m:r>
           <m:t>1</m:t>
         </m:r>
@@ -2098,24 +1774,24 @@
           </m:rPr>
           <m:t>−</m:t>
         </m:r>
-        <m:r>
-          <m:rPr>
-            <m:sty m:val="p"/>
-          </m:rPr>
-          <m:t>(</m:t>
-        </m:r>
-        <m:r>
-          <m:t>1</m:t>
-        </m:r>
-        <m:r>
-          <m:rPr>
-            <m:sty m:val="p"/>
-          </m:rPr>
-          <m:t>−</m:t>
-        </m:r>
-        <m:r>
-          <m:t>f</m:t>
-        </m:r>
+        <m:sSup>
+          <m:e>
+            <m:r>
+              <m:t>f</m:t>
+            </m:r>
+          </m:e>
+          <m:sup>
+            <m:r>
+              <m:rPr>
+                <m:sty m:val="p"/>
+              </m:rPr>
+              <m:t>−</m:t>
+            </m:r>
+            <m:r>
+              <m:t>1</m:t>
+            </m:r>
+          </m:sup>
+        </m:sSup>
         <m:sSup>
           <m:e>
             <m:r>
@@ -2133,7 +1809,7 @@
         </m:sSup>
       </m:oMath>
       <w:r>
-        <w:t xml:space="preserve">, assuming isolation occurs immediately after testing. Given substantial turnaround times between testing and isolation, particularly when relying on PCR-based tests, the delay between testing and isolation,</w:t>
+        <w:t xml:space="preserve">, assuming isolation occurs immediately after testing. Given substantial turnaround times between testing and isolation, particularly when relying on PCR-based tests, the delay,</w:t>
       </w:r>
       <w:r>
         <w:t xml:space="preserve"> </w:t>
@@ -2144,7 +1820,7 @@
         </m:r>
       </m:oMath>
       <w:r>
-        <w:t xml:space="preserve">, can also be incorporated as:</w:t>
+        <w:t xml:space="preserve">, between testing and isolation can also be incorporated as:</w:t>
       </w:r>
       <w:r>
         <w:t xml:space="preserve"> </w:t>
@@ -2193,24 +1869,6 @@
           <m:rPr>
             <m:sty m:val="p"/>
           </m:rPr>
-          <m:t>|</m:t>
-        </m:r>
-        <m:r>
-          <m:t>f</m:t>
-        </m:r>
-        <m:r>
-          <m:rPr>
-            <m:sty m:val="p"/>
-          </m:rPr>
-          <m:t>,</m:t>
-        </m:r>
-        <m:r>
-          <m:t>d</m:t>
-        </m:r>
-        <m:r>
-          <m:rPr>
-            <m:sty m:val="p"/>
-          </m:rPr>
           <m:t>)</m:t>
         </m:r>
         <m:r>
@@ -2243,45 +1901,24 @@
           </m:rPr>
           <m:t>−</m:t>
         </m:r>
-        <m:f>
-          <m:fPr>
-            <m:type m:val="bar"/>
-          </m:fPr>
-          <m:num>
-            <m:r>
-              <m:t>1</m:t>
-            </m:r>
-          </m:num>
-          <m:den>
-            <m:sSup>
-              <m:e>
-                <m:r>
-                  <m:t>f</m:t>
-                </m:r>
-              </m:e>
-              <m:sup>
-                <m:r>
-                  <m:rPr>
-                    <m:sty m:val="p"/>
-                  </m:rPr>
-                  <m:t>−</m:t>
-                </m:r>
-                <m:r>
-                  <m:t>1</m:t>
-                </m:r>
-              </m:sup>
-            </m:sSup>
+        <m:sSup>
+          <m:e>
+            <m:r>
+              <m:t>f</m:t>
+            </m:r>
+          </m:e>
+          <m:sup>
             <m:r>
               <m:rPr>
                 <m:sty m:val="p"/>
               </m:rPr>
-              <m:t>+</m:t>
-            </m:r>
-            <m:r>
-              <m:t>d</m:t>
-            </m:r>
-          </m:den>
-        </m:f>
+              <m:t>−</m:t>
+            </m:r>
+            <m:r>
+              <m:t>1</m:t>
+            </m:r>
+          </m:sup>
+        </m:sSup>
         <m:sSup>
           <m:e>
             <m:r>
@@ -2295,23 +1932,6 @@
             <m:r>
               <m:t>τ</m:t>
             </m:r>
-          </m:sup>
-        </m:sSup>
-      </m:oMath>
-      <w:r>
-        <w:t xml:space="preserve">, where</w:t>
-      </w:r>
-      <w:r>
-        <w:t xml:space="preserve"> </w:t>
-      </w:r>
-      <m:oMath>
-        <m:sSup>
-          <m:e>
-            <m:r>
-              <m:t>f</m:t>
-            </m:r>
-          </m:e>
-          <m:sup>
             <m:r>
               <m:rPr>
                 <m:sty m:val="p"/>
@@ -2319,33 +1939,15 @@
               <m:t>−</m:t>
             </m:r>
             <m:r>
-              <m:t>1</m:t>
+              <m:t>d</m:t>
             </m:r>
           </m:sup>
         </m:sSup>
       </m:oMath>
       <w:r>
-        <w:t xml:space="preserve"> </w:t>
-      </w:r>
-      <w:r>
-        <w:t xml:space="preserve">is simply the average number of days between tests. Figure 1d shows that such delays have a detrimental effect that is greater than additive on the probability of achieving prompt isolation. For example, with a daily testing frequency and no delay,</w:t>
-      </w:r>
-      <w:r>
-        <w:t xml:space="preserve"> </w:t>
-      </w:r>
-      <m:oMath>
-        <m:r>
-          <m:rPr>
-            <m:sty m:val="p"/>
-          </m:rPr>
-          <m:t>P</m:t>
-        </m:r>
-        <m:r>
-          <m:rPr>
-            <m:sty m:val="p"/>
-          </m:rPr>
-          <m:t>(</m:t>
-        </m:r>
+        <w:t xml:space="preserve">. Figure 2d shows that such delays have a detrimental effect on the probability of achieving prompt isolation, particularly by making isolation prior to the delay (</w:t>
+      </w:r>
+      <m:oMath>
         <m:sSub>
           <m:e>
             <m:r>
@@ -2368,261 +1970,14 @@
           <m:rPr>
             <m:sty m:val="p"/>
           </m:rPr>
-          <m:t>=</m:t>
-        </m:r>
-        <m:r>
-          <m:t>τ</m:t>
-        </m:r>
-        <m:r>
-          <m:rPr>
-            <m:sty m:val="p"/>
-          </m:rPr>
-          <m:t>|</m:t>
-        </m:r>
-        <m:r>
-          <m:t>f</m:t>
-        </m:r>
-        <m:r>
-          <m:rPr>
-            <m:sty m:val="p"/>
-          </m:rPr>
-          <m:t>=</m:t>
-        </m:r>
-        <m:r>
-          <m:t>1</m:t>
-        </m:r>
-        <m:r>
-          <m:rPr>
-            <m:sty m:val="p"/>
-          </m:rPr>
-          <m:t>,</m:t>
+          <m:t>&lt;</m:t>
         </m:r>
         <m:r>
           <m:t>d</m:t>
         </m:r>
-        <m:r>
-          <m:rPr>
-            <m:sty m:val="p"/>
-          </m:rPr>
-          <m:t>=</m:t>
-        </m:r>
-        <m:r>
-          <m:t>0</m:t>
-        </m:r>
-        <m:r>
-          <m:rPr>
-            <m:sty m:val="p"/>
-          </m:rPr>
-          <m:t>)</m:t>
-        </m:r>
-        <m:r>
-          <m:rPr>
-            <m:sty m:val="p"/>
-          </m:rPr>
-          <m:t>=</m:t>
-        </m:r>
-        <m:r>
-          <m:t>1</m:t>
-        </m:r>
-      </m:oMath>
-      <w:r>
-        <w:t xml:space="preserve">. However, increasing the delay to 1 or 2 days leads to</w:t>
-      </w:r>
-      <w:r>
-        <w:t xml:space="preserve"> </w:t>
-      </w:r>
-      <m:oMath>
-        <m:r>
-          <m:rPr>
-            <m:sty m:val="p"/>
-          </m:rPr>
-          <m:t>P</m:t>
-        </m:r>
-        <m:r>
-          <m:rPr>
-            <m:sty m:val="p"/>
-          </m:rPr>
-          <m:t>(</m:t>
-        </m:r>
-        <m:sSub>
-          <m:e>
-            <m:r>
-              <m:t>t</m:t>
-            </m:r>
-          </m:e>
-          <m:sub>
-            <m:r>
-              <m:t>i</m:t>
-            </m:r>
-            <m:r>
-              <m:t>s</m:t>
-            </m:r>
-            <m:r>
-              <m:t>o</m:t>
-            </m:r>
-          </m:sub>
-        </m:sSub>
-        <m:r>
-          <m:rPr>
-            <m:sty m:val="p"/>
-          </m:rPr>
-          <m:t>=</m:t>
-        </m:r>
-        <m:r>
-          <m:t>τ</m:t>
-        </m:r>
-        <m:r>
-          <m:rPr>
-            <m:sty m:val="p"/>
-          </m:rPr>
-          <m:t>|</m:t>
-        </m:r>
-        <m:r>
-          <m:t>f</m:t>
-        </m:r>
-        <m:r>
-          <m:rPr>
-            <m:sty m:val="p"/>
-          </m:rPr>
-          <m:t>=</m:t>
-        </m:r>
-        <m:r>
-          <m:t>1</m:t>
-        </m:r>
-        <m:r>
-          <m:rPr>
-            <m:sty m:val="p"/>
-          </m:rPr>
-          <m:t>,</m:t>
-        </m:r>
-        <m:r>
-          <m:t>d</m:t>
-        </m:r>
-        <m:r>
-          <m:rPr>
-            <m:sty m:val="p"/>
-          </m:rPr>
-          <m:t>=</m:t>
-        </m:r>
-        <m:r>
-          <m:t>1</m:t>
-        </m:r>
-        <m:r>
-          <m:rPr>
-            <m:sty m:val="p"/>
-          </m:rPr>
-          <m:t>)</m:t>
-        </m:r>
-        <m:r>
-          <m:rPr>
-            <m:sty m:val="p"/>
-          </m:rPr>
-          <m:t>=</m:t>
-        </m:r>
-      </m:oMath>
-      <w:r>
-        <w:t xml:space="preserve"> </w:t>
-      </w:r>
-      <w:r>
-        <w:t xml:space="preserve">0.875 and</w:t>
-      </w:r>
-      <w:r>
-        <w:t xml:space="preserve"> </w:t>
-      </w:r>
-      <m:oMath>
-        <m:r>
-          <m:rPr>
-            <m:sty m:val="p"/>
-          </m:rPr>
-          <m:t>P</m:t>
-        </m:r>
-        <m:r>
-          <m:rPr>
-            <m:sty m:val="p"/>
-          </m:rPr>
-          <m:t>(</m:t>
-        </m:r>
-        <m:sSub>
-          <m:e>
-            <m:r>
-              <m:t>t</m:t>
-            </m:r>
-          </m:e>
-          <m:sub>
-            <m:r>
-              <m:t>i</m:t>
-            </m:r>
-            <m:r>
-              <m:t>s</m:t>
-            </m:r>
-            <m:r>
-              <m:t>o</m:t>
-            </m:r>
-          </m:sub>
-        </m:sSub>
-        <m:r>
-          <m:rPr>
-            <m:sty m:val="p"/>
-          </m:rPr>
-          <m:t>=</m:t>
-        </m:r>
-        <m:r>
-          <m:t>τ</m:t>
-        </m:r>
-        <m:r>
-          <m:rPr>
-            <m:sty m:val="p"/>
-          </m:rPr>
-          <m:t>|</m:t>
-        </m:r>
-        <m:r>
-          <m:t>f</m:t>
-        </m:r>
-        <m:r>
-          <m:rPr>
-            <m:sty m:val="p"/>
-          </m:rPr>
-          <m:t>=</m:t>
-        </m:r>
-        <m:r>
-          <m:t>1</m:t>
-        </m:r>
-        <m:r>
-          <m:rPr>
-            <m:sty m:val="p"/>
-          </m:rPr>
-          <m:t>,</m:t>
-        </m:r>
-        <m:r>
-          <m:t>d</m:t>
-        </m:r>
-        <m:r>
-          <m:rPr>
-            <m:sty m:val="p"/>
-          </m:rPr>
-          <m:t>=</m:t>
-        </m:r>
-        <m:r>
-          <m:t>2</m:t>
-        </m:r>
-        <m:r>
-          <m:rPr>
-            <m:sty m:val="p"/>
-          </m:rPr>
-          <m:t>)</m:t>
-        </m:r>
-        <m:r>
-          <m:rPr>
-            <m:sty m:val="p"/>
-          </m:rPr>
-          <m:t>=</m:t>
-        </m:r>
-      </m:oMath>
-      <w:r>
-        <w:t xml:space="preserve"> </w:t>
-      </w:r>
-      <w:r>
-        <w:t xml:space="preserve">0.704, respectively.</w:t>
+      </m:oMath>
+      <w:r>
+        <w:t xml:space="preserve">) impossible.</w:t>
       </w:r>
     </w:p>
     <w:p>
@@ -2909,45 +2264,24 @@
             </m:rPr>
             <m:t>−</m:t>
           </m:r>
-          <m:f>
-            <m:fPr>
-              <m:type m:val="bar"/>
-            </m:fPr>
-            <m:num>
+          <m:sSup>
+            <m:e>
               <m:r>
-                <m:t>1</m:t>
+                <m:t>f</m:t>
               </m:r>
-            </m:num>
-            <m:den>
-              <m:sSup>
-                <m:e>
-                  <m:r>
-                    <m:t>f</m:t>
-                  </m:r>
-                </m:e>
-                <m:sup>
-                  <m:r>
-                    <m:rPr>
-                      <m:sty m:val="p"/>
-                    </m:rPr>
-                    <m:t>−</m:t>
-                  </m:r>
-                  <m:r>
-                    <m:t>1</m:t>
-                  </m:r>
-                </m:sup>
-              </m:sSup>
+            </m:e>
+            <m:sup>
               <m:r>
                 <m:rPr>
                   <m:sty m:val="p"/>
                 </m:rPr>
-                <m:t>+</m:t>
+                <m:t>−</m:t>
               </m:r>
               <m:r>
-                <m:t>d</m:t>
+                <m:t>1</m:t>
               </m:r>
-            </m:den>
-          </m:f>
+            </m:sup>
+          </m:sSup>
           <m:sSup>
             <m:e>
               <m:r>
@@ -2960,6 +2294,48 @@
             <m:sup>
               <m:r>
                 <m:t>τ</m:t>
+              </m:r>
+              <m:r>
+                <m:rPr>
+                  <m:sty m:val="p"/>
+                </m:rPr>
+                <m:t>−</m:t>
+              </m:r>
+              <m:sSub>
+                <m:e>
+                  <m:r>
+                    <m:t>t</m:t>
+                  </m:r>
+                </m:e>
+                <m:sub>
+                  <m:r>
+                    <m:t>l</m:t>
+                  </m:r>
+                  <m:r>
+                    <m:t>a</m:t>
+                  </m:r>
+                  <m:r>
+                    <m:t>t</m:t>
+                  </m:r>
+                  <m:r>
+                    <m:t>e</m:t>
+                  </m:r>
+                  <m:r>
+                    <m:t>n</m:t>
+                  </m:r>
+                  <m:r>
+                    <m:t>t</m:t>
+                  </m:r>
+                </m:sub>
+              </m:sSub>
+              <m:r>
+                <m:rPr>
+                  <m:sty m:val="p"/>
+                </m:rPr>
+                <m:t>−</m:t>
+              </m:r>
+              <m:r>
+                <m:t>d</m:t>
               </m:r>
             </m:sup>
           </m:sSup>
@@ -2977,7 +2353,7 @@
         <w:pStyle w:val="FirstParagraph"/>
       </w:pPr>
       <w:r>
-        <w:t xml:space="preserve">Figure 1c shows distributions of</w:t>
+        <w:t xml:space="preserve">Figure 2c shows distributions of</w:t>
       </w:r>
       <w:r>
         <w:t xml:space="preserve"> </w:t>
@@ -3303,7 +2679,7 @@
         <w:t xml:space="preserve"> </w:t>
       </w:r>
       <w:r>
-        <w:t xml:space="preserve">0.34, respectively).</w:t>
+        <w:t xml:space="preserve">0.33, respectively).</w:t>
       </w:r>
     </w:p>
     <w:p>
@@ -3326,7 +2702,7 @@
                     </pic:cNvPicPr>
                   </pic:nvPicPr>
                   <pic:blipFill>
-                    <a:blip r:embed="rId26"/>
+                    <a:blip r:embed="rId25"/>
                     <a:stretch>
                       <a:fillRect/>
                     </a:stretch>
@@ -4090,8 +3466,8 @@
         <w:t xml:space="preserve">, demonstrating that delays in testing substantially reduce the probability of prompt isolation, particularly in more frequent testing scenarios.</w:t>
       </w:r>
     </w:p>
-    <w:bookmarkEnd w:id="27"/>
-    <w:bookmarkStart w:id="30" w:name="individual-based-model-simulations"/>
+    <w:bookmarkEnd w:id="26"/>
+    <w:bookmarkStart w:id="29" w:name="individual-based-model-simulations"/>
     <w:p>
       <w:pPr>
         <w:pStyle w:val="Heading2"/>
@@ -4100,7 +3476,7 @@
         <w:t xml:space="preserve">Individual-based model simulations</w:t>
       </w:r>
     </w:p>
-    <w:bookmarkStart w:id="28" w:name="Xde14e8fe7464e96a4bcd1fe688ba35488e054ee"/>
+    <w:bookmarkStart w:id="27" w:name="Xde14e8fe7464e96a4bcd1fe688ba35488e054ee"/>
     <w:p>
       <w:pPr>
         <w:pStyle w:val="Heading3"/>
@@ -5271,8 +4647,8 @@
         <w:t xml:space="preserve">.</w:t>
       </w:r>
     </w:p>
-    <w:bookmarkEnd w:id="28"/>
-    <w:bookmarkStart w:id="29" w:name="staffing-and-testing-strategies"/>
+    <w:bookmarkEnd w:id="27"/>
+    <w:bookmarkStart w:id="28" w:name="staffing-and-testing-strategies"/>
     <w:p>
       <w:pPr>
         <w:pStyle w:val="Heading3"/>
@@ -5779,9 +5155,9 @@
         <w:t xml:space="preserve">is the number of infections in a reference scenario with no testing. The ITER can be interpreted as the number of tests needed to prevent one infection in the simulation scenario being evaluated.</w:t>
       </w:r>
     </w:p>
+    <w:bookmarkEnd w:id="28"/>
     <w:bookmarkEnd w:id="29"/>
-    <w:bookmarkEnd w:id="30"/>
-    <w:bookmarkStart w:id="35" w:name="simulation-results"/>
+    <w:bookmarkStart w:id="34" w:name="simulation-results"/>
     <w:p>
       <w:pPr>
         <w:pStyle w:val="Heading2"/>
@@ -6121,7 +5497,7 @@
                     </pic:cNvPicPr>
                   </pic:nvPicPr>
                   <pic:blipFill>
-                    <a:blip r:embed="rId31"/>
+                    <a:blip r:embed="rId30"/>
                     <a:stretch>
                       <a:fillRect/>
                     </a:stretch>
@@ -6763,7 +6139,7 @@
                     </pic:cNvPicPr>
                   </pic:nvPicPr>
                   <pic:blipFill>
-                    <a:blip r:embed="rId32"/>
+                    <a:blip r:embed="rId31"/>
                     <a:stretch>
                       <a:fillRect/>
                     </a:stretch>
@@ -6866,7 +6242,7 @@
         <w:t xml:space="preserve">is provided to aid visual comparison across scenarios. Error bars represent the interquartile range of expected infections derived from 100 simulations per scenario.</w:t>
       </w:r>
     </w:p>
-    <w:bookmarkStart w:id="33" w:name="X524472a82a1b4f14e2ce30d3a87efa75917f733"/>
+    <w:bookmarkStart w:id="32" w:name="X524472a82a1b4f14e2ce30d3a87efa75917f733"/>
     <w:p>
       <w:pPr>
         <w:pStyle w:val="Heading3"/>
@@ -6899,7 +6275,7 @@
       <w:pPr>
         <w:numPr>
           <w:ilvl w:val="0"/>
-          <w:numId w:val="1003"/>
+          <w:numId w:val="1001"/>
         </w:numPr>
         <w:pStyle w:val="Compact"/>
       </w:pPr>
@@ -6924,7 +6300,7 @@
       <w:pPr>
         <w:numPr>
           <w:ilvl w:val="0"/>
-          <w:numId w:val="1003"/>
+          <w:numId w:val="1001"/>
         </w:numPr>
         <w:pStyle w:val="Compact"/>
       </w:pPr>
@@ -6949,7 +6325,7 @@
       <w:pPr>
         <w:numPr>
           <w:ilvl w:val="0"/>
-          <w:numId w:val="1003"/>
+          <w:numId w:val="1001"/>
         </w:numPr>
         <w:pStyle w:val="Compact"/>
       </w:pPr>
@@ -6974,7 +6350,7 @@
       <w:pPr>
         <w:numPr>
           <w:ilvl w:val="0"/>
-          <w:numId w:val="1003"/>
+          <w:numId w:val="1001"/>
         </w:numPr>
         <w:pStyle w:val="Compact"/>
       </w:pPr>
@@ -6999,7 +6375,7 @@
       <w:pPr>
         <w:numPr>
           <w:ilvl w:val="0"/>
-          <w:numId w:val="1003"/>
+          <w:numId w:val="1001"/>
         </w:numPr>
         <w:pStyle w:val="Compact"/>
       </w:pPr>
@@ -7024,7 +6400,7 @@
       <w:pPr>
         <w:numPr>
           <w:ilvl w:val="0"/>
-          <w:numId w:val="1003"/>
+          <w:numId w:val="1001"/>
         </w:numPr>
         <w:pStyle w:val="Compact"/>
       </w:pPr>
@@ -7049,7 +6425,7 @@
       <w:pPr>
         <w:numPr>
           <w:ilvl w:val="0"/>
-          <w:numId w:val="1003"/>
+          <w:numId w:val="1001"/>
         </w:numPr>
         <w:pStyle w:val="Compact"/>
       </w:pPr>
@@ -7074,7 +6450,7 @@
       <w:pPr>
         <w:numPr>
           <w:ilvl w:val="0"/>
-          <w:numId w:val="1003"/>
+          <w:numId w:val="1001"/>
         </w:numPr>
         <w:pStyle w:val="Compact"/>
       </w:pPr>
@@ -7099,7 +6475,7 @@
       <w:pPr>
         <w:numPr>
           <w:ilvl w:val="0"/>
-          <w:numId w:val="1003"/>
+          <w:numId w:val="1001"/>
         </w:numPr>
         <w:pStyle w:val="Compact"/>
       </w:pPr>
@@ -7124,7 +6500,7 @@
       <w:pPr>
         <w:numPr>
           <w:ilvl w:val="0"/>
-          <w:numId w:val="1003"/>
+          <w:numId w:val="1001"/>
         </w:numPr>
         <w:pStyle w:val="Compact"/>
       </w:pPr>
@@ -7149,7 +6525,7 @@
       <w:pPr>
         <w:numPr>
           <w:ilvl w:val="0"/>
-          <w:numId w:val="1003"/>
+          <w:numId w:val="1001"/>
         </w:numPr>
         <w:pStyle w:val="Compact"/>
       </w:pPr>
@@ -7167,8 +6543,8 @@
         <w:t xml:space="preserve">Antigen testing on all days of work week with immediate test report</w:t>
       </w:r>
     </w:p>
-    <w:bookmarkEnd w:id="33"/>
-    <w:bookmarkStart w:id="34" w:name="Xce9f524ad0b56243fdbc92747b94a9229adc479"/>
+    <w:bookmarkEnd w:id="32"/>
+    <w:bookmarkStart w:id="33" w:name="Xce9f524ad0b56243fdbc92747b94a9229adc479"/>
     <w:p>
       <w:pPr>
         <w:pStyle w:val="Heading3"/>
@@ -7177,8 +6553,8 @@
         <w:t xml:space="preserve">PCR test turnaround time and antigen test sensitivity</w:t>
       </w:r>
     </w:p>
+    <w:bookmarkEnd w:id="33"/>
     <w:bookmarkEnd w:id="34"/>
-    <w:bookmarkEnd w:id="35"/>
     <w:sectPr/>
   </w:body>
 </w:document>
@@ -7365,12 +6741,6 @@
     <w:abstractNumId w:val="990"/>
   </w:num>
   <w:num w:numId="1001">
-    <w:abstractNumId w:val="991"/>
-  </w:num>
-  <w:num w:numId="1002">
-    <w:abstractNumId w:val="991"/>
-  </w:num>
-  <w:num w:numId="1003">
     <w:abstractNumId w:val="991"/>
   </w:num>
 </w:numbering>

</xml_diff>

<commit_message>
rework and rerun sims for v3
</commit_message>
<xml_diff>
--- a/Analysis/Methods_Results.docx
+++ b/Analysis/Methods_Results.docx
@@ -136,13 +136,22 @@
         <w:t xml:space="preserve">5/20/2021</w:t>
       </w:r>
     </w:p>
-    <w:bookmarkStart w:id="20" w:name="staff-work-and-testing-schedules"/>
+    <w:bookmarkStart w:id="30" w:name="methods"/>
+    <w:p>
+      <w:pPr>
+        <w:pStyle w:val="Heading1"/>
+      </w:pPr>
+      <w:r>
+        <w:t xml:space="preserve">Methods</w:t>
+      </w:r>
+    </w:p>
+    <w:bookmarkStart w:id="25" w:name="X07f80927fcb37ed2a68e4f6df02e8279cb45b07"/>
     <w:p>
       <w:pPr>
         <w:pStyle w:val="Heading2"/>
       </w:pPr>
       <w:r>
-        <w:t xml:space="preserve">Staff work and testing schedules</w:t>
+        <w:t xml:space="preserve">Model framework and parameterization for SARS-CoV2</w:t>
       </w:r>
     </w:p>
     <w:p>
@@ -150,25 +159,24 @@
         <w:pStyle w:val="FirstParagraph"/>
       </w:pPr>
       <w:r>
-        <w:t xml:space="preserve">[Nick describes CDCR data, staffing and testing schedules]</w:t>
-      </w:r>
-    </w:p>
-    <w:bookmarkEnd w:id="20"/>
-    <w:bookmarkStart w:id="26" w:name="X07f80927fcb37ed2a68e4f6df02e8279cb45b07"/>
-    <w:p>
-      <w:pPr>
-        <w:pStyle w:val="Heading2"/>
-      </w:pPr>
-      <w:r>
-        <w:t xml:space="preserve">Model framework and parameterization for SARS-CoV2</w:t>
-      </w:r>
-    </w:p>
-    <w:p>
-      <w:pPr>
-        <w:pStyle w:val="FirstParagraph"/>
-      </w:pPr>
-      <w:r>
         <w:t xml:space="preserve">Building on previous work investigating the effects of non-pharmaceutical interventions</w:t>
+      </w:r>
+      <w:r>
+        <w:t xml:space="preserve"> </w:t>
+      </w:r>
+      <w:hyperlink r:id="rId20">
+        <w:r>
+          <w:rPr>
+            <w:rStyle w:val="Hyperlink"/>
+          </w:rPr>
+          <w:t xml:space="preserve">CITE</w:t>
+        </w:r>
+      </w:hyperlink>
+      <w:r>
+        <w:t xml:space="preserve"> </w:t>
+      </w:r>
+      <w:r>
+        <w:t xml:space="preserve">and testing</w:t>
       </w:r>
       <w:r>
         <w:t xml:space="preserve"> </w:t>
@@ -185,7 +193,247 @@
         <w:t xml:space="preserve"> </w:t>
       </w:r>
       <w:r>
-        <w:t xml:space="preserve">and testing</w:t>
+        <w:t xml:space="preserve">on the transmission of infectious diseases, individual contributions to SARS-CoV2 transmission through time were modeled from an infectiousness profile,</w:t>
+      </w:r>
+      <w:r>
+        <w:t xml:space="preserve"> </w:t>
+      </w:r>
+      <m:oMath>
+        <m:sSub>
+          <m:e>
+            <m:r>
+              <m:t>β</m:t>
+            </m:r>
+          </m:e>
+          <m:sub>
+            <m:r>
+              <m:t>t</m:t>
+            </m:r>
+          </m:sub>
+        </m:sSub>
+      </m:oMath>
+      <w:r>
+        <w:t xml:space="preserve">, generated from key biological parameters of the virus that determine the distribution of infectiousness over time. We used the probability density function of the triangle distribution to model</w:t>
+      </w:r>
+      <w:r>
+        <w:t xml:space="preserve"> </w:t>
+      </w:r>
+      <m:oMath>
+        <m:sSub>
+          <m:e>
+            <m:r>
+              <m:t>β</m:t>
+            </m:r>
+          </m:e>
+          <m:sub>
+            <m:r>
+              <m:t>t</m:t>
+            </m:r>
+          </m:sub>
+        </m:sSub>
+      </m:oMath>
+      <w:r>
+        <w:t xml:space="preserve">, with infectiousness beginning after the latent period, ending after the duration of the infectious period, and peaking at some point in between (</w:t>
+      </w:r>
+      <m:oMath>
+        <m:r>
+          <m:t>a</m:t>
+        </m:r>
+        <m:r>
+          <m:rPr>
+            <m:sty m:val="p"/>
+          </m:rPr>
+          <m:t>=</m:t>
+        </m:r>
+        <m:sSub>
+          <m:e>
+            <m:r>
+              <m:t>t</m:t>
+            </m:r>
+          </m:e>
+          <m:sub>
+            <m:r>
+              <m:t>l</m:t>
+            </m:r>
+            <m:r>
+              <m:t>a</m:t>
+            </m:r>
+            <m:r>
+              <m:t>t</m:t>
+            </m:r>
+            <m:r>
+              <m:t>e</m:t>
+            </m:r>
+            <m:r>
+              <m:t>n</m:t>
+            </m:r>
+            <m:r>
+              <m:t>t</m:t>
+            </m:r>
+          </m:sub>
+        </m:sSub>
+      </m:oMath>
+      <w:r>
+        <w:t xml:space="preserve">,</w:t>
+      </w:r>
+      <w:r>
+        <w:t xml:space="preserve"> </w:t>
+      </w:r>
+      <m:oMath>
+        <m:r>
+          <m:t>b</m:t>
+        </m:r>
+        <m:r>
+          <m:rPr>
+            <m:sty m:val="p"/>
+          </m:rPr>
+          <m:t>=</m:t>
+        </m:r>
+        <m:sSub>
+          <m:e>
+            <m:r>
+              <m:t>t</m:t>
+            </m:r>
+          </m:e>
+          <m:sub>
+            <m:r>
+              <m:t>t</m:t>
+            </m:r>
+            <m:r>
+              <m:t>o</m:t>
+            </m:r>
+            <m:r>
+              <m:t>t</m:t>
+            </m:r>
+          </m:sub>
+        </m:sSub>
+        <m:r>
+          <m:rPr>
+            <m:sty m:val="p"/>
+          </m:rPr>
+          <m:t>=</m:t>
+        </m:r>
+        <m:sSub>
+          <m:e>
+            <m:r>
+              <m:t>t</m:t>
+            </m:r>
+          </m:e>
+          <m:sub>
+            <m:r>
+              <m:t>i</m:t>
+            </m:r>
+            <m:r>
+              <m:t>n</m:t>
+            </m:r>
+            <m:r>
+              <m:t>f</m:t>
+            </m:r>
+            <m:r>
+              <m:t>e</m:t>
+            </m:r>
+            <m:r>
+              <m:t>c</m:t>
+            </m:r>
+            <m:r>
+              <m:t>t</m:t>
+            </m:r>
+            <m:r>
+              <m:t>i</m:t>
+            </m:r>
+            <m:r>
+              <m:t>o</m:t>
+            </m:r>
+            <m:r>
+              <m:t>u</m:t>
+            </m:r>
+            <m:r>
+              <m:t>s</m:t>
+            </m:r>
+          </m:sub>
+        </m:sSub>
+        <m:r>
+          <m:rPr>
+            <m:sty m:val="p"/>
+          </m:rPr>
+          <m:t>+</m:t>
+        </m:r>
+        <m:sSub>
+          <m:e>
+            <m:r>
+              <m:t>t</m:t>
+            </m:r>
+          </m:e>
+          <m:sub>
+            <m:r>
+              <m:t>l</m:t>
+            </m:r>
+            <m:r>
+              <m:t>a</m:t>
+            </m:r>
+            <m:r>
+              <m:t>t</m:t>
+            </m:r>
+            <m:r>
+              <m:t>e</m:t>
+            </m:r>
+            <m:r>
+              <m:t>n</m:t>
+            </m:r>
+            <m:r>
+              <m:t>t</m:t>
+            </m:r>
+          </m:sub>
+        </m:sSub>
+      </m:oMath>
+      <w:r>
+        <w:t xml:space="preserve">,</w:t>
+      </w:r>
+      <w:r>
+        <w:t xml:space="preserve"> </w:t>
+      </w:r>
+      <m:oMath>
+        <m:r>
+          <m:t>c</m:t>
+        </m:r>
+        <m:r>
+          <m:rPr>
+            <m:sty m:val="p"/>
+          </m:rPr>
+          <m:t>=</m:t>
+        </m:r>
+        <m:sSub>
+          <m:e>
+            <m:r>
+              <m:t>t</m:t>
+            </m:r>
+          </m:e>
+          <m:sub>
+            <m:r>
+              <m:t>p</m:t>
+            </m:r>
+            <m:r>
+              <m:t>e</m:t>
+            </m:r>
+            <m:r>
+              <m:t>a</m:t>
+            </m:r>
+            <m:r>
+              <m:t>k</m:t>
+            </m:r>
+          </m:sub>
+        </m:sSub>
+      </m:oMath>
+      <w:r>
+        <w:t xml:space="preserve">, and a&lt;c&lt;b ; Fig 1a).</w:t>
+      </w:r>
+    </w:p>
+    <w:p>
+      <w:pPr>
+        <w:pStyle w:val="BodyText"/>
+      </w:pPr>
+      <w:r>
+        <w:t xml:space="preserve">The viral dynamics of SARS-CoV2 make control efforts challenging, as high infectiousness in the absence of symptoms is common</w:t>
       </w:r>
       <w:r>
         <w:t xml:space="preserve"> </w:t>
@@ -199,269 +447,12 @@
         </w:r>
       </w:hyperlink>
       <w:r>
-        <w:t xml:space="preserve"> </w:t>
-      </w:r>
-      <w:r>
-        <w:t xml:space="preserve">on the transmission of infectious diseases, individual contributions to SARS-CoV2 transmission through time were modeled from an infectiousness profile,</w:t>
-      </w:r>
-      <w:r>
-        <w:t xml:space="preserve"> </w:t>
-      </w:r>
-      <m:oMath>
-        <m:sSub>
-          <m:e>
-            <m:r>
-              <m:t>β</m:t>
-            </m:r>
-          </m:e>
-          <m:sub>
-            <m:r>
-              <m:t>t</m:t>
-            </m:r>
-          </m:sub>
-        </m:sSub>
-      </m:oMath>
-      <w:r>
-        <w:t xml:space="preserve">, generated from key biological parameters of the virus that determine the distribution of infectiousness over time. We used the probability density function of the triangle distribution to model</w:t>
-      </w:r>
-      <w:r>
-        <w:t xml:space="preserve"> </w:t>
-      </w:r>
-      <m:oMath>
-        <m:sSub>
-          <m:e>
-            <m:r>
-              <m:t>β</m:t>
-            </m:r>
-          </m:e>
-          <m:sub>
-            <m:r>
-              <m:t>t</m:t>
-            </m:r>
-          </m:sub>
-        </m:sSub>
-      </m:oMath>
-      <w:r>
-        <w:t xml:space="preserve">, with infectiousness beginning after the latent period, ending after the duration of the infectious period, and peaking at some point in between (</w:t>
-      </w:r>
-      <m:oMath>
-        <m:r>
-          <m:t>a</m:t>
-        </m:r>
-        <m:r>
-          <m:rPr>
-            <m:sty m:val="p"/>
-          </m:rPr>
-          <m:t>=</m:t>
-        </m:r>
-        <m:sSub>
-          <m:e>
-            <m:r>
-              <m:t>t</m:t>
-            </m:r>
-          </m:e>
-          <m:sub>
-            <m:r>
-              <m:t>l</m:t>
-            </m:r>
-            <m:r>
-              <m:t>a</m:t>
-            </m:r>
-            <m:r>
-              <m:t>t</m:t>
-            </m:r>
-            <m:r>
-              <m:t>e</m:t>
-            </m:r>
-            <m:r>
-              <m:t>n</m:t>
-            </m:r>
-            <m:r>
-              <m:t>t</m:t>
-            </m:r>
-          </m:sub>
-        </m:sSub>
-      </m:oMath>
-      <w:r>
         <w:t xml:space="preserve">,</w:t>
       </w:r>
       <w:r>
         <w:t xml:space="preserve"> </w:t>
       </w:r>
-      <m:oMath>
-        <m:r>
-          <m:t>b</m:t>
-        </m:r>
-        <m:r>
-          <m:rPr>
-            <m:sty m:val="p"/>
-          </m:rPr>
-          <m:t>=</m:t>
-        </m:r>
-        <m:sSub>
-          <m:e>
-            <m:r>
-              <m:t>t</m:t>
-            </m:r>
-          </m:e>
-          <m:sub>
-            <m:r>
-              <m:t>t</m:t>
-            </m:r>
-            <m:r>
-              <m:t>o</m:t>
-            </m:r>
-            <m:r>
-              <m:t>t</m:t>
-            </m:r>
-          </m:sub>
-        </m:sSub>
-        <m:r>
-          <m:rPr>
-            <m:sty m:val="p"/>
-          </m:rPr>
-          <m:t>=</m:t>
-        </m:r>
-        <m:sSub>
-          <m:e>
-            <m:r>
-              <m:t>t</m:t>
-            </m:r>
-          </m:e>
-          <m:sub>
-            <m:r>
-              <m:t>i</m:t>
-            </m:r>
-            <m:r>
-              <m:t>n</m:t>
-            </m:r>
-            <m:r>
-              <m:t>f</m:t>
-            </m:r>
-            <m:r>
-              <m:t>e</m:t>
-            </m:r>
-            <m:r>
-              <m:t>c</m:t>
-            </m:r>
-            <m:r>
-              <m:t>t</m:t>
-            </m:r>
-            <m:r>
-              <m:t>i</m:t>
-            </m:r>
-            <m:r>
-              <m:t>o</m:t>
-            </m:r>
-            <m:r>
-              <m:t>u</m:t>
-            </m:r>
-            <m:r>
-              <m:t>s</m:t>
-            </m:r>
-          </m:sub>
-        </m:sSub>
-        <m:r>
-          <m:rPr>
-            <m:sty m:val="p"/>
-          </m:rPr>
-          <m:t>+</m:t>
-        </m:r>
-        <m:sSub>
-          <m:e>
-            <m:r>
-              <m:t>t</m:t>
-            </m:r>
-          </m:e>
-          <m:sub>
-            <m:r>
-              <m:t>l</m:t>
-            </m:r>
-            <m:r>
-              <m:t>a</m:t>
-            </m:r>
-            <m:r>
-              <m:t>t</m:t>
-            </m:r>
-            <m:r>
-              <m:t>e</m:t>
-            </m:r>
-            <m:r>
-              <m:t>n</m:t>
-            </m:r>
-            <m:r>
-              <m:t>t</m:t>
-            </m:r>
-          </m:sub>
-        </m:sSub>
-      </m:oMath>
-      <w:r>
-        <w:t xml:space="preserve">,</w:t>
-      </w:r>
-      <w:r>
-        <w:t xml:space="preserve"> </w:t>
-      </w:r>
-      <m:oMath>
-        <m:r>
-          <m:t>c</m:t>
-        </m:r>
-        <m:r>
-          <m:rPr>
-            <m:sty m:val="p"/>
-          </m:rPr>
-          <m:t>=</m:t>
-        </m:r>
-        <m:sSub>
-          <m:e>
-            <m:r>
-              <m:t>t</m:t>
-            </m:r>
-          </m:e>
-          <m:sub>
-            <m:r>
-              <m:t>p</m:t>
-            </m:r>
-            <m:r>
-              <m:t>e</m:t>
-            </m:r>
-            <m:r>
-              <m:t>a</m:t>
-            </m:r>
-            <m:r>
-              <m:t>k</m:t>
-            </m:r>
-          </m:sub>
-        </m:sSub>
-      </m:oMath>
-      <w:r>
-        <w:t xml:space="preserve">, and a&lt;c&lt;b ; Fig 2a).</w:t>
-      </w:r>
-    </w:p>
-    <w:p>
-      <w:pPr>
-        <w:pStyle w:val="BodyText"/>
-      </w:pPr>
-      <w:r>
-        <w:t xml:space="preserve">The viral dynamics of SARS-CoV2 make control efforts challenging, as high infectiousness in the absence of symptoms is common</w:t>
-      </w:r>
-      <w:r>
-        <w:t xml:space="preserve"> </w:t>
-      </w:r>
       <w:hyperlink r:id="rId23">
-        <w:r>
-          <w:rPr>
-            <w:rStyle w:val="Hyperlink"/>
-          </w:rPr>
-          <w:t xml:space="preserve">CITE</w:t>
-        </w:r>
-      </w:hyperlink>
-      <w:r>
-        <w:t xml:space="preserve">,</w:t>
-      </w:r>
-      <w:r>
-        <w:t xml:space="preserve"> </w:t>
-      </w:r>
-      <w:hyperlink r:id="rId24">
         <w:r>
           <w:rPr>
             <w:rStyle w:val="Hyperlink"/>
@@ -1112,7 +1103,7 @@
         <w:t xml:space="preserve"> </w:t>
       </w:r>
       <w:r>
-        <w:t xml:space="preserve">(Fig 2a). The size of the slice removed can be estimated from the probability density function of the triangle distribution and the parameters</w:t>
+        <w:t xml:space="preserve">(Fig 1a). The size of the slice removed can be estimated from the probability density function of the triangle distribution and the parameters</w:t>
       </w:r>
       <w:r>
         <w:t xml:space="preserve"> </w:t>
@@ -1236,7 +1227,7 @@
         <w:pStyle w:val="BodyText"/>
       </w:pPr>
       <w:r>
-        <w:t xml:space="preserve">Figure 2b shows the relationship between</w:t>
+        <w:t xml:space="preserve">Figure 1b shows the relationship between</w:t>
       </w:r>
       <w:r>
         <w:t xml:space="preserve"> </w:t>
@@ -1349,7 +1340,7 @@
         <w:t xml:space="preserve">Table 1</w:t>
       </w:r>
       <w:r>
-        <w:t xml:space="preserve">: Distributions and parameter values used in analytic framework and model simulations</w:t>
+        <w:t xml:space="preserve">: Distributions and parameter values used in analytic framework and model simulations. The incubation period is defined as the time between infection and onset of infectiousness, the latent period the time between infection and symptoms, and the infectious period the total time a case is infectious.</w:t>
       </w:r>
     </w:p>
     <w:tbl>
@@ -1448,7 +1439,7 @@
               <w:jc w:val="left"/>
             </w:pPr>
             <w:r>
-              <w:t xml:space="preserve">t_inc + Uniform(-2,0)</w:t>
+              <w:t xml:space="preserve">t_inc - Uniform(0,2)</w:t>
             </w:r>
           </w:p>
         </w:tc>
@@ -1483,77 +1474,7 @@
               <w:jc w:val="left"/>
             </w:pPr>
             <w:r>
-              <w:t xml:space="preserve">(t_peak-t_latent) + Uniform(6.5,9.5)</w:t>
-            </w:r>
-          </w:p>
-        </w:tc>
-        <w:tc>
-          <w:p>
-            <w:pPr>
-              <w:pStyle w:val="Compact"/>
-              <w:jc w:val="left"/>
-            </w:pPr>
-            <w:r>
-              <w:t xml:space="preserve">CITE</w:t>
-            </w:r>
-          </w:p>
-        </w:tc>
-      </w:tr>
-      <w:tr>
-        <w:tc>
-          <w:p>
-            <w:pPr>
-              <w:pStyle w:val="Compact"/>
-              <w:jc w:val="left"/>
-            </w:pPr>
-            <w:r>
-              <w:t xml:space="preserve">Community Prevalence</w:t>
-            </w:r>
-          </w:p>
-        </w:tc>
-        <w:tc>
-          <w:p>
-            <w:pPr>
-              <w:pStyle w:val="Compact"/>
-              <w:jc w:val="left"/>
-            </w:pPr>
-            <w:r>
-              <w:t xml:space="preserve">[0.1%, 0.5%, 1%]</w:t>
-            </w:r>
-          </w:p>
-        </w:tc>
-        <w:tc>
-          <w:p>
-            <w:pPr>
-              <w:pStyle w:val="Compact"/>
-              <w:jc w:val="left"/>
-            </w:pPr>
-            <w:r>
-              <w:t xml:space="preserve">CITE</w:t>
-            </w:r>
-          </w:p>
-        </w:tc>
-      </w:tr>
-      <w:tr>
-        <w:tc>
-          <w:p>
-            <w:pPr>
-              <w:pStyle w:val="Compact"/>
-              <w:jc w:val="left"/>
-            </w:pPr>
-            <w:r>
-              <w:t xml:space="preserve">R</w:t>
-            </w:r>
-          </w:p>
-        </w:tc>
-        <w:tc>
-          <w:p>
-            <w:pPr>
-              <w:pStyle w:val="Compact"/>
-              <w:jc w:val="left"/>
-            </w:pPr>
-            <w:r>
-              <w:t xml:space="preserve">[0.5, 1.0, 1.5]</w:t>
+              <w:t xml:space="preserve">Uniform(7,10)</w:t>
             </w:r>
           </w:p>
         </w:tc>
@@ -1575,7 +1496,18 @@
         <w:pStyle w:val="BodyText"/>
       </w:pPr>
       <w:r>
-        <w:t xml:space="preserve">Assuming testing is done randomly through time and is independent of symptoms or known contacts, the probability of being infectious and going</w:t>
+        <w:t xml:space="preserve">We define the test frequency,</w:t>
+      </w:r>
+      <w:r>
+        <w:t xml:space="preserve"> </w:t>
+      </w:r>
+      <m:oMath>
+        <m:r>
+          <m:t>f</m:t>
+        </m:r>
+      </m:oMath>
+      <w:r>
+        <w:t xml:space="preserve">, as the average number of tests per week. Assuming testing is done randomly through time and is independent of symptoms or known contacts, the probability of being infectious and going</w:t>
       </w:r>
       <w:r>
         <w:t xml:space="preserve"> </w:t>
@@ -1589,29 +1521,150 @@
         <w:t xml:space="preserve"> </w:t>
       </w:r>
       <w:r>
-        <w:t xml:space="preserve">days without being tested and isolated given the testing frequency,</w:t>
-      </w:r>
-      <w:r>
-        <w:t xml:space="preserve"> </w:t>
-      </w:r>
-      <m:oMath>
+        <w:t xml:space="preserve">days without being tested and isolated can be estimated as</w:t>
+      </w:r>
+      <w:r>
+        <w:t xml:space="preserve"> </w:t>
+      </w:r>
+      <m:oMath>
+        <m:r>
+          <m:rPr>
+            <m:sty m:val="p"/>
+          </m:rPr>
+          <m:t>(</m:t>
+        </m:r>
+        <m:r>
+          <m:t>1</m:t>
+        </m:r>
+        <m:r>
+          <m:rPr>
+            <m:sty m:val="p"/>
+          </m:rPr>
+          <m:t>−</m:t>
+        </m:r>
         <m:r>
           <m:t>f</m:t>
         </m:r>
-      </m:oMath>
-      <w:r>
-        <w:t xml:space="preserve">, can be estimated as</w:t>
-      </w:r>
-      <w:r>
-        <w:t xml:space="preserve"> </w:t>
-      </w:r>
-      <m:oMath>
+        <m:r>
+          <m:rPr>
+            <m:sty m:val="p"/>
+          </m:rPr>
+          <m:t>/</m:t>
+        </m:r>
+        <m:r>
+          <m:t>7</m:t>
+        </m:r>
+        <m:sSup>
+          <m:e>
+            <m:r>
+              <m:rPr>
+                <m:sty m:val="p"/>
+              </m:rPr>
+              <m:t>)</m:t>
+            </m:r>
+          </m:e>
+          <m:sup>
+            <m:r>
+              <m:t>t</m:t>
+            </m:r>
+          </m:sup>
+        </m:sSup>
+      </m:oMath>
+      <w:r>
+        <w:t xml:space="preserve">, where, for example</w:t>
+      </w:r>
+      <w:r>
+        <w:t xml:space="preserve"> </w:t>
+      </w:r>
+      <m:oMath>
+        <m:r>
+          <m:t>f</m:t>
+        </m:r>
+        <m:r>
+          <m:rPr>
+            <m:sty m:val="p"/>
+          </m:rPr>
+          <m:t>=</m:t>
+        </m:r>
+        <m:r>
+          <m:t>1</m:t>
+        </m:r>
+      </m:oMath>
+      <w:r>
+        <w:t xml:space="preserve"> </w:t>
+      </w:r>
+      <w:r>
+        <w:t xml:space="preserve">if testing is conducted weekly. The probability that isolation has occurred by day</w:t>
+      </w:r>
+      <w:r>
+        <w:t xml:space="preserve"> </w:t>
+      </w:r>
+      <m:oMath>
+        <m:r>
+          <m:t>τ</m:t>
+        </m:r>
+      </m:oMath>
+      <w:r>
+        <w:t xml:space="preserve"> </w:t>
+      </w:r>
+      <w:r>
+        <w:t xml:space="preserve">can then be estimated as</w:t>
+      </w:r>
+      <w:r>
+        <w:t xml:space="preserve"> </w:t>
+      </w:r>
+      <m:oMath>
+        <m:r>
+          <m:rPr>
+            <m:sty m:val="p"/>
+          </m:rPr>
+          <m:t>P</m:t>
+        </m:r>
         <m:r>
           <m:rPr>
             <m:sty m:val="p"/>
           </m:rPr>
           <m:t>(</m:t>
         </m:r>
+        <m:sSub>
+          <m:e>
+            <m:r>
+              <m:t>t</m:t>
+            </m:r>
+          </m:e>
+          <m:sub>
+            <m:r>
+              <m:t>i</m:t>
+            </m:r>
+            <m:r>
+              <m:t>s</m:t>
+            </m:r>
+            <m:r>
+              <m:t>o</m:t>
+            </m:r>
+          </m:sub>
+        </m:sSub>
+        <m:r>
+          <m:rPr>
+            <m:sty m:val="p"/>
+          </m:rPr>
+          <m:t>≤</m:t>
+        </m:r>
+        <m:r>
+          <m:t>τ</m:t>
+        </m:r>
+        <m:r>
+          <m:rPr>
+            <m:sty m:val="p"/>
+          </m:rPr>
+          <m:t>)</m:t>
+        </m:r>
+        <m:r>
+          <m:rPr>
+            <m:sty m:val="p"/>
+          </m:rPr>
+          <m:t>=</m:t>
+        </m:r>
         <m:r>
           <m:t>1</m:t>
         </m:r>
@@ -1621,13 +1674,167 @@
           </m:rPr>
           <m:t>−</m:t>
         </m:r>
+        <m:r>
+          <m:rPr>
+            <m:sty m:val="p"/>
+          </m:rPr>
+          <m:t>(</m:t>
+        </m:r>
+        <m:r>
+          <m:t>1</m:t>
+        </m:r>
+        <m:r>
+          <m:rPr>
+            <m:sty m:val="p"/>
+          </m:rPr>
+          <m:t>−</m:t>
+        </m:r>
+        <m:r>
+          <m:t>f</m:t>
+        </m:r>
+        <m:r>
+          <m:rPr>
+            <m:sty m:val="p"/>
+          </m:rPr>
+          <m:t>/</m:t>
+        </m:r>
+        <m:r>
+          <m:t>7</m:t>
+        </m:r>
         <m:sSup>
           <m:e>
             <m:r>
-              <m:t>f</m:t>
+              <m:rPr>
+                <m:sty m:val="p"/>
+              </m:rPr>
+              <m:t>)</m:t>
             </m:r>
           </m:e>
           <m:sup>
+            <m:r>
+              <m:t>τ</m:t>
+            </m:r>
+          </m:sup>
+        </m:sSup>
+      </m:oMath>
+      <w:r>
+        <w:t xml:space="preserve">, assuming isolation occurs immediately after testing. Given substantial turnaround times between testing and isolation, particularly when relying on PCR-based tests, the delay,</w:t>
+      </w:r>
+      <w:r>
+        <w:t xml:space="preserve"> </w:t>
+      </w:r>
+      <m:oMath>
+        <m:r>
+          <m:t>d</m:t>
+        </m:r>
+      </m:oMath>
+      <w:r>
+        <w:t xml:space="preserve">, between testing and isolation can also be incorporated as:</w:t>
+      </w:r>
+      <w:r>
+        <w:t xml:space="preserve"> </w:t>
+      </w:r>
+      <m:oMath>
+        <m:r>
+          <m:rPr>
+            <m:sty m:val="p"/>
+          </m:rPr>
+          <m:t>P</m:t>
+        </m:r>
+        <m:r>
+          <m:rPr>
+            <m:sty m:val="p"/>
+          </m:rPr>
+          <m:t>(</m:t>
+        </m:r>
+        <m:sSub>
+          <m:e>
+            <m:r>
+              <m:t>t</m:t>
+            </m:r>
+          </m:e>
+          <m:sub>
+            <m:r>
+              <m:t>i</m:t>
+            </m:r>
+            <m:r>
+              <m:t>s</m:t>
+            </m:r>
+            <m:r>
+              <m:t>o</m:t>
+            </m:r>
+          </m:sub>
+        </m:sSub>
+        <m:r>
+          <m:rPr>
+            <m:sty m:val="p"/>
+          </m:rPr>
+          <m:t>=</m:t>
+        </m:r>
+        <m:r>
+          <m:t>τ</m:t>
+        </m:r>
+        <m:r>
+          <m:rPr>
+            <m:sty m:val="p"/>
+          </m:rPr>
+          <m:t>)</m:t>
+        </m:r>
+        <m:r>
+          <m:rPr>
+            <m:sty m:val="p"/>
+          </m:rPr>
+          <m:t>=</m:t>
+        </m:r>
+        <m:r>
+          <m:t>1</m:t>
+        </m:r>
+        <m:r>
+          <m:rPr>
+            <m:sty m:val="p"/>
+          </m:rPr>
+          <m:t>−</m:t>
+        </m:r>
+        <m:r>
+          <m:rPr>
+            <m:sty m:val="p"/>
+          </m:rPr>
+          <m:t>(</m:t>
+        </m:r>
+        <m:r>
+          <m:t>1</m:t>
+        </m:r>
+        <m:r>
+          <m:rPr>
+            <m:sty m:val="p"/>
+          </m:rPr>
+          <m:t>−</m:t>
+        </m:r>
+        <m:r>
+          <m:t>f</m:t>
+        </m:r>
+        <m:r>
+          <m:rPr>
+            <m:sty m:val="p"/>
+          </m:rPr>
+          <m:t>/</m:t>
+        </m:r>
+        <m:r>
+          <m:t>7</m:t>
+        </m:r>
+        <m:sSup>
+          <m:e>
+            <m:r>
+              <m:rPr>
+                <m:sty m:val="p"/>
+              </m:rPr>
+              <m:t>)</m:t>
+            </m:r>
+          </m:e>
+          <m:sup>
+            <m:r>
+              <m:t>τ</m:t>
+            </m:r>
             <m:r>
               <m:rPr>
                 <m:sty m:val="p"/>
@@ -1635,317 +1842,13 @@
               <m:t>−</m:t>
             </m:r>
             <m:r>
-              <m:t>1</m:t>
+              <m:t>d</m:t>
             </m:r>
           </m:sup>
         </m:sSup>
-        <m:sSup>
-          <m:e>
-            <m:r>
-              <m:rPr>
-                <m:sty m:val="p"/>
-              </m:rPr>
-              <m:t>)</m:t>
-            </m:r>
-          </m:e>
-          <m:sup>
-            <m:r>
-              <m:t>t</m:t>
-            </m:r>
-          </m:sup>
-        </m:sSup>
-      </m:oMath>
-      <w:r>
-        <w:t xml:space="preserve">, where, for example</w:t>
-      </w:r>
-      <w:r>
-        <w:t xml:space="preserve"> </w:t>
-      </w:r>
-      <m:oMath>
-        <m:r>
-          <m:t>f</m:t>
-        </m:r>
-        <m:r>
-          <m:rPr>
-            <m:sty m:val="p"/>
-          </m:rPr>
-          <m:t>=</m:t>
-        </m:r>
-        <m:r>
-          <m:t>7</m:t>
-        </m:r>
-      </m:oMath>
-      <w:r>
-        <w:t xml:space="preserve"> </w:t>
-      </w:r>
-      <w:r>
-        <w:t xml:space="preserve">if testing is conducted weekly. The probability that isolation has occurred by day</w:t>
-      </w:r>
-      <w:r>
-        <w:t xml:space="preserve"> </w:t>
-      </w:r>
-      <m:oMath>
-        <m:r>
-          <m:t>τ</m:t>
-        </m:r>
-      </m:oMath>
-      <w:r>
-        <w:t xml:space="preserve"> </w:t>
-      </w:r>
-      <w:r>
-        <w:t xml:space="preserve">can then be estimated as</w:t>
-      </w:r>
-      <w:r>
-        <w:t xml:space="preserve"> </w:t>
-      </w:r>
-      <m:oMath>
-        <m:r>
-          <m:rPr>
-            <m:sty m:val="p"/>
-          </m:rPr>
-          <m:t>P</m:t>
-        </m:r>
-        <m:r>
-          <m:rPr>
-            <m:sty m:val="p"/>
-          </m:rPr>
-          <m:t>(</m:t>
-        </m:r>
-        <m:sSub>
-          <m:e>
-            <m:r>
-              <m:t>t</m:t>
-            </m:r>
-          </m:e>
-          <m:sub>
-            <m:r>
-              <m:t>i</m:t>
-            </m:r>
-            <m:r>
-              <m:t>s</m:t>
-            </m:r>
-            <m:r>
-              <m:t>o</m:t>
-            </m:r>
-          </m:sub>
-        </m:sSub>
-        <m:r>
-          <m:rPr>
-            <m:sty m:val="p"/>
-          </m:rPr>
-          <m:t>≤</m:t>
-        </m:r>
-        <m:r>
-          <m:t>τ</m:t>
-        </m:r>
-        <m:r>
-          <m:rPr>
-            <m:sty m:val="p"/>
-          </m:rPr>
-          <m:t>)</m:t>
-        </m:r>
-        <m:r>
-          <m:rPr>
-            <m:sty m:val="p"/>
-          </m:rPr>
-          <m:t>=</m:t>
-        </m:r>
-        <m:r>
-          <m:t>1</m:t>
-        </m:r>
-        <m:r>
-          <m:rPr>
-            <m:sty m:val="p"/>
-          </m:rPr>
-          <m:t>−</m:t>
-        </m:r>
-        <m:r>
-          <m:rPr>
-            <m:sty m:val="p"/>
-          </m:rPr>
-          <m:t>(</m:t>
-        </m:r>
-        <m:r>
-          <m:t>1</m:t>
-        </m:r>
-        <m:r>
-          <m:rPr>
-            <m:sty m:val="p"/>
-          </m:rPr>
-          <m:t>−</m:t>
-        </m:r>
-        <m:sSup>
-          <m:e>
-            <m:r>
-              <m:t>f</m:t>
-            </m:r>
-          </m:e>
-          <m:sup>
-            <m:r>
-              <m:rPr>
-                <m:sty m:val="p"/>
-              </m:rPr>
-              <m:t>−</m:t>
-            </m:r>
-            <m:r>
-              <m:t>1</m:t>
-            </m:r>
-          </m:sup>
-        </m:sSup>
-        <m:sSup>
-          <m:e>
-            <m:r>
-              <m:rPr>
-                <m:sty m:val="p"/>
-              </m:rPr>
-              <m:t>)</m:t>
-            </m:r>
-          </m:e>
-          <m:sup>
-            <m:r>
-              <m:t>τ</m:t>
-            </m:r>
-          </m:sup>
-        </m:sSup>
-      </m:oMath>
-      <w:r>
-        <w:t xml:space="preserve">, assuming isolation occurs immediately after testing. Given substantial turnaround times between testing and isolation, particularly when relying on PCR-based tests, the delay,</w:t>
-      </w:r>
-      <w:r>
-        <w:t xml:space="preserve"> </w:t>
-      </w:r>
-      <m:oMath>
-        <m:r>
-          <m:t>d</m:t>
-        </m:r>
-      </m:oMath>
-      <w:r>
-        <w:t xml:space="preserve">, between testing and isolation can also be incorporated as:</w:t>
-      </w:r>
-      <w:r>
-        <w:t xml:space="preserve"> </w:t>
-      </w:r>
-      <m:oMath>
-        <m:r>
-          <m:rPr>
-            <m:sty m:val="p"/>
-          </m:rPr>
-          <m:t>P</m:t>
-        </m:r>
-        <m:r>
-          <m:rPr>
-            <m:sty m:val="p"/>
-          </m:rPr>
-          <m:t>(</m:t>
-        </m:r>
-        <m:sSub>
-          <m:e>
-            <m:r>
-              <m:t>t</m:t>
-            </m:r>
-          </m:e>
-          <m:sub>
-            <m:r>
-              <m:t>i</m:t>
-            </m:r>
-            <m:r>
-              <m:t>s</m:t>
-            </m:r>
-            <m:r>
-              <m:t>o</m:t>
-            </m:r>
-          </m:sub>
-        </m:sSub>
-        <m:r>
-          <m:rPr>
-            <m:sty m:val="p"/>
-          </m:rPr>
-          <m:t>=</m:t>
-        </m:r>
-        <m:r>
-          <m:t>τ</m:t>
-        </m:r>
-        <m:r>
-          <m:rPr>
-            <m:sty m:val="p"/>
-          </m:rPr>
-          <m:t>)</m:t>
-        </m:r>
-        <m:r>
-          <m:rPr>
-            <m:sty m:val="p"/>
-          </m:rPr>
-          <m:t>=</m:t>
-        </m:r>
-        <m:r>
-          <m:t>1</m:t>
-        </m:r>
-        <m:r>
-          <m:rPr>
-            <m:sty m:val="p"/>
-          </m:rPr>
-          <m:t>−</m:t>
-        </m:r>
-        <m:r>
-          <m:rPr>
-            <m:sty m:val="p"/>
-          </m:rPr>
-          <m:t>(</m:t>
-        </m:r>
-        <m:r>
-          <m:t>1</m:t>
-        </m:r>
-        <m:r>
-          <m:rPr>
-            <m:sty m:val="p"/>
-          </m:rPr>
-          <m:t>−</m:t>
-        </m:r>
-        <m:sSup>
-          <m:e>
-            <m:r>
-              <m:t>f</m:t>
-            </m:r>
-          </m:e>
-          <m:sup>
-            <m:r>
-              <m:rPr>
-                <m:sty m:val="p"/>
-              </m:rPr>
-              <m:t>−</m:t>
-            </m:r>
-            <m:r>
-              <m:t>1</m:t>
-            </m:r>
-          </m:sup>
-        </m:sSup>
-        <m:sSup>
-          <m:e>
-            <m:r>
-              <m:rPr>
-                <m:sty m:val="p"/>
-              </m:rPr>
-              <m:t>)</m:t>
-            </m:r>
-          </m:e>
-          <m:sup>
-            <m:r>
-              <m:t>τ</m:t>
-            </m:r>
-            <m:r>
-              <m:rPr>
-                <m:sty m:val="p"/>
-              </m:rPr>
-              <m:t>−</m:t>
-            </m:r>
-            <m:r>
-              <m:t>d</m:t>
-            </m:r>
-          </m:sup>
-        </m:sSup>
-      </m:oMath>
-      <w:r>
-        <w:t xml:space="preserve">. Figure 2d shows that such delays have a detrimental effect on the probability of achieving prompt isolation, particularly by making isolation prior to the delay (</w:t>
+      </m:oMath>
+      <w:r>
+        <w:t xml:space="preserve">. Figure 1d shows that such delays have a detrimental effect on the probability of achieving prompt isolation, particularly by making isolation prior to the delay (</w:t>
       </w:r>
       <m:oMath>
         <m:sSub>
@@ -2015,7 +1918,40 @@
         </m:sSub>
       </m:oMath>
       <w:r>
-        <w:t xml:space="preserve">, essentially as the infectiousness on day</w:t>
+        <w:t xml:space="preserve">, with the reduction in</w:t>
+      </w:r>
+      <w:r>
+        <w:t xml:space="preserve"> </w:t>
+      </w:r>
+      <m:oMath>
+        <m:sSub>
+          <m:e>
+            <m:r>
+              <m:rPr>
+                <m:sty m:val="p"/>
+                <m:scr m:val="script"/>
+              </m:rPr>
+              <m:t>R</m:t>
+            </m:r>
+          </m:e>
+          <m:sub>
+            <m:r>
+              <m:t>i</m:t>
+            </m:r>
+            <m:r>
+              <m:t>s</m:t>
+            </m:r>
+            <m:r>
+              <m:t>o</m:t>
+            </m:r>
+          </m:sub>
+        </m:sSub>
+      </m:oMath>
+      <w:r>
+        <w:t xml:space="preserve"> </w:t>
+      </w:r>
+      <w:r>
+        <w:t xml:space="preserve">due to isolation estimated from infectiousness on day</w:t>
       </w:r>
       <w:r>
         <w:t xml:space="preserve"> </w:t>
@@ -2029,7 +1965,7 @@
         <w:t xml:space="preserve"> </w:t>
       </w:r>
       <w:r>
-        <w:t xml:space="preserve">weighted by the probability of remaining un-isolated on day</w:t>
+        <w:t xml:space="preserve">weighted by the probability of being isolated on day</w:t>
       </w:r>
       <w:r>
         <w:t xml:space="preserve"> </w:t>
@@ -2040,13 +1976,7 @@
         </m:r>
       </m:oMath>
       <w:r>
-        <w:t xml:space="preserve"> </w:t>
-      </w:r>
-      <w:r>
-        <w:t xml:space="preserve">:</w:t>
-      </w:r>
-      <w:r>
-        <w:br/>
+        <w:t xml:space="preserve">. Discretizing, this gives:</w:t>
       </w:r>
     </w:p>
     <w:p>
@@ -2058,19 +1988,6 @@
           <m:jc m:val="center"/>
         </m:oMathParaPr>
         <m:oMath>
-          <m:r>
-            <m:rPr>
-              <m:sty m:val="p"/>
-              <m:scr m:val="double-struck"/>
-            </m:rPr>
-            <m:t>E</m:t>
-          </m:r>
-          <m:r>
-            <m:rPr>
-              <m:sty m:val="p"/>
-            </m:rPr>
-            <m:t>[</m:t>
-          </m:r>
           <m:sSub>
             <m:e>
               <m:r>
@@ -2097,48 +2014,6 @@
             <m:rPr>
               <m:sty m:val="p"/>
             </m:rPr>
-            <m:t>|</m:t>
-          </m:r>
-          <m:sSub>
-            <m:e>
-              <m:r>
-                <m:t>β</m:t>
-              </m:r>
-            </m:e>
-            <m:sub>
-              <m:r>
-                <m:t>t</m:t>
-              </m:r>
-            </m:sub>
-          </m:sSub>
-          <m:r>
-            <m:rPr>
-              <m:sty m:val="p"/>
-            </m:rPr>
-            <m:t>,</m:t>
-          </m:r>
-          <m:r>
-            <m:t>f</m:t>
-          </m:r>
-          <m:r>
-            <m:rPr>
-              <m:sty m:val="p"/>
-            </m:rPr>
-            <m:t>,</m:t>
-          </m:r>
-          <m:r>
-            <m:t>d</m:t>
-          </m:r>
-          <m:r>
-            <m:rPr>
-              <m:sty m:val="p"/>
-            </m:rPr>
-            <m:t>]</m:t>
-          </m:r>
-          <m:r>
-            <m:rPr>
-              <m:sty m:val="p"/>
-            </m:rPr>
             <m:t>=</m:t>
           </m:r>
           <m:r>
@@ -2148,10 +2023,16 @@
             </m:rPr>
             <m:t>R</m:t>
           </m:r>
+          <m:r>
+            <m:rPr>
+              <m:sty m:val="p"/>
+            </m:rPr>
+            <m:t>−</m:t>
+          </m:r>
           <m:nary>
             <m:naryPr>
-              <m:chr m:val="∫"/>
-              <m:limLoc m:val="subSup"/>
+              <m:chr m:val="∑"/>
+              <m:limLoc m:val="undOvr"/>
               <m:subHide m:val="0"/>
               <m:supHide m:val="0"/>
             </m:naryPr>
@@ -2192,6 +2073,15 @@
                   </m:r>
                 </m:sub>
               </m:sSub>
+              <m:r>
+                <m:rPr>
+                  <m:sty m:val="p"/>
+                </m:rPr>
+                <m:t>+</m:t>
+              </m:r>
+              <m:r>
+                <m:t>d</m:t>
+              </m:r>
             </m:sub>
             <m:sup>
               <m:sSub>
@@ -2202,34 +2092,13 @@
                 </m:e>
                 <m:sub>
                   <m:r>
-                    <m:t>i</m:t>
-                  </m:r>
-                  <m:r>
-                    <m:t>n</m:t>
-                  </m:r>
-                  <m:r>
-                    <m:t>f</m:t>
-                  </m:r>
-                  <m:r>
-                    <m:t>e</m:t>
-                  </m:r>
-                  <m:r>
-                    <m:t>c</m:t>
-                  </m:r>
-                  <m:r>
                     <m:t>t</m:t>
-                  </m:r>
-                  <m:r>
-                    <m:t>i</m:t>
                   </m:r>
                   <m:r>
                     <m:t>o</m:t>
                   </m:r>
                   <m:r>
-                    <m:t>u</m:t>
-                  </m:r>
-                  <m:r>
-                    <m:t>s</m:t>
+                    <m:t>t</m:t>
                   </m:r>
                 </m:sub>
               </m:sSub>
@@ -2238,7 +2107,7 @@
               <m:sSub>
                 <m:e>
                   <m:r>
-                    <m:t>β</m:t>
+                    <m:t>r</m:t>
                   </m:r>
                 </m:e>
                 <m:sub>
@@ -2264,24 +2133,36 @@
             </m:rPr>
             <m:t>−</m:t>
           </m:r>
-          <m:sSup>
-            <m:e>
+          <m:r>
+            <m:rPr>
+              <m:sty m:val="p"/>
+            </m:rPr>
+            <m:t>(</m:t>
+          </m:r>
+          <m:r>
+            <m:t>1</m:t>
+          </m:r>
+          <m:r>
+            <m:rPr>
+              <m:sty m:val="p"/>
+            </m:rPr>
+            <m:t>−</m:t>
+          </m:r>
+          <m:f>
+            <m:fPr>
+              <m:type m:val="bar"/>
+            </m:fPr>
+            <m:num>
               <m:r>
                 <m:t>f</m:t>
               </m:r>
-            </m:e>
-            <m:sup>
+            </m:num>
+            <m:den>
               <m:r>
-                <m:rPr>
-                  <m:sty m:val="p"/>
-                </m:rPr>
-                <m:t>−</m:t>
+                <m:t>7</m:t>
               </m:r>
-              <m:r>
-                <m:t>1</m:t>
-              </m:r>
-            </m:sup>
-          </m:sSup>
+            </m:den>
+          </m:f>
           <m:sSup>
             <m:e>
               <m:r>
@@ -2340,10 +2221,10 @@
             </m:sup>
           </m:sSup>
           <m:r>
-            <m:t>d</m:t>
-          </m:r>
-          <m:r>
-            <m:t>τ</m:t>
+            <m:rPr>
+              <m:sty m:val="p"/>
+            </m:rPr>
+            <m:t>)</m:t>
           </m:r>
         </m:oMath>
       </m:oMathPara>
@@ -2353,7 +2234,7 @@
         <w:pStyle w:val="FirstParagraph"/>
       </w:pPr>
       <w:r>
-        <w:t xml:space="preserve">Figure 2c shows distributions of</w:t>
+        <w:t xml:space="preserve">Figure 1c shows distributions of</w:t>
       </w:r>
       <w:r>
         <w:t xml:space="preserve"> </w:t>
@@ -2395,7 +2276,7 @@
           <m:t>=</m:t>
         </m:r>
         <m:r>
-          <m:t>1</m:t>
+          <m:t>7</m:t>
         </m:r>
       </m:oMath>
       <w:r>
@@ -2412,7 +2293,7 @@
           <m:t>=</m:t>
         </m:r>
         <m:r>
-          <m:t>14</m:t>
+          <m:t>0.5</m:t>
         </m:r>
       </m:oMath>
       <w:r>
@@ -2449,7 +2330,7 @@
         <w:t xml:space="preserve"> </w:t>
       </w:r>
       <w:r>
-        <w:t xml:space="preserve">is approximately the same when testing every day (</w:t>
+        <w:t xml:space="preserve">is similar when testing every day (</w:t>
       </w:r>
       <m:oMath>
         <m:r>
@@ -2462,7 +2343,7 @@
           <m:t>=</m:t>
         </m:r>
         <m:r>
-          <m:t>1</m:t>
+          <m:t>7</m:t>
         </m:r>
       </m:oMath>
       <w:r>
@@ -2483,7 +2364,7 @@
         </m:r>
       </m:oMath>
       <w:r>
-        <w:t xml:space="preserve">) vs testing every three days (</w:t>
+        <w:t xml:space="preserve">) vs testing twice per week (</w:t>
       </w:r>
       <m:oMath>
         <m:r>
@@ -2496,7 +2377,7 @@
           <m:t>=</m:t>
         </m:r>
         <m:r>
-          <m:t>3</m:t>
+          <m:t>2</m:t>
         </m:r>
       </m:oMath>
       <w:r>
@@ -2579,7 +2460,7 @@
           <m:t>=</m:t>
         </m:r>
         <m:r>
-          <m:t>3</m:t>
+          <m:t>2</m:t>
         </m:r>
         <m:r>
           <m:rPr>
@@ -2598,7 +2479,7 @@
         <w:t xml:space="preserve"> </w:t>
       </w:r>
       <w:r>
-        <w:t xml:space="preserve">0.34 and</w:t>
+        <w:t xml:space="preserve">0.42 and</w:t>
       </w:r>
       <w:r>
         <w:t xml:space="preserve"> </w:t>
@@ -2660,7 +2541,7 @@
           <m:t>=</m:t>
         </m:r>
         <m:r>
-          <m:t>1</m:t>
+          <m:t>7</m:t>
         </m:r>
         <m:r>
           <m:rPr>
@@ -2691,7 +2572,7 @@
           <wp:inline>
             <wp:extent cx="5334000" cy="4000500"/>
             <wp:effectExtent b="0" l="0" r="0" t="0"/>
-            <wp:docPr descr="Figure 1. Model framework and analytic results. A) Example infectiousness profile for \mathcal{R}=1, t_{latent}=3.5, t_{peak}=5, t_{infectious}=10, with shaded area demonstrating infectiousness slice removed if t_{iso}=7, leading to \mathcal{R}_{iso}=0.5. B) \mathcal{R}_{iso} as a function of t_{iso} with same parameters as in A and point indicating scenario depicted in A. C) Boxplots showing distributions of \mathbb{E}[\mathcal{R}_{iso}|\beta_t,f,d] as a function of testing frequency, f, and test delay, d, incorporating uncertainty in t_{latent}, t_{peak}, and t_{infectious} by drawing n=100 parameter sets for each, with baseline \mathcal{R}=1. Boxplots indicate median, interquartile range, and full range of values of \mathbb{E}[\mathcal{R}_{iso}|\beta_t,f,d]. D) Relationship between testing frequency, f, test delay, d, and probability isolation occurs by day t, i.e. t_{iso}\leq t, demonstrating that delays in testing substantially reduce the probability of prompt isolation, particularly in more frequent testing scenarios." title="" id="1" name="Picture"/>
+            <wp:docPr descr="Figure 1. Model framework and analytic results." title="" id="1" name="Picture"/>
             <a:graphic>
               <a:graphicData uri="http://schemas.openxmlformats.org/drawingml/2006/picture">
                 <pic:pic>
@@ -2702,7 +2583,7 @@
                     </pic:cNvPicPr>
                   </pic:nvPicPr>
                   <pic:blipFill>
-                    <a:blip r:embed="rId25"/>
+                    <a:blip r:embed="rId24"/>
                     <a:stretch>
                       <a:fillRect/>
                     </a:stretch>
@@ -2740,8 +2621,20 @@
         </w:rPr>
         <w:t xml:space="preserve">Figure 1. Model framework and analytic results.</w:t>
       </w:r>
-      <w:r>
-        <w:t xml:space="preserve"> </w:t>
+    </w:p>
+    <w:p>
+      <w:pPr>
+        <w:pStyle w:val="BodyText"/>
+      </w:pPr>
+      <w:r>
+        <w:rPr>
+          <w:iCs/>
+          <w:i/>
+        </w:rPr>
+        <w:t xml:space="preserve">[Fig 1 caption continued]</w:t>
+      </w:r>
+      <w:r>
+        <w:br/>
       </w:r>
       <w:r>
         <w:t xml:space="preserve">A) Example infectiousness profile for</w:t>
@@ -2807,12 +2700,12 @@
           </m:rPr>
           <m:t>=</m:t>
         </m:r>
-        <m:r>
-          <m:t>3.5</m:t>
-        </m:r>
-      </m:oMath>
-      <w:r>
-        <w:t xml:space="preserve">,</w:t>
+      </m:oMath>
+      <w:r>
+        <w:t xml:space="preserve"> </w:t>
+      </w:r>
+      <w:r>
+        <w:t xml:space="preserve">4.5,</w:t>
       </w:r>
       <w:r>
         <w:t xml:space="preserve"> </w:t>
@@ -2845,12 +2738,12 @@
           </m:rPr>
           <m:t>=</m:t>
         </m:r>
-        <m:r>
-          <m:t>5</m:t>
-        </m:r>
-      </m:oMath>
-      <w:r>
-        <w:t xml:space="preserve">,</w:t>
+      </m:oMath>
+      <w:r>
+        <w:t xml:space="preserve"> </w:t>
+      </w:r>
+      <w:r>
+        <w:t xml:space="preserve">5.5,</w:t>
       </w:r>
       <w:r>
         <w:t xml:space="preserve"> </w:t>
@@ -2901,12 +2794,12 @@
           </m:rPr>
           <m:t>=</m:t>
         </m:r>
-        <m:r>
-          <m:t>10</m:t>
-        </m:r>
-      </m:oMath>
-      <w:r>
-        <w:t xml:space="preserve">, with shaded area demonstrating infectiousness slice removed if</w:t>
+      </m:oMath>
+      <w:r>
+        <w:t xml:space="preserve"> </w:t>
+      </w:r>
+      <w:r>
+        <w:t xml:space="preserve">8.5, with shaded area demonstrating infectiousness slice removed if isolation occurs at two days after symptom onset,</w:t>
       </w:r>
       <w:r>
         <w:t xml:space="preserve"> </w:t>
@@ -2936,12 +2829,12 @@
           </m:rPr>
           <m:t>=</m:t>
         </m:r>
-        <m:r>
-          <m:t>7</m:t>
-        </m:r>
-      </m:oMath>
-      <w:r>
-        <w:t xml:space="preserve">, leading to</w:t>
+      </m:oMath>
+      <w:r>
+        <w:t xml:space="preserve"> </w:t>
+      </w:r>
+      <w:r>
+        <w:t xml:space="preserve">7.5, leading to</w:t>
       </w:r>
       <w:r>
         <w:t xml:space="preserve"> </w:t>
@@ -2975,12 +2868,12 @@
           </m:rPr>
           <m:t>=</m:t>
         </m:r>
-        <m:r>
-          <m:t>0.5</m:t>
-        </m:r>
-      </m:oMath>
-      <w:r>
-        <w:t xml:space="preserve">. B)</w:t>
+      </m:oMath>
+      <w:r>
+        <w:t xml:space="preserve"> </w:t>
+      </w:r>
+      <w:r>
+        <w:t xml:space="preserve">0.53. B)</w:t>
       </w:r>
       <w:r>
         <w:t xml:space="preserve"> </w:t>
@@ -3048,19 +2941,6 @@
         <w:t xml:space="preserve"> </w:t>
       </w:r>
       <m:oMath>
-        <m:r>
-          <m:rPr>
-            <m:sty m:val="p"/>
-            <m:scr m:val="double-struck"/>
-          </m:rPr>
-          <m:t>E</m:t>
-        </m:r>
-        <m:r>
-          <m:rPr>
-            <m:sty m:val="p"/>
-          </m:rPr>
-          <m:t>[</m:t>
-        </m:r>
         <m:sSub>
           <m:e>
             <m:r>
@@ -3083,79 +2963,228 @@
             </m:r>
           </m:sub>
         </m:sSub>
-        <m:r>
-          <m:rPr>
-            <m:sty m:val="p"/>
-          </m:rPr>
-          <m:t>|</m:t>
-        </m:r>
+      </m:oMath>
+      <w:r>
+        <w:t xml:space="preserve"> </w:t>
+      </w:r>
+      <w:r>
+        <w:t xml:space="preserve">as a function of testing frequency,</w:t>
+      </w:r>
+      <w:r>
+        <w:t xml:space="preserve"> </w:t>
+      </w:r>
+      <m:oMath>
+        <m:r>
+          <m:t>f</m:t>
+        </m:r>
+      </m:oMath>
+      <w:r>
+        <w:t xml:space="preserve">, and test delay,</w:t>
+      </w:r>
+      <w:r>
+        <w:t xml:space="preserve"> </w:t>
+      </w:r>
+      <m:oMath>
+        <m:r>
+          <m:t>d</m:t>
+        </m:r>
+      </m:oMath>
+      <w:r>
+        <w:t xml:space="preserve">, incorporating uncertainty in</w:t>
+      </w:r>
+      <w:r>
+        <w:t xml:space="preserve"> </w:t>
+      </w:r>
+      <m:oMath>
         <m:sSub>
           <m:e>
             <m:r>
-              <m:t>β</m:t>
-            </m:r>
-          </m:e>
-          <m:sub>
+              <m:t>t</m:t>
+            </m:r>
+          </m:e>
+          <m:sub>
+            <m:r>
+              <m:t>l</m:t>
+            </m:r>
+            <m:r>
+              <m:t>a</m:t>
+            </m:r>
+            <m:r>
+              <m:t>t</m:t>
+            </m:r>
+            <m:r>
+              <m:t>e</m:t>
+            </m:r>
+            <m:r>
+              <m:t>n</m:t>
+            </m:r>
             <m:r>
               <m:t>t</m:t>
             </m:r>
           </m:sub>
         </m:sSub>
-        <m:r>
-          <m:rPr>
-            <m:sty m:val="p"/>
-          </m:rPr>
-          <m:t>,</m:t>
-        </m:r>
+      </m:oMath>
+      <w:r>
+        <w:t xml:space="preserve">,</w:t>
+      </w:r>
+      <w:r>
+        <w:t xml:space="preserve"> </w:t>
+      </w:r>
+      <m:oMath>
+        <m:sSub>
+          <m:e>
+            <m:r>
+              <m:t>t</m:t>
+            </m:r>
+          </m:e>
+          <m:sub>
+            <m:r>
+              <m:t>p</m:t>
+            </m:r>
+            <m:r>
+              <m:t>e</m:t>
+            </m:r>
+            <m:r>
+              <m:t>a</m:t>
+            </m:r>
+            <m:r>
+              <m:t>k</m:t>
+            </m:r>
+          </m:sub>
+        </m:sSub>
+      </m:oMath>
+      <w:r>
+        <w:t xml:space="preserve">, and</w:t>
+      </w:r>
+      <w:r>
+        <w:t xml:space="preserve"> </w:t>
+      </w:r>
+      <m:oMath>
+        <m:sSub>
+          <m:e>
+            <m:r>
+              <m:t>t</m:t>
+            </m:r>
+          </m:e>
+          <m:sub>
+            <m:r>
+              <m:t>i</m:t>
+            </m:r>
+            <m:r>
+              <m:t>n</m:t>
+            </m:r>
+            <m:r>
+              <m:t>f</m:t>
+            </m:r>
+            <m:r>
+              <m:t>e</m:t>
+            </m:r>
+            <m:r>
+              <m:t>c</m:t>
+            </m:r>
+            <m:r>
+              <m:t>t</m:t>
+            </m:r>
+            <m:r>
+              <m:t>i</m:t>
+            </m:r>
+            <m:r>
+              <m:t>o</m:t>
+            </m:r>
+            <m:r>
+              <m:t>u</m:t>
+            </m:r>
+            <m:r>
+              <m:t>s</m:t>
+            </m:r>
+          </m:sub>
+        </m:sSub>
+      </m:oMath>
+      <w:r>
+        <w:t xml:space="preserve"> </w:t>
+      </w:r>
+      <w:r>
+        <w:t xml:space="preserve">by drawing</w:t>
+      </w:r>
+      <w:r>
+        <w:t xml:space="preserve"> </w:t>
+      </w:r>
+      <m:oMath>
+        <m:r>
+          <m:t>n</m:t>
+        </m:r>
+        <m:r>
+          <m:rPr>
+            <m:sty m:val="p"/>
+          </m:rPr>
+          <m:t>=</m:t>
+        </m:r>
+        <m:r>
+          <m:t>100</m:t>
+        </m:r>
+      </m:oMath>
+      <w:r>
+        <w:t xml:space="preserve"> </w:t>
+      </w:r>
+      <w:r>
+        <w:t xml:space="preserve">parameter sets for each, with baseline</w:t>
+      </w:r>
+      <w:r>
+        <w:t xml:space="preserve"> </w:t>
+      </w:r>
+      <m:oMath>
+        <m:r>
+          <m:rPr>
+            <m:sty m:val="p"/>
+            <m:scr m:val="script"/>
+          </m:rPr>
+          <m:t>R</m:t>
+        </m:r>
+        <m:r>
+          <m:rPr>
+            <m:sty m:val="p"/>
+          </m:rPr>
+          <m:t>=</m:t>
+        </m:r>
+        <m:r>
+          <m:t>1</m:t>
+        </m:r>
+      </m:oMath>
+      <w:r>
+        <w:t xml:space="preserve">. Boxplots indicate median and interquartile range. D) Relationship between testing frequency,</w:t>
+      </w:r>
+      <w:r>
+        <w:t xml:space="preserve"> </w:t>
+      </w:r>
+      <m:oMath>
         <m:r>
           <m:t>f</m:t>
         </m:r>
-        <m:r>
-          <m:rPr>
-            <m:sty m:val="p"/>
-          </m:rPr>
-          <m:t>,</m:t>
-        </m:r>
+      </m:oMath>
+      <w:r>
+        <w:t xml:space="preserve">, test delay,</w:t>
+      </w:r>
+      <w:r>
+        <w:t xml:space="preserve"> </w:t>
+      </w:r>
+      <m:oMath>
         <m:r>
           <m:t>d</m:t>
         </m:r>
-        <m:r>
-          <m:rPr>
-            <m:sty m:val="p"/>
-          </m:rPr>
-          <m:t>]</m:t>
-        </m:r>
-      </m:oMath>
-      <w:r>
-        <w:t xml:space="preserve"> </w:t>
-      </w:r>
-      <w:r>
-        <w:t xml:space="preserve">as a function of testing frequency,</w:t>
-      </w:r>
-      <w:r>
-        <w:t xml:space="preserve"> </w:t>
-      </w:r>
-      <m:oMath>
-        <m:r>
-          <m:t>f</m:t>
-        </m:r>
-      </m:oMath>
-      <w:r>
-        <w:t xml:space="preserve">, and test delay,</w:t>
-      </w:r>
-      <w:r>
-        <w:t xml:space="preserve"> </w:t>
-      </w:r>
-      <m:oMath>
-        <m:r>
-          <m:t>d</m:t>
-        </m:r>
-      </m:oMath>
-      <w:r>
-        <w:t xml:space="preserve">, incorporating uncertainty in</w:t>
-      </w:r>
-      <w:r>
-        <w:t xml:space="preserve"> </w:t>
+      </m:oMath>
+      <w:r>
+        <w:t xml:space="preserve">, and probability isolation occurs by day</w:t>
+      </w:r>
+      <w:r>
+        <w:t xml:space="preserve"> </w:t>
+      </w:r>
+      <m:oMath>
+        <m:r>
+          <m:t>t</m:t>
+        </m:r>
+      </m:oMath>
+      <w:r>
+        <w:t xml:space="preserve">, i.e. </w:t>
       </w:r>
       <m:oMath>
         <m:sSub>
@@ -3166,292 +3195,16 @@
           </m:e>
           <m:sub>
             <m:r>
-              <m:t>l</m:t>
-            </m:r>
-            <m:r>
-              <m:t>a</m:t>
-            </m:r>
-            <m:r>
-              <m:t>t</m:t>
-            </m:r>
-            <m:r>
-              <m:t>e</m:t>
-            </m:r>
-            <m:r>
-              <m:t>n</m:t>
-            </m:r>
-            <m:r>
-              <m:t>t</m:t>
+              <m:t>i</m:t>
+            </m:r>
+            <m:r>
+              <m:t>s</m:t>
+            </m:r>
+            <m:r>
+              <m:t>o</m:t>
             </m:r>
           </m:sub>
         </m:sSub>
-      </m:oMath>
-      <w:r>
-        <w:t xml:space="preserve">,</w:t>
-      </w:r>
-      <w:r>
-        <w:t xml:space="preserve"> </w:t>
-      </w:r>
-      <m:oMath>
-        <m:sSub>
-          <m:e>
-            <m:r>
-              <m:t>t</m:t>
-            </m:r>
-          </m:e>
-          <m:sub>
-            <m:r>
-              <m:t>p</m:t>
-            </m:r>
-            <m:r>
-              <m:t>e</m:t>
-            </m:r>
-            <m:r>
-              <m:t>a</m:t>
-            </m:r>
-            <m:r>
-              <m:t>k</m:t>
-            </m:r>
-          </m:sub>
-        </m:sSub>
-      </m:oMath>
-      <w:r>
-        <w:t xml:space="preserve">, and</w:t>
-      </w:r>
-      <w:r>
-        <w:t xml:space="preserve"> </w:t>
-      </w:r>
-      <m:oMath>
-        <m:sSub>
-          <m:e>
-            <m:r>
-              <m:t>t</m:t>
-            </m:r>
-          </m:e>
-          <m:sub>
-            <m:r>
-              <m:t>i</m:t>
-            </m:r>
-            <m:r>
-              <m:t>n</m:t>
-            </m:r>
-            <m:r>
-              <m:t>f</m:t>
-            </m:r>
-            <m:r>
-              <m:t>e</m:t>
-            </m:r>
-            <m:r>
-              <m:t>c</m:t>
-            </m:r>
-            <m:r>
-              <m:t>t</m:t>
-            </m:r>
-            <m:r>
-              <m:t>i</m:t>
-            </m:r>
-            <m:r>
-              <m:t>o</m:t>
-            </m:r>
-            <m:r>
-              <m:t>u</m:t>
-            </m:r>
-            <m:r>
-              <m:t>s</m:t>
-            </m:r>
-          </m:sub>
-        </m:sSub>
-      </m:oMath>
-      <w:r>
-        <w:t xml:space="preserve"> </w:t>
-      </w:r>
-      <w:r>
-        <w:t xml:space="preserve">by drawing</w:t>
-      </w:r>
-      <w:r>
-        <w:t xml:space="preserve"> </w:t>
-      </w:r>
-      <m:oMath>
-        <m:r>
-          <m:t>n</m:t>
-        </m:r>
-        <m:r>
-          <m:rPr>
-            <m:sty m:val="p"/>
-          </m:rPr>
-          <m:t>=</m:t>
-        </m:r>
-        <m:r>
-          <m:t>100</m:t>
-        </m:r>
-      </m:oMath>
-      <w:r>
-        <w:t xml:space="preserve"> </w:t>
-      </w:r>
-      <w:r>
-        <w:t xml:space="preserve">parameter sets for each, with baseline</w:t>
-      </w:r>
-      <w:r>
-        <w:t xml:space="preserve"> </w:t>
-      </w:r>
-      <m:oMath>
-        <m:r>
-          <m:rPr>
-            <m:sty m:val="p"/>
-            <m:scr m:val="script"/>
-          </m:rPr>
-          <m:t>R</m:t>
-        </m:r>
-        <m:r>
-          <m:rPr>
-            <m:sty m:val="p"/>
-          </m:rPr>
-          <m:t>=</m:t>
-        </m:r>
-        <m:r>
-          <m:t>1</m:t>
-        </m:r>
-      </m:oMath>
-      <w:r>
-        <w:t xml:space="preserve">. Boxplots indicate median, interquartile range, and full range of values of</w:t>
-      </w:r>
-      <w:r>
-        <w:t xml:space="preserve"> </w:t>
-      </w:r>
-      <m:oMath>
-        <m:r>
-          <m:rPr>
-            <m:sty m:val="p"/>
-            <m:scr m:val="double-struck"/>
-          </m:rPr>
-          <m:t>E</m:t>
-        </m:r>
-        <m:r>
-          <m:rPr>
-            <m:sty m:val="p"/>
-          </m:rPr>
-          <m:t>[</m:t>
-        </m:r>
-        <m:sSub>
-          <m:e>
-            <m:r>
-              <m:rPr>
-                <m:sty m:val="p"/>
-                <m:scr m:val="script"/>
-              </m:rPr>
-              <m:t>R</m:t>
-            </m:r>
-          </m:e>
-          <m:sub>
-            <m:r>
-              <m:t>i</m:t>
-            </m:r>
-            <m:r>
-              <m:t>s</m:t>
-            </m:r>
-            <m:r>
-              <m:t>o</m:t>
-            </m:r>
-          </m:sub>
-        </m:sSub>
-        <m:r>
-          <m:rPr>
-            <m:sty m:val="p"/>
-          </m:rPr>
-          <m:t>|</m:t>
-        </m:r>
-        <m:sSub>
-          <m:e>
-            <m:r>
-              <m:t>β</m:t>
-            </m:r>
-          </m:e>
-          <m:sub>
-            <m:r>
-              <m:t>t</m:t>
-            </m:r>
-          </m:sub>
-        </m:sSub>
-        <m:r>
-          <m:rPr>
-            <m:sty m:val="p"/>
-          </m:rPr>
-          <m:t>,</m:t>
-        </m:r>
-        <m:r>
-          <m:t>f</m:t>
-        </m:r>
-        <m:r>
-          <m:rPr>
-            <m:sty m:val="p"/>
-          </m:rPr>
-          <m:t>,</m:t>
-        </m:r>
-        <m:r>
-          <m:t>d</m:t>
-        </m:r>
-        <m:r>
-          <m:rPr>
-            <m:sty m:val="p"/>
-          </m:rPr>
-          <m:t>]</m:t>
-        </m:r>
-      </m:oMath>
-      <w:r>
-        <w:t xml:space="preserve">. D) Relationship between testing frequency,</w:t>
-      </w:r>
-      <w:r>
-        <w:t xml:space="preserve"> </w:t>
-      </w:r>
-      <m:oMath>
-        <m:r>
-          <m:t>f</m:t>
-        </m:r>
-      </m:oMath>
-      <w:r>
-        <w:t xml:space="preserve">, test delay,</w:t>
-      </w:r>
-      <w:r>
-        <w:t xml:space="preserve"> </w:t>
-      </w:r>
-      <m:oMath>
-        <m:r>
-          <m:t>d</m:t>
-        </m:r>
-      </m:oMath>
-      <w:r>
-        <w:t xml:space="preserve">, and probability isolation occurs by day</w:t>
-      </w:r>
-      <w:r>
-        <w:t xml:space="preserve"> </w:t>
-      </w:r>
-      <m:oMath>
-        <m:r>
-          <m:t>t</m:t>
-        </m:r>
-      </m:oMath>
-      <w:r>
-        <w:t xml:space="preserve">, i.e. </w:t>
-      </w:r>
-      <m:oMath>
-        <m:sSub>
-          <m:e>
-            <m:r>
-              <m:t>t</m:t>
-            </m:r>
-          </m:e>
-          <m:sub>
-            <m:r>
-              <m:t>i</m:t>
-            </m:r>
-            <m:r>
-              <m:t>s</m:t>
-            </m:r>
-            <m:r>
-              <m:t>o</m:t>
-            </m:r>
-          </m:sub>
-        </m:sSub>
         <m:r>
           <m:rPr>
             <m:sty m:val="p"/>
@@ -3459,14 +3212,14 @@
           <m:t>≤</m:t>
         </m:r>
         <m:r>
-          <m:t>t</m:t>
+          <m:t>τ</m:t>
         </m:r>
       </m:oMath>
       <w:r>
         <w:t xml:space="preserve">, demonstrating that delays in testing substantially reduce the probability of prompt isolation, particularly in more frequent testing scenarios.</w:t>
       </w:r>
     </w:p>
-    <w:bookmarkEnd w:id="26"/>
+    <w:bookmarkEnd w:id="25"/>
     <w:bookmarkStart w:id="29" w:name="individual-based-model-simulations"/>
     <w:p>
       <w:pPr>
@@ -3476,13 +3229,13 @@
         <w:t xml:space="preserve">Individual-based model simulations</w:t>
       </w:r>
     </w:p>
-    <w:bookmarkStart w:id="27" w:name="Xde14e8fe7464e96a4bcd1fe688ba35488e054ee"/>
+    <w:bookmarkStart w:id="26" w:name="model-setup"/>
     <w:p>
       <w:pPr>
         <w:pStyle w:val="Heading3"/>
       </w:pPr>
       <w:r>
-        <w:t xml:space="preserve">Model setup (can probably move a lot of this to a supplement?)</w:t>
+        <w:t xml:space="preserve">Model setup</w:t>
       </w:r>
     </w:p>
     <w:p>
@@ -3490,7 +3243,7 @@
         <w:pStyle w:val="FirstParagraph"/>
       </w:pPr>
       <w:r>
-        <w:t xml:space="preserve">To incorporate staff schedules and expand the modeling framework above to a facility-level setting, we next describe the development and simulation of individual based microsimulations. In a modeled facility,</w:t>
+        <w:t xml:space="preserve">We next describe the development and simulation of an individual based model to incorporate staff schedules and expand the modeling framework above to a facility-level setting. In a modeled facility,</w:t>
       </w:r>
       <w:r>
         <w:t xml:space="preserve"> </w:t>
@@ -3504,7 +3257,7 @@
         <w:t xml:space="preserve"> </w:t>
       </w:r>
       <w:r>
-        <w:t xml:space="preserve">staff are assigned a work schedule that determines time frames when they are in the facility and interacting with facility residents and other staff working at the same time. We denote</w:t>
+        <w:t xml:space="preserve">staff are assigned a work schedule that determines time frames when they are in the facility. We denote</w:t>
       </w:r>
       <w:r>
         <w:t xml:space="preserve"> </w:t>
@@ -3616,7 +3369,7 @@
         </m:r>
       </m:oMath>
       <w:r>
-        <w:t xml:space="preserve">, with different testing schedules discussed further below. The model is simulated at an 8-hour time step, with each time step corresponding to a work shift as described further below.</w:t>
+        <w:t xml:space="preserve">, with different testing schedules discussed further below. The model is simulated at an 8-hour time step, with each time step corresponding to a work shift also described further below.</w:t>
       </w:r>
     </w:p>
     <w:p>
@@ -4164,45 +3917,103 @@
         </m:r>
       </m:oMath>
       <w:r>
-        <w:t xml:space="preserve">. Staff may acquire infection from the community or workplace, therefore we denote two separate forces of infection,</w:t>
-      </w:r>
-      <w:r>
-        <w:t xml:space="preserve"> </w:t>
-      </w:r>
-      <m:oMath>
-        <m:sSup>
-          <m:e>
-            <m:r>
-              <m:t>λ</m:t>
-            </m:r>
-          </m:e>
-          <m:sup>
-            <m:r>
-              <m:t>c</m:t>
-            </m:r>
-            <m:r>
-              <m:t>o</m:t>
-            </m:r>
-            <m:r>
-              <m:t>m</m:t>
-            </m:r>
-            <m:r>
-              <m:t>m</m:t>
-            </m:r>
-          </m:sup>
-        </m:sSup>
+        <w:t xml:space="preserve">. Staff may acquire infection from the community according to the community prevalence when they are not working (</w:t>
+      </w:r>
+      <m:oMath>
+        <m:r>
+          <m:rPr>
+            <m:sty m:val="p"/>
+            <m:scr m:val="script"/>
+          </m:rPr>
+          <m:t>W</m:t>
+        </m:r>
+        <m:r>
+          <m:rPr>
+            <m:sty m:val="p"/>
+          </m:rPr>
+          <m:t>(</m:t>
+        </m:r>
+        <m:sSub>
+          <m:e>
+            <m:r>
+              <m:t>w</m:t>
+            </m:r>
+          </m:e>
+          <m:sub>
+            <m:r>
+              <m:t>i</m:t>
+            </m:r>
+            <m:r>
+              <m:t>t</m:t>
+            </m:r>
+          </m:sub>
+        </m:sSub>
+        <m:r>
+          <m:rPr>
+            <m:sty m:val="p"/>
+          </m:rPr>
+          <m:t>)</m:t>
+        </m:r>
         <m:r>
           <m:rPr>
             <m:sty m:val="p"/>
           </m:rPr>
           <m:t>=</m:t>
         </m:r>
-      </m:oMath>
-      <w:r>
-        <w:t xml:space="preserve"> </w:t>
-      </w:r>
-      <w:r>
-        <w:t xml:space="preserve">and</w:t>
+        <m:r>
+          <m:t>0</m:t>
+        </m:r>
+      </m:oMath>
+      <w:r>
+        <w:t xml:space="preserve">) or from fellow staff when working (</w:t>
+      </w:r>
+      <m:oMath>
+        <m:r>
+          <m:rPr>
+            <m:sty m:val="p"/>
+            <m:scr m:val="script"/>
+          </m:rPr>
+          <m:t>W</m:t>
+        </m:r>
+        <m:r>
+          <m:rPr>
+            <m:sty m:val="p"/>
+          </m:rPr>
+          <m:t>(</m:t>
+        </m:r>
+        <m:sSub>
+          <m:e>
+            <m:r>
+              <m:t>w</m:t>
+            </m:r>
+          </m:e>
+          <m:sub>
+            <m:r>
+              <m:t>i</m:t>
+            </m:r>
+            <m:r>
+              <m:t>t</m:t>
+            </m:r>
+          </m:sub>
+        </m:sSub>
+        <m:r>
+          <m:rPr>
+            <m:sty m:val="p"/>
+          </m:rPr>
+          <m:t>)</m:t>
+        </m:r>
+        <m:r>
+          <m:rPr>
+            <m:sty m:val="p"/>
+          </m:rPr>
+          <m:t>=</m:t>
+        </m:r>
+        <m:r>
+          <m:t>1</m:t>
+        </m:r>
+      </m:oMath>
+      <w:r>
+        <w:t xml:space="preserve">), where the force of infection is</w:t>
       </w:r>
       <w:r>
         <w:t xml:space="preserve"> </w:t>
@@ -4301,181 +4112,7 @@
         </m:f>
       </m:oMath>
       <w:r>
-        <w:t xml:space="preserve">. Infection for each individual is simulated at each time step by subjecting each staff member to a bernoulli trial with</w:t>
-      </w:r>
-      <w:r>
-        <w:t xml:space="preserve"> </w:t>
-      </w:r>
-      <m:oMath>
-        <m:sSub>
-          <m:e>
-            <m:r>
-              <m:t>p</m:t>
-            </m:r>
-          </m:e>
-          <m:sub>
-            <m:r>
-              <m:t>i</m:t>
-            </m:r>
-            <m:r>
-              <m:t>t</m:t>
-            </m:r>
-          </m:sub>
-        </m:sSub>
-        <m:r>
-          <m:rPr>
-            <m:sty m:val="p"/>
-          </m:rPr>
-          <m:t>=</m:t>
-        </m:r>
-        <m:r>
-          <m:rPr>
-            <m:sty m:val="p"/>
-            <m:scr m:val="script"/>
-          </m:rPr>
-          <m:t>W</m:t>
-        </m:r>
-        <m:r>
-          <m:rPr>
-            <m:sty m:val="p"/>
-          </m:rPr>
-          <m:t>(</m:t>
-        </m:r>
-        <m:sSub>
-          <m:e>
-            <m:r>
-              <m:t>w</m:t>
-            </m:r>
-          </m:e>
-          <m:sub>
-            <m:r>
-              <m:t>i</m:t>
-            </m:r>
-            <m:r>
-              <m:t>t</m:t>
-            </m:r>
-          </m:sub>
-        </m:sSub>
-        <m:r>
-          <m:rPr>
-            <m:sty m:val="p"/>
-          </m:rPr>
-          <m:t>)</m:t>
-        </m:r>
-        <m:sSubSup>
-          <m:e>
-            <m:r>
-              <m:t>λ</m:t>
-            </m:r>
-          </m:e>
-          <m:sub>
-            <m:r>
-              <m:t>i</m:t>
-            </m:r>
-            <m:r>
-              <m:t>t</m:t>
-            </m:r>
-          </m:sub>
-          <m:sup>
-            <m:r>
-              <m:t>w</m:t>
-            </m:r>
-            <m:r>
-              <m:t>o</m:t>
-            </m:r>
-            <m:r>
-              <m:t>r</m:t>
-            </m:r>
-            <m:r>
-              <m:t>k</m:t>
-            </m:r>
-          </m:sup>
-        </m:sSubSup>
-        <m:r>
-          <m:rPr>
-            <m:sty m:val="p"/>
-          </m:rPr>
-          <m:t>+</m:t>
-        </m:r>
-        <m:r>
-          <m:rPr>
-            <m:sty m:val="p"/>
-          </m:rPr>
-          <m:t>(</m:t>
-        </m:r>
-        <m:r>
-          <m:t>1</m:t>
-        </m:r>
-        <m:r>
-          <m:rPr>
-            <m:sty m:val="p"/>
-          </m:rPr>
-          <m:t>−</m:t>
-        </m:r>
-        <m:r>
-          <m:rPr>
-            <m:sty m:val="p"/>
-            <m:scr m:val="script"/>
-          </m:rPr>
-          <m:t>W</m:t>
-        </m:r>
-        <m:r>
-          <m:rPr>
-            <m:sty m:val="p"/>
-          </m:rPr>
-          <m:t>(</m:t>
-        </m:r>
-        <m:sSub>
-          <m:e>
-            <m:r>
-              <m:t>w</m:t>
-            </m:r>
-          </m:e>
-          <m:sub>
-            <m:r>
-              <m:t>i</m:t>
-            </m:r>
-            <m:r>
-              <m:t>t</m:t>
-            </m:r>
-          </m:sub>
-        </m:sSub>
-        <m:r>
-          <m:rPr>
-            <m:sty m:val="p"/>
-          </m:rPr>
-          <m:t>)</m:t>
-        </m:r>
-        <m:r>
-          <m:rPr>
-            <m:sty m:val="p"/>
-          </m:rPr>
-          <m:t>)</m:t>
-        </m:r>
-        <m:sSup>
-          <m:e>
-            <m:r>
-              <m:t>λ</m:t>
-            </m:r>
-          </m:e>
-          <m:sup>
-            <m:r>
-              <m:t>c</m:t>
-            </m:r>
-            <m:r>
-              <m:t>o</m:t>
-            </m:r>
-            <m:r>
-              <m:t>m</m:t>
-            </m:r>
-            <m:r>
-              <m:t>m</m:t>
-            </m:r>
-          </m:sup>
-        </m:sSup>
-      </m:oMath>
-      <w:r>
-        <w:t xml:space="preserve">. The expected number of infections in the facility generated by staff is estimated from each simulation as:</w:t>
+        <w:t xml:space="preserve">. The main outcome for the model simulations is the number of infections in the facility generated by staff, estimated as:</w:t>
       </w:r>
       <w:r>
         <w:t xml:space="preserve"> </w:t>
@@ -4647,7 +4284,7 @@
         <w:t xml:space="preserve">.</w:t>
       </w:r>
     </w:p>
-    <w:bookmarkEnd w:id="27"/>
+    <w:bookmarkEnd w:id="26"/>
     <w:bookmarkStart w:id="28" w:name="staffing-and-testing-strategies"/>
     <w:p>
       <w:pPr>
@@ -4662,7 +4299,13 @@
         <w:pStyle w:val="FirstParagraph"/>
       </w:pPr>
       <w:r>
-        <w:t xml:space="preserve">[One sentence summary of test/staffing strategies observed in CDCR data]. Generation of work schedules in simulations was informed by observed CDCR schedules by sampling one of the consecutive 4-day sequences of work days shown in Fig 1 and a regular shift (morning, evening, night) for each worker. A fifth shift was then added to each worker’s weekly schedule by randomly sampling from all other potential shifts. Two testing strategies were considered. Under a random testing strategy, testing for each worker occurs at random during their five shifts depending on the frequency (i.e. with</w:t>
+        <w:t xml:space="preserve">CDCR collects extensive operations records including information on custody workdays (e.g., Mon-Thurs), work shifts (e.g., morning, evening, night), and SARS-CoV2 testing schedules. We use this information to generate a realistic representation of staff working schedules in model simulations by sampling from work schedules commonly observed among CDCR custody staff.</w:t>
+      </w:r>
+      <w:r>
+        <w:br/>
+      </w:r>
+      <w:r>
+        <w:t xml:space="preserve">Two experimental testing strategies were considered in model simulations. Under a random testing strategy, testing for each worker occurs at random during their work shifts depending on the frequency (i.e. with</w:t>
       </w:r>
       <w:r>
         <w:t xml:space="preserve"> </w:t>
@@ -4682,7 +4325,7 @@
         </m:r>
       </m:oMath>
       <w:r>
-        <w:t xml:space="preserve">, workers would be tested during two of the five shifts, chosen at random each week). Under a systematic testing strategy, each worker is always tested on the same day(s) of their shift each week. For</w:t>
+        <w:t xml:space="preserve">, workers would be tested during two of their shifts, chosen at random each week). Under a systematic testing strategy, each worker is always tested on the same day(s) of their shift each week. For</w:t>
       </w:r>
       <w:r>
         <w:t xml:space="preserve"> </w:t>
@@ -4702,7 +4345,7 @@
         </m:r>
       </m:oMath>
       <w:r>
-        <w:t xml:space="preserve">, systematic testing always occurs on the first of the regular 4-day work days; for</w:t>
+        <w:t xml:space="preserve">, systematic testing always occurs on the first day of their work week; for</w:t>
       </w:r>
       <w:r>
         <w:t xml:space="preserve"> </w:t>
@@ -4742,7 +4385,7 @@
         </m:r>
       </m:oMath>
       <w:r>
-        <w:t xml:space="preserve">, testing occurs on each of the regular 4-day work days.</w:t>
+        <w:t xml:space="preserve">, testing occurs on each of the first four work days in a week.</w:t>
       </w:r>
     </w:p>
     <w:p>
@@ -4750,24 +4393,7 @@
         <w:pStyle w:val="BodyText"/>
       </w:pPr>
       <w:r>
-        <w:t xml:space="preserve">We assume rapid tests in which the test result is known immediately after the test is conducted (</w:t>
-      </w:r>
-      <m:oMath>
-        <m:r>
-          <m:t>d</m:t>
-        </m:r>
-        <m:r>
-          <m:rPr>
-            <m:sty m:val="p"/>
-          </m:rPr>
-          <m:t>=</m:t>
-        </m:r>
-        <m:r>
-          <m:t>0</m:t>
-        </m:r>
-      </m:oMath>
-      <w:r>
-        <w:t xml:space="preserve">) are used and further assume that all tests conducted when</w:t>
+        <w:t xml:space="preserve">We assume all tests conducted when</w:t>
       </w:r>
       <w:r>
         <w:t xml:space="preserve"> </w:t>
@@ -5154,9 +4780,169 @@
       <w:r>
         <w:t xml:space="preserve">is the number of infections in a reference scenario with no testing. The ITER can be interpreted as the number of tests needed to prevent one infection in the simulation scenario being evaluated.</w:t>
       </w:r>
+      <w:r>
+        <w:br/>
+      </w:r>
+      <w:r>
+        <w:t xml:space="preserve">All simulations, analyses, and visualizations were compiled in R software version 4.0.4 CITE with aid from the tidyverse CITE, triangle CITE, and patchwork CITE packages. Code is made available freely online at</w:t>
+      </w:r>
+      <w:r>
+        <w:t xml:space="preserve"> </w:t>
+      </w:r>
+      <w:hyperlink r:id="rId27">
+        <w:r>
+          <w:rPr>
+            <w:rStyle w:val="Hyperlink"/>
+          </w:rPr>
+          <w:t xml:space="preserve">https://github.com/cmhoove14/CDCR-Staff-Testing</w:t>
+        </w:r>
+      </w:hyperlink>
+      <w:r>
+        <w:t xml:space="preserve">.</w:t>
+      </w:r>
     </w:p>
     <w:bookmarkEnd w:id="28"/>
     <w:bookmarkEnd w:id="29"/>
+    <w:bookmarkEnd w:id="30"/>
+    <w:bookmarkStart w:id="35" w:name="results"/>
+    <w:p>
+      <w:pPr>
+        <w:pStyle w:val="Heading1"/>
+      </w:pPr>
+      <w:r>
+        <w:t xml:space="preserve">Results</w:t>
+      </w:r>
+    </w:p>
+    <w:bookmarkStart w:id="31" w:name="cdcr-staff-working-and-testing-schedules"/>
+    <w:p>
+      <w:pPr>
+        <w:pStyle w:val="Heading2"/>
+      </w:pPr>
+      <w:r>
+        <w:t xml:space="preserve">CDCR Staff Working and Testing schedules</w:t>
+      </w:r>
+    </w:p>
+    <w:p>
+      <w:pPr>
+        <w:pStyle w:val="FirstParagraph"/>
+      </w:pPr>
+      <w:r>
+        <w:t xml:space="preserve">Four typical staff workweek schedules were identified using K-means clustering. Most common was a four-day workweek in which the staff member worked four consecutive days (e.g., Monday-Thursday), though the first day of the workweek varied across staff (Figure 2). Work shifts also tended to show consistent patterns. Staff typically worked either the morning, evening, or night shift, though alternating between morning and evening shifts was also common. Generation of work schedules in simulations was informed by these observed CDCR schedules by sampling one of the consecutive 4-day sequences of work days shown in figure 2 and a regular shift (morning, evening, night) for each worker. A fifth shift was then added to each worker’s weekly schedule by randomly sampling from all other potential shifts.</w:t>
+      </w:r>
+      <w:r>
+        <w:br/>
+      </w:r>
+      <w:r>
+        <w:t xml:space="preserve">Tests were most often administered on Tuesdays (if the staff had Tuesday in their typical workweek) regardless of whether it was the first day of the staff’s workweek. Testing on Wednesday and Thursday was also common across work schedules. Only 10% of tests were conducted on the first day of a consecutive work period of 4 or more days, implying testing was rarely conducted in a systematic manner in relation to structured work schedules. Test results were usually returned on the same day or were delayed by one day from specimen collection, and almost all test results were received within 2 days of specimen collection.</w:t>
+      </w:r>
+    </w:p>
+    <w:p>
+      <w:pPr>
+        <w:pStyle w:val="BodyText"/>
+      </w:pPr>
+      <w:r>
+        <w:t xml:space="preserve">[Figure 2]</w:t>
+      </w:r>
+    </w:p>
+    <w:p>
+      <w:pPr>
+        <w:pStyle w:val="BodyText"/>
+      </w:pPr>
+      <w:r>
+        <w:rPr>
+          <w:bCs/>
+          <w:b/>
+        </w:rPr>
+        <w:t xml:space="preserve">Figure 2. California Department of Corrections and Rehabilitation custody staff and testing schedules.</w:t>
+      </w:r>
+      <w:r>
+        <w:t xml:space="preserve"> </w:t>
+      </w:r>
+      <w:r>
+        <w:t xml:space="preserve">Four typical weekly work schedules (y-axis) were identified among CDCR custody staff. These include a Monday to Thursday workweek (</w:t>
+      </w:r>
+      <m:oMath>
+        <m:r>
+          <m:t>n</m:t>
+        </m:r>
+        <m:r>
+          <m:rPr>
+            <m:sty m:val="p"/>
+          </m:rPr>
+          <m:t>=</m:t>
+        </m:r>
+        <m:r>
+          <m:t>5969</m:t>
+        </m:r>
+      </m:oMath>
+      <w:r>
+        <w:t xml:space="preserve"> </w:t>
+      </w:r>
+      <w:r>
+        <w:t xml:space="preserve">staff), a Thursday to Sunday workweek (</w:t>
+      </w:r>
+      <m:oMath>
+        <m:r>
+          <m:t>n</m:t>
+        </m:r>
+        <m:r>
+          <m:rPr>
+            <m:sty m:val="p"/>
+          </m:rPr>
+          <m:t>=</m:t>
+        </m:r>
+        <m:r>
+          <m:t>6180</m:t>
+        </m:r>
+      </m:oMath>
+      <w:r>
+        <w:t xml:space="preserve"> </w:t>
+      </w:r>
+      <w:r>
+        <w:t xml:space="preserve">staff), a Tuesday to Saturday workweek (</w:t>
+      </w:r>
+      <m:oMath>
+        <m:r>
+          <m:t>n</m:t>
+        </m:r>
+        <m:r>
+          <m:rPr>
+            <m:sty m:val="p"/>
+          </m:rPr>
+          <m:t>=</m:t>
+        </m:r>
+        <m:r>
+          <m:t>9243</m:t>
+        </m:r>
+      </m:oMath>
+      <w:r>
+        <w:t xml:space="preserve"> </w:t>
+      </w:r>
+      <w:r>
+        <w:t xml:space="preserve">staff), and a Tuesday to Saturday workweek (</w:t>
+      </w:r>
+      <m:oMath>
+        <m:r>
+          <m:t>n</m:t>
+        </m:r>
+        <m:r>
+          <m:rPr>
+            <m:sty m:val="p"/>
+          </m:rPr>
+          <m:t>=</m:t>
+        </m:r>
+        <m:r>
+          <m:t>6936</m:t>
+        </m:r>
+      </m:oMath>
+      <w:r>
+        <w:t xml:space="preserve"> </w:t>
+      </w:r>
+      <w:r>
+        <w:t xml:space="preserve">staff). The red shading shows the mean proportion of staff workdays that consist of a particular day of the week (x-axis; i.e. darker shades of red indicate that staff with the specified schedule very commonly work on that day). The size of the black circles represents the mean proportion of the total number of tests administered to each group that were given on the specified day.</w:t>
+      </w:r>
+    </w:p>
+    <w:bookmarkEnd w:id="31"/>
     <w:bookmarkStart w:id="34" w:name="simulation-results"/>
     <w:p>
       <w:pPr>
@@ -5171,7 +4957,7 @@
         <w:pStyle w:val="FirstParagraph"/>
       </w:pPr>
       <w:r>
-        <w:t xml:space="preserve">Systematic testing strategies were found to consistently outperform random testing strategies in terms of preventing infections within simulated facilities. Figure 2 shows a comparison of the number of infections generated (</w:t>
+        <w:t xml:space="preserve">Systematic testing strategies were found to consistently outperform random testing strategies in terms of preventing infections within simulated facilities. Figure 3 shows a comparison of the number of infections generated (</w:t>
       </w:r>
       <m:oMath>
         <m:sSubSup>
@@ -5209,7 +4995,7 @@
         </m:sSubSup>
       </m:oMath>
       <w:r>
-        <w:t xml:space="preserve">) when implementing a random vs systematic testing strategy across testing frequencies, community prevalences, and within-facility</w:t>
+        <w:t xml:space="preserve">) when implementing random vs systematic testing strategies across testing frequencies, community prevalences, and within-facility</w:t>
       </w:r>
       <w:r>
         <w:t xml:space="preserve"> </w:t>
@@ -5224,7 +5010,10 @@
         </m:r>
       </m:oMath>
       <w:r>
-        <w:t xml:space="preserve">. In the highest transmission scenario (</w:t>
+        <w:t xml:space="preserve"> </w:t>
+      </w:r>
+      <w:r>
+        <w:t xml:space="preserve">with either no delay or a one day delay between test administration and result disclosure. In the highest transmission scenario (</w:t>
       </w:r>
       <m:oMath>
         <m:r>
@@ -5322,7 +5111,7 @@
         <w:t xml:space="preserve"> </w:t>
       </w:r>
       <w:r>
-        <w:t xml:space="preserve">169.92 (IQR 159.07 - 177.43), whereas testing systematically on the first day of the work week resulted in</w:t>
+        <w:t xml:space="preserve">175.4 (IQR 164.13 - 182.85), whereas testing systematically on the first day of the work week resulted in</w:t>
       </w:r>
       <w:r>
         <w:t xml:space="preserve"> </w:t>
@@ -5372,7 +5161,57 @@
         <w:t xml:space="preserve"> </w:t>
       </w:r>
       <w:r>
-        <w:t xml:space="preserve">100.6 (IQR 93.41 - 106.93; Fig 2, right panel in pink).</w:t>
+        <w:t xml:space="preserve">105.4 (IQR 99.27 - 112.45; Fig 3, right panel in pink). However, systematic testing that is accompanied by a one day delay leads to</w:t>
+      </w:r>
+      <w:r>
+        <w:t xml:space="preserve"> </w:t>
+      </w:r>
+      <m:oMath>
+        <m:sSubSup>
+          <m:e>
+            <m:r>
+              <m:rPr>
+                <m:sty m:val="p"/>
+                <m:scr m:val="script"/>
+              </m:rPr>
+              <m:t>I</m:t>
+            </m:r>
+          </m:e>
+          <m:sub>
+            <m:r>
+              <m:t>s</m:t>
+            </m:r>
+            <m:r>
+              <m:t>i</m:t>
+            </m:r>
+            <m:r>
+              <m:t>m</m:t>
+            </m:r>
+          </m:sub>
+          <m:sup>
+            <m:r>
+              <m:t>t</m:t>
+            </m:r>
+            <m:r>
+              <m:t>o</m:t>
+            </m:r>
+            <m:r>
+              <m:t>t</m:t>
+            </m:r>
+          </m:sup>
+        </m:sSubSup>
+        <m:r>
+          <m:rPr>
+            <m:sty m:val="p"/>
+          </m:rPr>
+          <m:t>=</m:t>
+        </m:r>
+      </m:oMath>
+      <w:r>
+        <w:t xml:space="preserve"> </w:t>
+      </w:r>
+      <w:r>
+        <w:t xml:space="preserve">119.14 (IQR 110.88 - 125.18).</w:t>
       </w:r>
     </w:p>
     <w:p>
@@ -5380,7 +5219,7 @@
         <w:pStyle w:val="BodyText"/>
       </w:pPr>
       <w:r>
-        <w:t xml:space="preserve">The horizontal gray line in figure 2 demonstrates a potential threshold number of infections to avoid exceeding at</w:t>
+        <w:t xml:space="preserve">The horizontal gray line in figure 3 demonstrates a potential threshold number of infections to avoid exceeding at</w:t>
       </w:r>
       <w:r>
         <w:t xml:space="preserve"> </w:t>
@@ -5474,7 +5313,7 @@
         <w:t xml:space="preserve"> </w:t>
       </w:r>
       <w:r>
-        <w:t xml:space="preserve">from exceeding such a threshold without changing the frequency in many transmission scenarios, though in the highest transmission scenarios, greater than twice-weekly testing may be needed. Table 2 additionally shows the testing frequency in tests per week under a systematic testing strategy necessary to ensure that the upper quartile of expected transmission events is maintained below this threshold.</w:t>
+        <w:t xml:space="preserve">from exceeding such a threshold without changing the frequency in many transmission scenarios (e.g. compare circles to squares and of the same color inf figure 3) though in the highest transmission scenarios, greater than twice-weekly testing may be needed. Table 2 additionally shows the testing frequency in tests per week under a systematic testing strategy necessary to ensure that the upper quartile of expected transmission events is maintained below this threshold.</w:t>
       </w:r>
     </w:p>
     <w:p>
@@ -5484,9 +5323,9 @@
       <w:r>
         <w:drawing>
           <wp:inline>
-            <wp:extent cx="5334000" cy="3556000"/>
+            <wp:extent cx="5334000" cy="4445000"/>
             <wp:effectExtent b="0" l="0" r="0" t="0"/>
-            <wp:docPr descr="Figure 2. Number of expected infections in a facility from model simulations comparing random and systematic testing strategies across transmission scenarios and test frequencies. Systematic testing strategies ([triangles]) prevent more infections than random strategies ([circles]) across all transmission scenarios and test frequencies. The horizontal gray line serves as a reference to assess the testing frequency needed to maintain \mathcal{I}^{tot}_{sim}\leq18 (corresponding to one transmission event every ten days) across different transmission scenarios. Error bars represent the interquartile range of \mathcal{I}^{tot}_{sim} derived from 100 simulations per scenario." title="" id="1" name="Picture"/>
+            <wp:docPr descr="Figure 3. Number of infections generated in a facility from model simulations comparing random and systematic testing strategies across transmission scenarios, test frequencies, and test delays. Systematic testing strategies ([squares], [crosses]) prevent more infections than random strategies ([circles], [triangles]) across all transmission scenarios and test frequencies. Preventing test delays (squares compared to crosses and triangles compared to circles) and increasing test frequency (red=lowest frequency, blue=highest frequency) also reduces the number of infections. The horizontal gray line serves as a reference to assess the testing frequency needed to maintain \mathcal{I}^{tot}_{sim}\leq18 (corresponding to one transmission event every ten days) across different transmission scenarios. Error bars represent the interquartile range of \mathcal{I}^{tot}_{sim} derived from 100 simulations per scenario." title="" id="1" name="Picture"/>
             <a:graphic>
               <a:graphicData uri="http://schemas.openxmlformats.org/drawingml/2006/picture">
                 <pic:pic>
@@ -5497,7 +5336,7 @@
                     </pic:cNvPicPr>
                   </pic:nvPicPr>
                   <pic:blipFill>
-                    <a:blip r:embed="rId30"/>
+                    <a:blip r:embed="rId32"/>
                     <a:stretch>
                       <a:fillRect/>
                     </a:stretch>
@@ -5505,7 +5344,7 @@
                   <pic:spPr bwMode="auto">
                     <a:xfrm>
                       <a:off x="0" y="0"/>
-                      <a:ext cx="5334000" cy="3556000"/>
+                      <a:ext cx="5334000" cy="4445000"/>
                     </a:xfrm>
                     <a:prstGeom prst="rect">
                       <a:avLst/>
@@ -5533,10 +5372,10 @@
           <w:bCs/>
           <w:b/>
         </w:rPr>
-        <w:t xml:space="preserve">Figure 2. Number of expected infections in a facility from model simulations comparing random and systematic testing strategies across transmission scenarios and test frequencies</w:t>
-      </w:r>
-      <w:r>
-        <w:t xml:space="preserve">. Systematic testing strategies ([triangles]) prevent more infections than random strategies ([circles]) across all transmission scenarios and test frequencies. The horizontal gray line serves as a reference to assess the testing frequency needed to maintain</w:t>
+        <w:t xml:space="preserve">Figure 3. Number of infections generated in a facility from model simulations comparing random and systematic testing strategies across transmission scenarios, test frequencies, and test delays</w:t>
+      </w:r>
+      <w:r>
+        <w:t xml:space="preserve">. Systematic testing strategies ([squares], [crosses]) prevent more infections than random strategies ([circles], [triangles]) across all transmission scenarios and test frequencies. Preventing test delays (squares compared to crosses and triangles compared to circles) and increasing test frequency (red=lowest frequency, blue=highest frequency) also reduces the number of infections. The horizontal gray line serves as a reference to assess the testing frequency needed to maintain</w:t>
       </w:r>
       <w:r>
         <w:t xml:space="preserve"> </w:t>
@@ -5827,13 +5666,151 @@
           </w:p>
         </w:tc>
       </w:tr>
+      <w:tr>
+        <w:tc>
+          <w:p>
+            <w:pPr>
+              <w:pStyle w:val="Compact"/>
+              <w:jc w:val="left"/>
+            </w:pPr>
+            <w:r>
+              <w:t xml:space="preserve">0.1%</w:t>
+            </w:r>
+          </w:p>
+        </w:tc>
+        <w:tc>
+          <w:p>
+            <w:pPr>
+              <w:pStyle w:val="Compact"/>
+              <w:jc w:val="right"/>
+            </w:pPr>
+            <w:r>
+              <w:t xml:space="preserve">0</w:t>
+            </w:r>
+          </w:p>
+        </w:tc>
+        <w:tc>
+          <w:p>
+            <w:pPr>
+              <w:pStyle w:val="Compact"/>
+              <w:jc w:val="right"/>
+            </w:pPr>
+            <w:r>
+              <w:t xml:space="preserve">1</w:t>
+            </w:r>
+          </w:p>
+        </w:tc>
+        <w:tc>
+          <w:p>
+            <w:pPr>
+              <w:pStyle w:val="Compact"/>
+              <w:jc w:val="right"/>
+            </w:pPr>
+            <w:r>
+              <w:t xml:space="preserve">2</w:t>
+            </w:r>
+          </w:p>
+        </w:tc>
+      </w:tr>
+      <w:tr>
+        <w:tc>
+          <w:p>
+            <w:pPr>
+              <w:pStyle w:val="Compact"/>
+              <w:jc w:val="left"/>
+            </w:pPr>
+            <w:r>
+              <w:t xml:space="preserve">0.5%</w:t>
+            </w:r>
+          </w:p>
+        </w:tc>
+        <w:tc>
+          <w:p>
+            <w:pPr>
+              <w:pStyle w:val="Compact"/>
+              <w:jc w:val="right"/>
+            </w:pPr>
+            <w:r>
+              <w:t xml:space="preserve">2</w:t>
+            </w:r>
+          </w:p>
+        </w:tc>
+        <w:tc>
+          <w:p>
+            <w:pPr>
+              <w:pStyle w:val="Compact"/>
+              <w:jc w:val="right"/>
+            </w:pPr>
+            <w:r>
+              <w:t xml:space="preserve">2</w:t>
+            </w:r>
+          </w:p>
+        </w:tc>
+        <w:tc>
+          <w:p>
+            <w:pPr>
+              <w:pStyle w:val="Compact"/>
+              <w:jc w:val="right"/>
+            </w:pPr>
+            <w:r>
+              <w:t xml:space="preserve">4</w:t>
+            </w:r>
+          </w:p>
+        </w:tc>
+      </w:tr>
+      <w:tr>
+        <w:tc>
+          <w:p>
+            <w:pPr>
+              <w:pStyle w:val="Compact"/>
+              <w:jc w:val="left"/>
+            </w:pPr>
+            <w:r>
+              <w:t xml:space="preserve">1%</w:t>
+            </w:r>
+          </w:p>
+        </w:tc>
+        <w:tc>
+          <w:p>
+            <w:pPr>
+              <w:pStyle w:val="Compact"/>
+              <w:jc w:val="right"/>
+            </w:pPr>
+            <w:r>
+              <w:t xml:space="preserve">2</w:t>
+            </w:r>
+          </w:p>
+        </w:tc>
+        <w:tc>
+          <w:p>
+            <w:pPr>
+              <w:pStyle w:val="Compact"/>
+              <w:jc w:val="right"/>
+            </w:pPr>
+            <w:r>
+              <w:t xml:space="preserve">4</w:t>
+            </w:r>
+          </w:p>
+        </w:tc>
+        <w:tc>
+          <w:p>
+            <w:pPr>
+              <w:pStyle w:val="Compact"/>
+              <w:jc w:val="right"/>
+            </w:pPr>
+            <w:r>
+              <w:t xml:space="preserve">4</w:t>
+            </w:r>
+          </w:p>
+        </w:tc>
+      </w:tr>
     </w:tbl>
     <w:p>
       <w:pPr>
         <w:pStyle w:val="BodyText"/>
       </w:pPr>
       <w:r>
-        <w:t xml:space="preserve">An alternative threshold approach to aid decision-making, particularly in resource-constrained settings, is the ITER. Figure 3 shows estimates of the ITER across transmission scenarios only for systematic testing strategies since they were found to substantially outperform random strategies. In the highest transmission scenario (</w:t>
+        <w:t xml:space="preserve">An alternative threshold approach to aid decision-making, particularly in resource-constrained settings, is the ITER. Figure 4 shows estimates of the ITER across transmission scenarios, test strategies, and test frequencies. In the highest transmission scenario (</w:t>
       </w:r>
       <m:oMath>
         <m:r>
@@ -5874,7 +5851,7 @@
         <w:t xml:space="preserve"> </w:t>
       </w:r>
       <w:r>
-        <w:t xml:space="preserve">community prevalence), testing on the first day of every other work week (</w:t>
+        <w:t xml:space="preserve">community prevalence), testing systematically on the first day of every other work week with no delay (</w:t>
       </w:r>
       <m:oMath>
         <m:r>
@@ -5889,9 +5866,27 @@
         <m:r>
           <m:t>0.5</m:t>
         </m:r>
-      </m:oMath>
-      <w:r>
-        <w:t xml:space="preserve">, fig 3 circles) leads to</w:t>
+        <m:r>
+          <m:rPr>
+            <m:sty m:val="p"/>
+          </m:rPr>
+          <m:t>,</m:t>
+        </m:r>
+        <m:r>
+          <m:t>d</m:t>
+        </m:r>
+        <m:r>
+          <m:rPr>
+            <m:sty m:val="p"/>
+          </m:rPr>
+          <m:t>=</m:t>
+        </m:r>
+        <m:r>
+          <m:t>0</m:t>
+        </m:r>
+      </m:oMath>
+      <w:r>
+        <w:t xml:space="preserve">, fig 4 squares) leads to</w:t>
       </w:r>
       <w:r>
         <w:t xml:space="preserve"> </w:t>
@@ -5920,10 +5915,7 @@
         <w:t xml:space="preserve"> </w:t>
       </w:r>
       <w:r>
-        <w:t xml:space="preserve">29.31 (IQR 28.08 - 30.35), while increasing test frequency to weekly,</w:t>
-      </w:r>
-      <w:r>
-        <w:t xml:space="preserve"> </w:t>
+        <w:t xml:space="preserve">30.84 (IQR 29.6 - 32.38), while increasing test frequency to weekly (</w:t>
       </w:r>
       <m:oMath>
         <m:r>
@@ -5940,7 +5932,7 @@
         </m:r>
       </m:oMath>
       <w:r>
-        <w:t xml:space="preserve">, results in</w:t>
+        <w:t xml:space="preserve">) results in</w:t>
       </w:r>
       <w:r>
         <w:t xml:space="preserve"> </w:t>
@@ -5969,10 +5961,7 @@
         <w:t xml:space="preserve"> </w:t>
       </w:r>
       <w:r>
-        <w:t xml:space="preserve">36.49 (IQR 36.02 - 36.9), to</w:t>
-      </w:r>
-      <w:r>
-        <w:t xml:space="preserve"> </w:t>
+        <w:t xml:space="preserve">37.11 (IQR 36.61 - 37.61), to twice weekly (</w:t>
       </w:r>
       <m:oMath>
         <m:r>
@@ -5989,7 +5978,7 @@
         </m:r>
       </m:oMath>
       <w:r>
-        <w:t xml:space="preserve">:</w:t>
+        <w:t xml:space="preserve">):</w:t>
       </w:r>
       <w:r>
         <w:t xml:space="preserve"> </w:t>
@@ -6018,10 +6007,7 @@
         <w:t xml:space="preserve"> </w:t>
       </w:r>
       <w:r>
-        <w:t xml:space="preserve">64.12 (IQR 63.67 - 64.49), and to</w:t>
-      </w:r>
-      <w:r>
-        <w:t xml:space="preserve"> </w:t>
+        <w:t xml:space="preserve">64.54 (IQR 64.22 - 65), and to every shift (</w:t>
       </w:r>
       <m:oMath>
         <m:r>
@@ -6038,7 +6024,7 @@
         </m:r>
       </m:oMath>
       <w:r>
-        <w:t xml:space="preserve">:</w:t>
+        <w:t xml:space="preserve">):</w:t>
       </w:r>
       <w:r>
         <w:t xml:space="preserve"> </w:t>
@@ -6067,7 +6053,30 @@
         <w:t xml:space="preserve"> </w:t>
       </w:r>
       <w:r>
-        <w:t xml:space="preserve">122.73 (IQR 121.86 - 123.49). These values approximately correspond to test positivity rates of 3.41%, 2.74%, 1.56%, and 0.81% due to the interpretation of the ITER as the number of tests per positive result. Figure 3 also provides an example reference line at</w:t>
+        <w:t xml:space="preserve">123.62 (IQR 122.72 - 124.31). These values approximately correspond to test positivity rates of 3.24%, 2.69%, 1.55%, and 0.81% due to the interpretation of the ITER as the number of tests per positive result. It is also clear from figure 4 that testing frequency has the most influence on the</w:t>
+      </w:r>
+      <w:r>
+        <w:t xml:space="preserve"> </w:t>
+      </w:r>
+      <m:oMath>
+        <m:r>
+          <m:t>I</m:t>
+        </m:r>
+        <m:r>
+          <m:t>T</m:t>
+        </m:r>
+        <m:r>
+          <m:t>E</m:t>
+        </m:r>
+        <m:r>
+          <m:t>R</m:t>
+        </m:r>
+      </m:oMath>
+      <w:r>
+        <w:t xml:space="preserve"> </w:t>
+      </w:r>
+      <w:r>
+        <w:t xml:space="preserve">within th same transmission scenario, with minimal differences between test strategies and delays. Figure 4 also provides an example reference line at</w:t>
       </w:r>
       <w:r>
         <w:t xml:space="preserve"> </w:t>
@@ -6126,9 +6135,9 @@
       <w:r>
         <w:drawing>
           <wp:inline>
-            <wp:extent cx="5334000" cy="4267200"/>
+            <wp:extent cx="5334000" cy="3048000"/>
             <wp:effectExtent b="0" l="0" r="0" t="0"/>
-            <wp:docPr descr="Figure 3. Incremental test effectiveness ratio (ITER) from simulations implementing systematic testing across transmission scenarios and testing frequencies. The ITER remains relatively low in higher transmission scenarios even at high (f=4) testing frequencies, potentially favoring such high-frequency testing strategies when within-facility transmission (\mathcal{R}) and/or community prevalence are high. The y-axis is log-transformed and the horizontal line at ITER=400 is provided to aid visual comparison across scenarios. Error bars represent the interquartile range of expected infections derived from 100 simulations per scenario." title="" id="1" name="Picture"/>
+            <wp:docPr descr="Figure 4. Incremental test effectiveness ratio (ITER) from simulations across transmission scenarios and testing frequencies and strategies. The ITER remains relatively low in higher transmission scenarios even at high (f=4) testing frequencies, potentially favoring such high-frequency testing strategies when within-facility transmission (\mathcal{R}) and/or community prevalence are high. The y-axis is log-transformed and the horizontal line at ITER=400 is provided to aid visual comparison across scenarios. Error bars represent the interquartile range of expected infections derived from 100 simulations per scenario." title="" id="1" name="Picture"/>
             <a:graphic>
               <a:graphicData uri="http://schemas.openxmlformats.org/drawingml/2006/picture">
                 <pic:pic>
@@ -6139,7 +6148,7 @@
                     </pic:cNvPicPr>
                   </pic:nvPicPr>
                   <pic:blipFill>
-                    <a:blip r:embed="rId31"/>
+                    <a:blip r:embed="rId33"/>
                     <a:stretch>
                       <a:fillRect/>
                     </a:stretch>
@@ -6147,7 +6156,7 @@
                   <pic:spPr bwMode="auto">
                     <a:xfrm>
                       <a:off x="0" y="0"/>
-                      <a:ext cx="5334000" cy="4267200"/>
+                      <a:ext cx="5334000" cy="3048000"/>
                     </a:xfrm>
                     <a:prstGeom prst="rect">
                       <a:avLst/>
@@ -6175,7 +6184,7 @@
           <w:bCs/>
           <w:b/>
         </w:rPr>
-        <w:t xml:space="preserve">Figure 3. Incremental test effectiveness ratio (ITER) from simulations implementing systematic testing across transmission scenarios and testing frequencies</w:t>
+        <w:t xml:space="preserve">Figure 4. Incremental test effectiveness ratio (ITER) from simulations across transmission scenarios and testing frequencies and strategies</w:t>
       </w:r>
       <w:r>
         <w:t xml:space="preserve">. The ITER remains relatively low in higher transmission scenarios even at high (</w:t>
@@ -6242,319 +6251,8 @@
         <w:t xml:space="preserve">is provided to aid visual comparison across scenarios. Error bars represent the interquartile range of expected infections derived from 100 simulations per scenario.</w:t>
       </w:r>
     </w:p>
-    <w:bookmarkStart w:id="32" w:name="X524472a82a1b4f14e2ce30d3a87efa75917f733"/>
-    <w:p>
-      <w:pPr>
-        <w:pStyle w:val="Heading3"/>
-      </w:pPr>
-      <w:r>
-        <w:t xml:space="preserve">“</w:t>
-      </w:r>
-      <w:r>
-        <w:t xml:space="preserve">Grid search</w:t>
-      </w:r>
-      <w:r>
-        <w:t xml:space="preserve">”</w:t>
-      </w:r>
-      <w:r>
-        <w:t xml:space="preserve"> </w:t>
-      </w:r>
-      <w:r>
-        <w:t xml:space="preserve">Over frequency, delay, and systematic vs random testing</w:t>
-      </w:r>
-    </w:p>
-    <w:p>
-      <w:pPr>
-        <w:pStyle w:val="FirstParagraph"/>
-      </w:pPr>
-      <w:r>
-        <w:t xml:space="preserve">Basically interested in three variables: pcr vs antigen testing (which basically comes down to turnaround time if we assume antigen tests are equal to pcr in their ability to detect active infection), random vs systematic day of testing, and frequency of testing. We propose the following scenarios encompassing combinations of these variables to explore:</w:t>
-      </w:r>
-    </w:p>
-    <w:p>
-      <w:pPr>
-        <w:numPr>
-          <w:ilvl w:val="0"/>
-          <w:numId w:val="1001"/>
-        </w:numPr>
-        <w:pStyle w:val="Compact"/>
-      </w:pPr>
-      <w:r>
-        <w:rPr>
-          <w:bCs/>
-          <w:b/>
-        </w:rPr>
-        <w:t xml:space="preserve">S1)</w:t>
-      </w:r>
-      <w:r>
-        <w:t xml:space="preserve"> </w:t>
-      </w:r>
-      <w:r>
-        <w:t xml:space="preserve">No testing</w:t>
-      </w:r>
-      <w:r>
-        <w:br/>
-      </w:r>
-    </w:p>
-    <w:p>
-      <w:pPr>
-        <w:numPr>
-          <w:ilvl w:val="0"/>
-          <w:numId w:val="1001"/>
-        </w:numPr>
-        <w:pStyle w:val="Compact"/>
-      </w:pPr>
-      <w:r>
-        <w:rPr>
-          <w:bCs/>
-          <w:b/>
-        </w:rPr>
-        <w:t xml:space="preserve">S2)</w:t>
-      </w:r>
-      <w:r>
-        <w:t xml:space="preserve"> </w:t>
-      </w:r>
-      <w:r>
-        <w:t xml:space="preserve">Random PCR testing once per work week with test report on second day following test</w:t>
-      </w:r>
-      <w:r>
-        <w:br/>
-      </w:r>
-    </w:p>
-    <w:p>
-      <w:pPr>
-        <w:numPr>
-          <w:ilvl w:val="0"/>
-          <w:numId w:val="1001"/>
-        </w:numPr>
-        <w:pStyle w:val="Compact"/>
-      </w:pPr>
-      <w:r>
-        <w:rPr>
-          <w:bCs/>
-          <w:b/>
-        </w:rPr>
-        <w:t xml:space="preserve">S3)</w:t>
-      </w:r>
-      <w:r>
-        <w:t xml:space="preserve"> </w:t>
-      </w:r>
-      <w:r>
-        <w:t xml:space="preserve">Random antigen testing once per work week with immediate test report</w:t>
-      </w:r>
-      <w:r>
-        <w:br/>
-      </w:r>
-    </w:p>
-    <w:p>
-      <w:pPr>
-        <w:numPr>
-          <w:ilvl w:val="0"/>
-          <w:numId w:val="1001"/>
-        </w:numPr>
-        <w:pStyle w:val="Compact"/>
-      </w:pPr>
-      <w:r>
-        <w:rPr>
-          <w:bCs/>
-          <w:b/>
-        </w:rPr>
-        <w:t xml:space="preserve">S4)</w:t>
-      </w:r>
-      <w:r>
-        <w:t xml:space="preserve"> </w:t>
-      </w:r>
-      <w:r>
-        <w:t xml:space="preserve">PCR testing on first day of work week with test report on second day following test</w:t>
-      </w:r>
-      <w:r>
-        <w:br/>
-      </w:r>
-    </w:p>
-    <w:p>
-      <w:pPr>
-        <w:numPr>
-          <w:ilvl w:val="0"/>
-          <w:numId w:val="1001"/>
-        </w:numPr>
-        <w:pStyle w:val="Compact"/>
-      </w:pPr>
-      <w:r>
-        <w:rPr>
-          <w:bCs/>
-          <w:b/>
-        </w:rPr>
-        <w:t xml:space="preserve">S5)</w:t>
-      </w:r>
-      <w:r>
-        <w:t xml:space="preserve"> </w:t>
-      </w:r>
-      <w:r>
-        <w:t xml:space="preserve">Antigen testing on first day of work week with immediate test report</w:t>
-      </w:r>
-      <w:r>
-        <w:br/>
-      </w:r>
-    </w:p>
-    <w:p>
-      <w:pPr>
-        <w:numPr>
-          <w:ilvl w:val="0"/>
-          <w:numId w:val="1001"/>
-        </w:numPr>
-        <w:pStyle w:val="Compact"/>
-      </w:pPr>
-      <w:r>
-        <w:rPr>
-          <w:bCs/>
-          <w:b/>
-        </w:rPr>
-        <w:t xml:space="preserve">S6)</w:t>
-      </w:r>
-      <w:r>
-        <w:t xml:space="preserve"> </w:t>
-      </w:r>
-      <w:r>
-        <w:t xml:space="preserve">Random PCR testing twice per work week with test report on second day following test</w:t>
-      </w:r>
-      <w:r>
-        <w:br/>
-      </w:r>
-    </w:p>
-    <w:p>
-      <w:pPr>
-        <w:numPr>
-          <w:ilvl w:val="0"/>
-          <w:numId w:val="1001"/>
-        </w:numPr>
-        <w:pStyle w:val="Compact"/>
-      </w:pPr>
-      <w:r>
-        <w:rPr>
-          <w:bCs/>
-          <w:b/>
-        </w:rPr>
-        <w:t xml:space="preserve">S7)</w:t>
-      </w:r>
-      <w:r>
-        <w:t xml:space="preserve"> </w:t>
-      </w:r>
-      <w:r>
-        <w:t xml:space="preserve">Random antigen testing twice per work week with immediate test report</w:t>
-      </w:r>
-      <w:r>
-        <w:br/>
-      </w:r>
-    </w:p>
-    <w:p>
-      <w:pPr>
-        <w:numPr>
-          <w:ilvl w:val="0"/>
-          <w:numId w:val="1001"/>
-        </w:numPr>
-        <w:pStyle w:val="Compact"/>
-      </w:pPr>
-      <w:r>
-        <w:rPr>
-          <w:bCs/>
-          <w:b/>
-        </w:rPr>
-        <w:t xml:space="preserve">S8)</w:t>
-      </w:r>
-      <w:r>
-        <w:t xml:space="preserve"> </w:t>
-      </w:r>
-      <w:r>
-        <w:t xml:space="preserve">PCR testing on first and third day of work week with test report on second day following test</w:t>
-      </w:r>
-      <w:r>
-        <w:br/>
-      </w:r>
-    </w:p>
-    <w:p>
-      <w:pPr>
-        <w:numPr>
-          <w:ilvl w:val="0"/>
-          <w:numId w:val="1001"/>
-        </w:numPr>
-        <w:pStyle w:val="Compact"/>
-      </w:pPr>
-      <w:r>
-        <w:rPr>
-          <w:bCs/>
-          <w:b/>
-        </w:rPr>
-        <w:t xml:space="preserve">S9)</w:t>
-      </w:r>
-      <w:r>
-        <w:t xml:space="preserve"> </w:t>
-      </w:r>
-      <w:r>
-        <w:t xml:space="preserve">Antigen testing on first and third day of work week with immediate test report</w:t>
-      </w:r>
-      <w:r>
-        <w:br/>
-      </w:r>
-    </w:p>
-    <w:p>
-      <w:pPr>
-        <w:numPr>
-          <w:ilvl w:val="0"/>
-          <w:numId w:val="1001"/>
-        </w:numPr>
-        <w:pStyle w:val="Compact"/>
-      </w:pPr>
-      <w:r>
-        <w:rPr>
-          <w:bCs/>
-          <w:b/>
-        </w:rPr>
-        <w:t xml:space="preserve">S10)</w:t>
-      </w:r>
-      <w:r>
-        <w:t xml:space="preserve"> </w:t>
-      </w:r>
-      <w:r>
-        <w:t xml:space="preserve">PCR testing on all days of work week with test report on second day following test</w:t>
-      </w:r>
-      <w:r>
-        <w:br/>
-      </w:r>
-    </w:p>
-    <w:p>
-      <w:pPr>
-        <w:numPr>
-          <w:ilvl w:val="0"/>
-          <w:numId w:val="1001"/>
-        </w:numPr>
-        <w:pStyle w:val="Compact"/>
-      </w:pPr>
-      <w:r>
-        <w:rPr>
-          <w:bCs/>
-          <w:b/>
-        </w:rPr>
-        <w:t xml:space="preserve">S11)</w:t>
-      </w:r>
-      <w:r>
-        <w:t xml:space="preserve"> </w:t>
-      </w:r>
-      <w:r>
-        <w:t xml:space="preserve">Antigen testing on all days of work week with immediate test report</w:t>
-      </w:r>
-    </w:p>
-    <w:bookmarkEnd w:id="32"/>
-    <w:bookmarkStart w:id="33" w:name="Xce9f524ad0b56243fdbc92747b94a9229adc479"/>
-    <w:p>
-      <w:pPr>
-        <w:pStyle w:val="Heading3"/>
-      </w:pPr>
-      <w:r>
-        <w:t xml:space="preserve">PCR test turnaround time and antigen test sensitivity</w:t>
-      </w:r>
-    </w:p>
-    <w:bookmarkEnd w:id="33"/>
     <w:bookmarkEnd w:id="34"/>
+    <w:bookmarkEnd w:id="35"/>
     <w:sectPr/>
   </w:body>
 </w:document>
@@ -6661,87 +6359,8 @@
       </w:pPr>
     </w:lvl>
   </w:abstractNum>
-  <w:abstractNum w:abstractNumId="991">
-    <w:nsid w:val="ea454b4c"/>
-    <w:multiLevelType w:val="multilevel"/>
-    <w:lvl w:ilvl="0">
-      <w:numFmt w:val="bullet"/>
-      <w:lvlText w:val="•"/>
-      <w:lvlJc w:val="left"/>
-      <w:pPr>
-        <w:ind w:left="720" w:hanging="480"/>
-      </w:pPr>
-    </w:lvl>
-    <w:lvl w:ilvl="1">
-      <w:numFmt w:val="bullet"/>
-      <w:lvlText w:val="–"/>
-      <w:lvlJc w:val="left"/>
-      <w:pPr>
-        <w:ind w:left="1440" w:hanging="480"/>
-      </w:pPr>
-    </w:lvl>
-    <w:lvl w:ilvl="2">
-      <w:numFmt w:val="bullet"/>
-      <w:lvlText w:val="•"/>
-      <w:lvlJc w:val="left"/>
-      <w:pPr>
-        <w:ind w:left="2160" w:hanging="480"/>
-      </w:pPr>
-    </w:lvl>
-    <w:lvl w:ilvl="3">
-      <w:numFmt w:val="bullet"/>
-      <w:lvlText w:val="–"/>
-      <w:lvlJc w:val="left"/>
-      <w:pPr>
-        <w:ind w:left="2880" w:hanging="480"/>
-      </w:pPr>
-    </w:lvl>
-    <w:lvl w:ilvl="4">
-      <w:numFmt w:val="bullet"/>
-      <w:lvlText w:val="•"/>
-      <w:lvlJc w:val="left"/>
-      <w:pPr>
-        <w:ind w:left="3600" w:hanging="480"/>
-      </w:pPr>
-    </w:lvl>
-    <w:lvl w:ilvl="5">
-      <w:numFmt w:val="bullet"/>
-      <w:lvlText w:val="–"/>
-      <w:lvlJc w:val="left"/>
-      <w:pPr>
-        <w:ind w:left="4320" w:hanging="480"/>
-      </w:pPr>
-    </w:lvl>
-    <w:lvl w:ilvl="6">
-      <w:numFmt w:val="bullet"/>
-      <w:lvlText w:val="•"/>
-      <w:lvlJc w:val="left"/>
-      <w:pPr>
-        <w:ind w:left="5040" w:hanging="480"/>
-      </w:pPr>
-    </w:lvl>
-    <w:lvl w:ilvl="7">
-      <w:numFmt w:val="bullet"/>
-      <w:lvlText w:val="–"/>
-      <w:lvlJc w:val="left"/>
-      <w:pPr>
-        <w:ind w:left="5760" w:hanging="480"/>
-      </w:pPr>
-    </w:lvl>
-    <w:lvl w:ilvl="8">
-      <w:numFmt w:val="bullet"/>
-      <w:lvlText w:val="•"/>
-      <w:lvlJc w:val="left"/>
-      <w:pPr>
-        <w:ind w:left="6480" w:hanging="480"/>
-      </w:pPr>
-    </w:lvl>
-  </w:abstractNum>
   <w:num w:numId="1000">
     <w:abstractNumId w:val="990"/>
-  </w:num>
-  <w:num w:numId="1001">
-    <w:abstractNumId w:val="991"/>
   </w:num>
 </w:numbering>
 </file>

</xml_diff>

<commit_message>
Incorporate percent cases avoided into main results
</commit_message>
<xml_diff>
--- a/Analysis/Methods_Results.docx
+++ b/Analysis/Methods_Results.docx
@@ -2650,7 +2650,7 @@
         <w:t xml:space="preserve"> </w:t>
       </w:r>
       <w:r>
-        <w:t xml:space="preserve">0.41 and</w:t>
+        <w:t xml:space="preserve">0.4 and</w:t>
       </w:r>
       <w:r>
         <w:t xml:space="preserve"> </w:t>
@@ -2731,7 +2731,7 @@
         <w:t xml:space="preserve"> </w:t>
       </w:r>
       <w:r>
-        <w:t xml:space="preserve">0.32, respectively).</w:t>
+        <w:t xml:space="preserve">0.33, respectively).</w:t>
       </w:r>
     </w:p>
     <w:p>

</xml_diff>

<commit_message>
Save figures to submit folder
</commit_message>
<xml_diff>
--- a/Analysis/Methods_Results.docx
+++ b/Analysis/Methods_Results.docx
@@ -136,23 +136,25 @@
         <w:t xml:space="preserve">5/20/2021</w:t>
       </w:r>
     </w:p>
-    <w:bookmarkStart w:id="30" w:name="methods"/>
     <w:p>
       <w:pPr>
         <w:pStyle w:val="Heading1"/>
       </w:pPr>
+      <w:bookmarkStart w:id="20" w:name="methods"/>
       <w:r>
         <w:t xml:space="preserve">Methods</w:t>
       </w:r>
+      <w:bookmarkEnd w:id="20"/>
     </w:p>
-    <w:bookmarkStart w:id="25" w:name="X07f80927fcb37ed2a68e4f6df02e8279cb45b07"/>
     <w:p>
       <w:pPr>
         <w:pStyle w:val="Heading2"/>
       </w:pPr>
+      <w:bookmarkStart w:id="21" w:name="X07f80927fcb37ed2a68e4f6df02e8279cb45b07"/>
       <w:r>
         <w:t xml:space="preserve">Model framework and parameterization for SARS-CoV2</w:t>
       </w:r>
+      <w:bookmarkEnd w:id="21"/>
     </w:p>
     <w:p>
       <w:pPr>
@@ -160,382 +162,6 @@
       </w:pPr>
       <w:r>
         <w:t xml:space="preserve">Building on previous work investigating the effects of non-pharmaceutical interventions</w:t>
-      </w:r>
-      <w:r>
-        <w:t xml:space="preserve"> </w:t>
-      </w:r>
-      <w:hyperlink r:id="rId20">
-        <w:r>
-          <w:rPr>
-            <w:rStyle w:val="Hyperlink"/>
-          </w:rPr>
-          <w:t xml:space="preserve">CITE</w:t>
-        </w:r>
-      </w:hyperlink>
-      <w:r>
-        <w:t xml:space="preserve"> </w:t>
-      </w:r>
-      <w:r>
-        <w:t xml:space="preserve">and testing</w:t>
-      </w:r>
-      <w:r>
-        <w:t xml:space="preserve"> </w:t>
-      </w:r>
-      <w:hyperlink r:id="rId21">
-        <w:r>
-          <w:rPr>
-            <w:rStyle w:val="Hyperlink"/>
-          </w:rPr>
-          <w:t xml:space="preserve">CITE</w:t>
-        </w:r>
-      </w:hyperlink>
-      <w:r>
-        <w:t xml:space="preserve"> </w:t>
-      </w:r>
-      <w:r>
-        <w:t xml:space="preserve">on the transmission of infectious diseases, individual contributions to SARS-CoV2 transmission through time were modeled from an infectiousness profile,</w:t>
-      </w:r>
-      <w:r>
-        <w:t xml:space="preserve"> </w:t>
-      </w:r>
-      <m:oMath>
-        <m:sSub>
-          <m:e>
-            <m:r>
-              <m:t>β</m:t>
-            </m:r>
-          </m:e>
-          <m:sub>
-            <m:r>
-              <m:t>t</m:t>
-            </m:r>
-          </m:sub>
-        </m:sSub>
-      </m:oMath>
-      <w:r>
-        <w:t xml:space="preserve">, generated from key biological parameters of the virus that determine the distribution of infectiousness over time. We used the probability density function of the triangle distribution to model</w:t>
-      </w:r>
-      <w:r>
-        <w:t xml:space="preserve"> </w:t>
-      </w:r>
-      <m:oMath>
-        <m:sSub>
-          <m:e>
-            <m:r>
-              <m:t>β</m:t>
-            </m:r>
-          </m:e>
-          <m:sub>
-            <m:r>
-              <m:t>t</m:t>
-            </m:r>
-          </m:sub>
-        </m:sSub>
-      </m:oMath>
-      <w:r>
-        <w:t xml:space="preserve">, with infectiousness beginning after the latent period (</w:t>
-      </w:r>
-      <m:oMath>
-        <m:sSub>
-          <m:e>
-            <m:r>
-              <m:t>t</m:t>
-            </m:r>
-          </m:e>
-          <m:sub>
-            <m:r>
-              <m:t>l</m:t>
-            </m:r>
-            <m:r>
-              <m:t>a</m:t>
-            </m:r>
-            <m:r>
-              <m:t>t</m:t>
-            </m:r>
-            <m:r>
-              <m:t>e</m:t>
-            </m:r>
-            <m:r>
-              <m:t>n</m:t>
-            </m:r>
-            <m:r>
-              <m:t>t</m:t>
-            </m:r>
-          </m:sub>
-        </m:sSub>
-      </m:oMath>
-      <w:r>
-        <w:t xml:space="preserve">), ending after the duration of the infectious period (</w:t>
-      </w:r>
-      <m:oMath>
-        <m:sSub>
-          <m:e>
-            <m:r>
-              <m:t>t</m:t>
-            </m:r>
-          </m:e>
-          <m:sub>
-            <m:r>
-              <m:t>i</m:t>
-            </m:r>
-            <m:r>
-              <m:t>n</m:t>
-            </m:r>
-            <m:r>
-              <m:t>f</m:t>
-            </m:r>
-            <m:r>
-              <m:t>e</m:t>
-            </m:r>
-            <m:r>
-              <m:t>c</m:t>
-            </m:r>
-            <m:r>
-              <m:t>t</m:t>
-            </m:r>
-            <m:r>
-              <m:t>i</m:t>
-            </m:r>
-            <m:r>
-              <m:t>o</m:t>
-            </m:r>
-            <m:r>
-              <m:t>u</m:t>
-            </m:r>
-            <m:r>
-              <m:t>s</m:t>
-            </m:r>
-          </m:sub>
-        </m:sSub>
-      </m:oMath>
-      <w:r>
-        <w:t xml:space="preserve">), and peaking at some point in between (</w:t>
-      </w:r>
-      <m:oMath>
-        <m:sSub>
-          <m:e>
-            <m:r>
-              <m:t>t</m:t>
-            </m:r>
-          </m:e>
-          <m:sub>
-            <m:r>
-              <m:t>p</m:t>
-            </m:r>
-            <m:r>
-              <m:t>e</m:t>
-            </m:r>
-            <m:r>
-              <m:t>a</m:t>
-            </m:r>
-            <m:r>
-              <m:t>k</m:t>
-            </m:r>
-          </m:sub>
-        </m:sSub>
-      </m:oMath>
-      <w:r>
-        <w:t xml:space="preserve">) (</w:t>
-      </w:r>
-      <m:oMath>
-        <m:r>
-          <m:t>a</m:t>
-        </m:r>
-        <m:r>
-          <m:rPr>
-            <m:sty m:val="p"/>
-          </m:rPr>
-          <m:t>=</m:t>
-        </m:r>
-        <m:sSub>
-          <m:e>
-            <m:r>
-              <m:t>t</m:t>
-            </m:r>
-          </m:e>
-          <m:sub>
-            <m:r>
-              <m:t>l</m:t>
-            </m:r>
-            <m:r>
-              <m:t>a</m:t>
-            </m:r>
-            <m:r>
-              <m:t>t</m:t>
-            </m:r>
-            <m:r>
-              <m:t>e</m:t>
-            </m:r>
-            <m:r>
-              <m:t>n</m:t>
-            </m:r>
-            <m:r>
-              <m:t>t</m:t>
-            </m:r>
-          </m:sub>
-        </m:sSub>
-      </m:oMath>
-      <w:r>
-        <w:t xml:space="preserve">,</w:t>
-      </w:r>
-      <w:r>
-        <w:t xml:space="preserve"> </w:t>
-      </w:r>
-      <m:oMath>
-        <m:r>
-          <m:t>b</m:t>
-        </m:r>
-        <m:r>
-          <m:rPr>
-            <m:sty m:val="p"/>
-          </m:rPr>
-          <m:t>=</m:t>
-        </m:r>
-        <m:sSub>
-          <m:e>
-            <m:r>
-              <m:t>t</m:t>
-            </m:r>
-          </m:e>
-          <m:sub>
-            <m:r>
-              <m:t>t</m:t>
-            </m:r>
-            <m:r>
-              <m:t>o</m:t>
-            </m:r>
-            <m:r>
-              <m:t>t</m:t>
-            </m:r>
-          </m:sub>
-        </m:sSub>
-        <m:r>
-          <m:rPr>
-            <m:sty m:val="p"/>
-          </m:rPr>
-          <m:t>=</m:t>
-        </m:r>
-        <m:sSub>
-          <m:e>
-            <m:r>
-              <m:t>t</m:t>
-            </m:r>
-          </m:e>
-          <m:sub>
-            <m:r>
-              <m:t>i</m:t>
-            </m:r>
-            <m:r>
-              <m:t>n</m:t>
-            </m:r>
-            <m:r>
-              <m:t>f</m:t>
-            </m:r>
-            <m:r>
-              <m:t>e</m:t>
-            </m:r>
-            <m:r>
-              <m:t>c</m:t>
-            </m:r>
-            <m:r>
-              <m:t>t</m:t>
-            </m:r>
-            <m:r>
-              <m:t>i</m:t>
-            </m:r>
-            <m:r>
-              <m:t>o</m:t>
-            </m:r>
-            <m:r>
-              <m:t>u</m:t>
-            </m:r>
-            <m:r>
-              <m:t>s</m:t>
-            </m:r>
-          </m:sub>
-        </m:sSub>
-        <m:r>
-          <m:rPr>
-            <m:sty m:val="p"/>
-          </m:rPr>
-          <m:t>+</m:t>
-        </m:r>
-        <m:sSub>
-          <m:e>
-            <m:r>
-              <m:t>t</m:t>
-            </m:r>
-          </m:e>
-          <m:sub>
-            <m:r>
-              <m:t>l</m:t>
-            </m:r>
-            <m:r>
-              <m:t>a</m:t>
-            </m:r>
-            <m:r>
-              <m:t>t</m:t>
-            </m:r>
-            <m:r>
-              <m:t>e</m:t>
-            </m:r>
-            <m:r>
-              <m:t>n</m:t>
-            </m:r>
-            <m:r>
-              <m:t>t</m:t>
-            </m:r>
-          </m:sub>
-        </m:sSub>
-      </m:oMath>
-      <w:r>
-        <w:t xml:space="preserve">,</w:t>
-      </w:r>
-      <w:r>
-        <w:t xml:space="preserve"> </w:t>
-      </w:r>
-      <m:oMath>
-        <m:r>
-          <m:t>c</m:t>
-        </m:r>
-        <m:r>
-          <m:rPr>
-            <m:sty m:val="p"/>
-          </m:rPr>
-          <m:t>=</m:t>
-        </m:r>
-        <m:sSub>
-          <m:e>
-            <m:r>
-              <m:t>t</m:t>
-            </m:r>
-          </m:e>
-          <m:sub>
-            <m:r>
-              <m:t>p</m:t>
-            </m:r>
-            <m:r>
-              <m:t>e</m:t>
-            </m:r>
-            <m:r>
-              <m:t>a</m:t>
-            </m:r>
-            <m:r>
-              <m:t>k</m:t>
-            </m:r>
-          </m:sub>
-        </m:sSub>
-      </m:oMath>
-      <w:r>
-        <w:t xml:space="preserve">, and a&lt;c&lt;b ; Fig 1a).</w:t>
-      </w:r>
-    </w:p>
-    <w:p>
-      <w:pPr>
-        <w:pStyle w:val="BodyText"/>
-      </w:pPr>
-      <w:r>
-        <w:t xml:space="preserve">The viral dynamics of SARS-CoV2 make control efforts challenging, as high infectiousness in the absence of symptoms is common</w:t>
       </w:r>
       <w:r>
         <w:t xml:space="preserve"> </w:t>
@@ -549,7 +175,10 @@
         </w:r>
       </w:hyperlink>
       <w:r>
-        <w:t xml:space="preserve">,</w:t>
+        <w:t xml:space="preserve"> </w:t>
+      </w:r>
+      <w:r>
+        <w:t xml:space="preserve">and testing</w:t>
       </w:r>
       <w:r>
         <w:t xml:space="preserve"> </w:t>
@@ -563,6 +192,364 @@
         </w:r>
       </w:hyperlink>
       <w:r>
+        <w:t xml:space="preserve"> </w:t>
+      </w:r>
+      <w:r>
+        <w:t xml:space="preserve">on the transmission of infectious diseases, individual contributions to SARS-CoV2 transmission through time were modeled from an infectiousness profile,</w:t>
+      </w:r>
+      <w:r>
+        <w:t xml:space="preserve"> </w:t>
+      </w:r>
+      <m:oMath>
+        <m:sSub>
+          <m:e>
+            <m:r>
+              <m:t>β</m:t>
+            </m:r>
+          </m:e>
+          <m:sub>
+            <m:r>
+              <m:t>t</m:t>
+            </m:r>
+          </m:sub>
+        </m:sSub>
+      </m:oMath>
+      <w:r>
+        <w:t xml:space="preserve">, generated from key biological parameters of the virus that determine the distribution of infectiousness over time. We used the probability density function of the triangle distribution to model</w:t>
+      </w:r>
+      <w:r>
+        <w:t xml:space="preserve"> </w:t>
+      </w:r>
+      <m:oMath>
+        <m:sSub>
+          <m:e>
+            <m:r>
+              <m:t>β</m:t>
+            </m:r>
+          </m:e>
+          <m:sub>
+            <m:r>
+              <m:t>t</m:t>
+            </m:r>
+          </m:sub>
+        </m:sSub>
+      </m:oMath>
+      <w:r>
+        <w:t xml:space="preserve">, with infectiousness beginning after the latent period (</w:t>
+      </w:r>
+      <m:oMath>
+        <m:sSub>
+          <m:e>
+            <m:r>
+              <m:t>t</m:t>
+            </m:r>
+          </m:e>
+          <m:sub>
+            <m:r>
+              <m:t>l</m:t>
+            </m:r>
+            <m:r>
+              <m:t>a</m:t>
+            </m:r>
+            <m:r>
+              <m:t>t</m:t>
+            </m:r>
+            <m:r>
+              <m:t>e</m:t>
+            </m:r>
+            <m:r>
+              <m:t>n</m:t>
+            </m:r>
+            <m:r>
+              <m:t>t</m:t>
+            </m:r>
+          </m:sub>
+        </m:sSub>
+      </m:oMath>
+      <w:r>
+        <w:t xml:space="preserve">), ending after the duration of the infectious period (</w:t>
+      </w:r>
+      <m:oMath>
+        <m:sSub>
+          <m:e>
+            <m:r>
+              <m:t>t</m:t>
+            </m:r>
+          </m:e>
+          <m:sub>
+            <m:r>
+              <m:t>i</m:t>
+            </m:r>
+            <m:r>
+              <m:t>n</m:t>
+            </m:r>
+            <m:r>
+              <m:t>f</m:t>
+            </m:r>
+            <m:r>
+              <m:t>e</m:t>
+            </m:r>
+            <m:r>
+              <m:t>c</m:t>
+            </m:r>
+            <m:r>
+              <m:t>t</m:t>
+            </m:r>
+            <m:r>
+              <m:t>i</m:t>
+            </m:r>
+            <m:r>
+              <m:t>o</m:t>
+            </m:r>
+            <m:r>
+              <m:t>u</m:t>
+            </m:r>
+            <m:r>
+              <m:t>s</m:t>
+            </m:r>
+          </m:sub>
+        </m:sSub>
+      </m:oMath>
+      <w:r>
+        <w:t xml:space="preserve">), and peaking at some point in between (</w:t>
+      </w:r>
+      <m:oMath>
+        <m:sSub>
+          <m:e>
+            <m:r>
+              <m:t>t</m:t>
+            </m:r>
+          </m:e>
+          <m:sub>
+            <m:r>
+              <m:t>p</m:t>
+            </m:r>
+            <m:r>
+              <m:t>e</m:t>
+            </m:r>
+            <m:r>
+              <m:t>a</m:t>
+            </m:r>
+            <m:r>
+              <m:t>k</m:t>
+            </m:r>
+          </m:sub>
+        </m:sSub>
+      </m:oMath>
+      <w:r>
+        <w:t xml:space="preserve">) (</w:t>
+      </w:r>
+      <m:oMath>
+        <m:r>
+          <m:t>a</m:t>
+        </m:r>
+        <m:r>
+          <m:t>=</m:t>
+        </m:r>
+        <m:sSub>
+          <m:e>
+            <m:r>
+              <m:t>t</m:t>
+            </m:r>
+          </m:e>
+          <m:sub>
+            <m:r>
+              <m:t>l</m:t>
+            </m:r>
+            <m:r>
+              <m:t>a</m:t>
+            </m:r>
+            <m:r>
+              <m:t>t</m:t>
+            </m:r>
+            <m:r>
+              <m:t>e</m:t>
+            </m:r>
+            <m:r>
+              <m:t>n</m:t>
+            </m:r>
+            <m:r>
+              <m:t>t</m:t>
+            </m:r>
+          </m:sub>
+        </m:sSub>
+      </m:oMath>
+      <w:r>
+        <w:t xml:space="preserve">,</w:t>
+      </w:r>
+      <w:r>
+        <w:t xml:space="preserve"> </w:t>
+      </w:r>
+      <m:oMath>
+        <m:r>
+          <m:t>b</m:t>
+        </m:r>
+        <m:r>
+          <m:t>=</m:t>
+        </m:r>
+        <m:sSub>
+          <m:e>
+            <m:r>
+              <m:t>t</m:t>
+            </m:r>
+          </m:e>
+          <m:sub>
+            <m:r>
+              <m:t>t</m:t>
+            </m:r>
+            <m:r>
+              <m:t>o</m:t>
+            </m:r>
+            <m:r>
+              <m:t>t</m:t>
+            </m:r>
+          </m:sub>
+        </m:sSub>
+        <m:r>
+          <m:t>=</m:t>
+        </m:r>
+        <m:sSub>
+          <m:e>
+            <m:r>
+              <m:t>t</m:t>
+            </m:r>
+          </m:e>
+          <m:sub>
+            <m:r>
+              <m:t>i</m:t>
+            </m:r>
+            <m:r>
+              <m:t>n</m:t>
+            </m:r>
+            <m:r>
+              <m:t>f</m:t>
+            </m:r>
+            <m:r>
+              <m:t>e</m:t>
+            </m:r>
+            <m:r>
+              <m:t>c</m:t>
+            </m:r>
+            <m:r>
+              <m:t>t</m:t>
+            </m:r>
+            <m:r>
+              <m:t>i</m:t>
+            </m:r>
+            <m:r>
+              <m:t>o</m:t>
+            </m:r>
+            <m:r>
+              <m:t>u</m:t>
+            </m:r>
+            <m:r>
+              <m:t>s</m:t>
+            </m:r>
+          </m:sub>
+        </m:sSub>
+        <m:r>
+          <m:t>+</m:t>
+        </m:r>
+        <m:sSub>
+          <m:e>
+            <m:r>
+              <m:t>t</m:t>
+            </m:r>
+          </m:e>
+          <m:sub>
+            <m:r>
+              <m:t>l</m:t>
+            </m:r>
+            <m:r>
+              <m:t>a</m:t>
+            </m:r>
+            <m:r>
+              <m:t>t</m:t>
+            </m:r>
+            <m:r>
+              <m:t>e</m:t>
+            </m:r>
+            <m:r>
+              <m:t>n</m:t>
+            </m:r>
+            <m:r>
+              <m:t>t</m:t>
+            </m:r>
+          </m:sub>
+        </m:sSub>
+      </m:oMath>
+      <w:r>
+        <w:t xml:space="preserve">,</w:t>
+      </w:r>
+      <w:r>
+        <w:t xml:space="preserve"> </w:t>
+      </w:r>
+      <m:oMath>
+        <m:r>
+          <m:t>c</m:t>
+        </m:r>
+        <m:r>
+          <m:t>=</m:t>
+        </m:r>
+        <m:sSub>
+          <m:e>
+            <m:r>
+              <m:t>t</m:t>
+            </m:r>
+          </m:e>
+          <m:sub>
+            <m:r>
+              <m:t>p</m:t>
+            </m:r>
+            <m:r>
+              <m:t>e</m:t>
+            </m:r>
+            <m:r>
+              <m:t>a</m:t>
+            </m:r>
+            <m:r>
+              <m:t>k</m:t>
+            </m:r>
+          </m:sub>
+        </m:sSub>
+      </m:oMath>
+      <w:r>
+        <w:t xml:space="preserve">, and a&lt;c&lt;b ; Fig 1a).</w:t>
+      </w:r>
+    </w:p>
+    <w:p>
+      <w:pPr>
+        <w:pStyle w:val="BodyText"/>
+      </w:pPr>
+      <w:r>
+        <w:t xml:space="preserve">The viral dynamics of SARS-CoV2 make control efforts challenging, as high infectiousness in the absence of symptoms is common</w:t>
+      </w:r>
+      <w:r>
+        <w:t xml:space="preserve"> </w:t>
+      </w:r>
+      <w:hyperlink r:id="rId24">
+        <w:r>
+          <w:rPr>
+            <w:rStyle w:val="Hyperlink"/>
+          </w:rPr>
+          <w:t xml:space="preserve">CITE</w:t>
+        </w:r>
+      </w:hyperlink>
+      <w:r>
+        <w:t xml:space="preserve">,</w:t>
+      </w:r>
+      <w:r>
+        <w:t xml:space="preserve"> </w:t>
+      </w:r>
+      <w:hyperlink r:id="rId25">
+        <w:r>
+          <w:rPr>
+            <w:rStyle w:val="Hyperlink"/>
+          </w:rPr>
+          <w:t xml:space="preserve">CITE</w:t>
+        </w:r>
+      </w:hyperlink>
+      <w:r>
         <w:t xml:space="preserve">. In terms of the infectiousness profile for SARS-CoV2, this means that peak infectiousness (</w:t>
       </w:r>
       <m:oMath>
@@ -614,9 +601,6 @@
           </m:sub>
         </m:sSub>
         <m:r>
-          <m:rPr>
-            <m:sty m:val="p"/>
-          </m:rPr>
           <m:t>≈</m:t>
         </m:r>
         <m:sSub>
@@ -709,9 +693,6 @@
           </m:sub>
         </m:sSub>
         <m:r>
-          <m:rPr>
-            <m:sty m:val="p"/>
-          </m:rPr>
           <m:t>&gt;</m:t>
         </m:r>
         <m:sSub>
@@ -776,9 +757,6 @@
           </m:sub>
         </m:sSub>
         <m:r>
-          <m:rPr>
-            <m:sty m:val="p"/>
-          </m:rPr>
           <m:t>=</m:t>
         </m:r>
         <m:r>
@@ -1062,9 +1040,6 @@
           </m:sub>
         </m:sSub>
         <m:r>
-          <m:rPr>
-            <m:sty m:val="p"/>
-          </m:rPr>
           <m:t>=</m:t>
         </m:r>
         <m:r>
@@ -1075,18 +1050,12 @@
           <m:t>R</m:t>
         </m:r>
         <m:r>
-          <m:rPr>
-            <m:sty m:val="p"/>
-          </m:rPr>
           <m:t>(</m:t>
         </m:r>
         <m:r>
           <m:t>1</m:t>
         </m:r>
         <m:r>
-          <m:rPr>
-            <m:sty m:val="p"/>
-          </m:rPr>
           <m:t>−</m:t>
         </m:r>
         <m:nary>
@@ -1158,9 +1127,6 @@
           <m:t>t</m:t>
         </m:r>
         <m:r>
-          <m:rPr>
-            <m:sty m:val="p"/>
-          </m:rPr>
           <m:t>)</m:t>
         </m:r>
       </m:oMath>
@@ -1505,7 +1471,6 @@
       </w:pPr>
       <w:r>
         <w:rPr>
-          <w:bCs/>
           <w:b/>
         </w:rPr>
         <w:t xml:space="preserve">Table 1</w:t>
@@ -1518,11 +1483,20 @@
       <w:tblPr>
         <w:tblStyle w:val="Table"/>
         <w:tblW w:type="pct" w:w="0.0"/>
-        <w:tblLook w:firstRow="1" w:lastRow="0" w:firstColumn="0" w:lastColumn="0" w:noHBand="0" w:noVBand="0" w:val="0020"/>
+        <w:tblLook w:firstRow="1"/>
       </w:tblPr>
       <w:tblGrid/>
       <w:tr>
+        <w:trPr>
+          <w:cnfStyle w:firstRow="1"/>
+        </w:trPr>
         <w:tc>
+          <w:tcPr>
+            <w:tcBorders>
+              <w:bottom w:val="single"/>
+            </w:tcBorders>
+            <w:vAlign w:val="bottom"/>
+          </w:tcPr>
           <w:p>
             <w:pPr>
               <w:pStyle w:val="Compact"/>
@@ -1534,6 +1508,12 @@
           </w:p>
         </w:tc>
         <w:tc>
+          <w:tcPr>
+            <w:tcBorders>
+              <w:bottom w:val="single"/>
+            </w:tcBorders>
+            <w:vAlign w:val="bottom"/>
+          </w:tcPr>
           <w:p>
             <w:pPr>
               <w:pStyle w:val="Compact"/>
@@ -1545,6 +1525,12 @@
           </w:p>
         </w:tc>
         <w:tc>
+          <w:tcPr>
+            <w:tcBorders>
+              <w:bottom w:val="single"/>
+            </w:tcBorders>
+            <w:vAlign w:val="bottom"/>
+          </w:tcPr>
           <w:p>
             <w:pPr>
               <w:pStyle w:val="Compact"/>
@@ -1699,27 +1685,18 @@
       </w:r>
       <m:oMath>
         <m:r>
-          <m:rPr>
-            <m:sty m:val="p"/>
-          </m:rPr>
           <m:t>(</m:t>
         </m:r>
         <m:r>
           <m:t>1</m:t>
         </m:r>
         <m:r>
-          <m:rPr>
-            <m:sty m:val="p"/>
-          </m:rPr>
           <m:t>−</m:t>
         </m:r>
         <m:r>
           <m:t>f</m:t>
         </m:r>
         <m:r>
-          <m:rPr>
-            <m:sty m:val="p"/>
-          </m:rPr>
           <m:t>/</m:t>
         </m:r>
         <m:r>
@@ -1728,9 +1705,6 @@
         <m:sSup>
           <m:e>
             <m:r>
-              <m:rPr>
-                <m:sty m:val="p"/>
-              </m:rPr>
               <m:t>)</m:t>
             </m:r>
           </m:e>
@@ -1752,9 +1726,6 @@
           <m:t>f</m:t>
         </m:r>
         <m:r>
-          <m:rPr>
-            <m:sty m:val="p"/>
-          </m:rPr>
           <m:t>=</m:t>
         </m:r>
         <m:r>
@@ -1792,9 +1763,6 @@
           <m:t>P</m:t>
         </m:r>
         <m:r>
-          <m:rPr>
-            <m:sty m:val="p"/>
-          </m:rPr>
           <m:t>(</m:t>
         </m:r>
         <m:sSub>
@@ -1816,57 +1784,36 @@
           </m:sub>
         </m:sSub>
         <m:r>
-          <m:rPr>
-            <m:sty m:val="p"/>
-          </m:rPr>
           <m:t>≤</m:t>
         </m:r>
         <m:r>
           <m:t>τ</m:t>
         </m:r>
         <m:r>
-          <m:rPr>
-            <m:sty m:val="p"/>
-          </m:rPr>
           <m:t>)</m:t>
         </m:r>
         <m:r>
-          <m:rPr>
-            <m:sty m:val="p"/>
-          </m:rPr>
           <m:t>=</m:t>
         </m:r>
         <m:r>
           <m:t>1</m:t>
         </m:r>
         <m:r>
-          <m:rPr>
-            <m:sty m:val="p"/>
-          </m:rPr>
           <m:t>−</m:t>
         </m:r>
         <m:r>
-          <m:rPr>
-            <m:sty m:val="p"/>
-          </m:rPr>
           <m:t>(</m:t>
         </m:r>
         <m:r>
           <m:t>1</m:t>
         </m:r>
         <m:r>
-          <m:rPr>
-            <m:sty m:val="p"/>
-          </m:rPr>
           <m:t>−</m:t>
         </m:r>
         <m:r>
           <m:t>f</m:t>
         </m:r>
         <m:r>
-          <m:rPr>
-            <m:sty m:val="p"/>
-          </m:rPr>
           <m:t>/</m:t>
         </m:r>
         <m:r>
@@ -1875,9 +1822,6 @@
         <m:sSup>
           <m:e>
             <m:r>
-              <m:rPr>
-                <m:sty m:val="p"/>
-              </m:rPr>
               <m:t>)</m:t>
             </m:r>
           </m:e>
@@ -1913,9 +1857,6 @@
           <m:t>P</m:t>
         </m:r>
         <m:r>
-          <m:rPr>
-            <m:sty m:val="p"/>
-          </m:rPr>
           <m:t>(</m:t>
         </m:r>
         <m:sSub>
@@ -1937,57 +1878,36 @@
           </m:sub>
         </m:sSub>
         <m:r>
-          <m:rPr>
-            <m:sty m:val="p"/>
-          </m:rPr>
           <m:t>=</m:t>
         </m:r>
         <m:r>
           <m:t>τ</m:t>
         </m:r>
         <m:r>
-          <m:rPr>
-            <m:sty m:val="p"/>
-          </m:rPr>
           <m:t>)</m:t>
         </m:r>
         <m:r>
-          <m:rPr>
-            <m:sty m:val="p"/>
-          </m:rPr>
           <m:t>=</m:t>
         </m:r>
         <m:r>
           <m:t>1</m:t>
         </m:r>
         <m:r>
-          <m:rPr>
-            <m:sty m:val="p"/>
-          </m:rPr>
           <m:t>−</m:t>
         </m:r>
         <m:r>
-          <m:rPr>
-            <m:sty m:val="p"/>
-          </m:rPr>
           <m:t>(</m:t>
         </m:r>
         <m:r>
           <m:t>1</m:t>
         </m:r>
         <m:r>
-          <m:rPr>
-            <m:sty m:val="p"/>
-          </m:rPr>
           <m:t>−</m:t>
         </m:r>
         <m:r>
           <m:t>f</m:t>
         </m:r>
         <m:r>
-          <m:rPr>
-            <m:sty m:val="p"/>
-          </m:rPr>
           <m:t>/</m:t>
         </m:r>
         <m:r>
@@ -1996,9 +1916,6 @@
         <m:sSup>
           <m:e>
             <m:r>
-              <m:rPr>
-                <m:sty m:val="p"/>
-              </m:rPr>
               <m:t>)</m:t>
             </m:r>
           </m:e>
@@ -2007,9 +1924,6 @@
               <m:t>τ</m:t>
             </m:r>
             <m:r>
-              <m:rPr>
-                <m:sty m:val="p"/>
-              </m:rPr>
               <m:t>−</m:t>
             </m:r>
             <m:r>
@@ -2041,9 +1955,6 @@
           </m:sub>
         </m:sSub>
         <m:r>
-          <m:rPr>
-            <m:sty m:val="p"/>
-          </m:rPr>
           <m:t>&lt;</m:t>
         </m:r>
         <m:r>
@@ -2182,9 +2093,6 @@
             </m:sub>
           </m:sSub>
           <m:r>
-            <m:rPr>
-              <m:sty m:val="p"/>
-            </m:rPr>
             <m:t>=</m:t>
           </m:r>
           <m:r>
@@ -2195,9 +2103,6 @@
             <m:t>R</m:t>
           </m:r>
           <m:r>
-            <m:rPr>
-              <m:sty m:val="p"/>
-            </m:rPr>
             <m:t>−</m:t>
           </m:r>
           <m:nary>
@@ -2212,9 +2117,6 @@
                 <m:t>τ</m:t>
               </m:r>
               <m:r>
-                <m:rPr>
-                  <m:sty m:val="p"/>
-                </m:rPr>
                 <m:t>=</m:t>
               </m:r>
               <m:sSub>
@@ -2245,9 +2147,6 @@
                 </m:sub>
               </m:sSub>
               <m:r>
-                <m:rPr>
-                  <m:sty m:val="p"/>
-                </m:rPr>
                 <m:t>+</m:t>
               </m:r>
               <m:r>
@@ -2290,33 +2189,21 @@
             </m:e>
           </m:nary>
           <m:r>
-            <m:rPr>
-              <m:sty m:val="p"/>
-            </m:rPr>
             <m:t>(</m:t>
           </m:r>
           <m:r>
             <m:t>1</m:t>
           </m:r>
           <m:r>
-            <m:rPr>
-              <m:sty m:val="p"/>
-            </m:rPr>
             <m:t>−</m:t>
           </m:r>
           <m:r>
-            <m:rPr>
-              <m:sty m:val="p"/>
-            </m:rPr>
             <m:t>(</m:t>
           </m:r>
           <m:r>
             <m:t>1</m:t>
           </m:r>
           <m:r>
-            <m:rPr>
-              <m:sty m:val="p"/>
-            </m:rPr>
             <m:t>−</m:t>
           </m:r>
           <m:f>
@@ -2337,9 +2224,6 @@
           <m:sSup>
             <m:e>
               <m:r>
-                <m:rPr>
-                  <m:sty m:val="p"/>
-                </m:rPr>
                 <m:t>)</m:t>
               </m:r>
             </m:e>
@@ -2348,9 +2232,6 @@
                 <m:t>τ</m:t>
               </m:r>
               <m:r>
-                <m:rPr>
-                  <m:sty m:val="p"/>
-                </m:rPr>
                 <m:t>−</m:t>
               </m:r>
               <m:sSub>
@@ -2381,9 +2262,6 @@
                 </m:sub>
               </m:sSub>
               <m:r>
-                <m:rPr>
-                  <m:sty m:val="p"/>
-                </m:rPr>
                 <m:t>−</m:t>
               </m:r>
               <m:r>
@@ -2392,9 +2270,6 @@
             </m:sup>
           </m:sSup>
           <m:r>
-            <m:rPr>
-              <m:sty m:val="p"/>
-            </m:rPr>
             <m:t>)</m:t>
           </m:r>
         </m:oMath>
@@ -2441,9 +2316,6 @@
           <m:t>f</m:t>
         </m:r>
         <m:r>
-          <m:rPr>
-            <m:sty m:val="p"/>
-          </m:rPr>
           <m:t>=</m:t>
         </m:r>
         <m:r>
@@ -2458,9 +2330,6 @@
           <m:t>f</m:t>
         </m:r>
         <m:r>
-          <m:rPr>
-            <m:sty m:val="p"/>
-          </m:rPr>
           <m:t>=</m:t>
         </m:r>
         <m:r>
@@ -2508,9 +2377,6 @@
           <m:t>f</m:t>
         </m:r>
         <m:r>
-          <m:rPr>
-            <m:sty m:val="p"/>
-          </m:rPr>
           <m:t>=</m:t>
         </m:r>
         <m:r>
@@ -2525,9 +2391,6 @@
           <m:t>d</m:t>
         </m:r>
         <m:r>
-          <m:rPr>
-            <m:sty m:val="p"/>
-          </m:rPr>
           <m:t>=</m:t>
         </m:r>
         <m:r>
@@ -2542,9 +2405,6 @@
           <m:t>f</m:t>
         </m:r>
         <m:r>
-          <m:rPr>
-            <m:sty m:val="p"/>
-          </m:rPr>
           <m:t>=</m:t>
         </m:r>
         <m:r>
@@ -2559,9 +2419,6 @@
           <m:t>d</m:t>
         </m:r>
         <m:r>
-          <m:rPr>
-            <m:sty m:val="p"/>
-          </m:rPr>
           <m:t>=</m:t>
         </m:r>
         <m:r>
@@ -2598,51 +2455,33 @@
           </m:sub>
         </m:sSub>
         <m:r>
-          <m:rPr>
-            <m:sty m:val="p"/>
-          </m:rPr>
           <m:t>(</m:t>
         </m:r>
         <m:r>
           <m:t>d</m:t>
         </m:r>
         <m:r>
-          <m:rPr>
-            <m:sty m:val="p"/>
-          </m:rPr>
           <m:t>=</m:t>
         </m:r>
         <m:r>
           <m:t>0</m:t>
         </m:r>
         <m:r>
-          <m:rPr>
-            <m:sty m:val="p"/>
-          </m:rPr>
           <m:t>,</m:t>
         </m:r>
         <m:r>
           <m:t>f</m:t>
         </m:r>
         <m:r>
-          <m:rPr>
-            <m:sty m:val="p"/>
-          </m:rPr>
           <m:t>=</m:t>
         </m:r>
         <m:r>
           <m:t>2</m:t>
         </m:r>
         <m:r>
-          <m:rPr>
-            <m:sty m:val="p"/>
-          </m:rPr>
           <m:t>)</m:t>
         </m:r>
         <m:r>
-          <m:rPr>
-            <m:sty m:val="p"/>
-          </m:rPr>
           <m:t>=</m:t>
         </m:r>
       </m:oMath>
@@ -2650,7 +2489,7 @@
         <w:t xml:space="preserve"> </w:t>
       </w:r>
       <w:r>
-        <w:t xml:space="preserve">0.4 and</w:t>
+        <w:t xml:space="preserve">0.41 and</w:t>
       </w:r>
       <w:r>
         <w:t xml:space="preserve"> </w:t>
@@ -2679,51 +2518,33 @@
           </m:sub>
         </m:sSub>
         <m:r>
-          <m:rPr>
-            <m:sty m:val="p"/>
-          </m:rPr>
           <m:t>(</m:t>
         </m:r>
         <m:r>
           <m:t>d</m:t>
         </m:r>
         <m:r>
-          <m:rPr>
-            <m:sty m:val="p"/>
-          </m:rPr>
           <m:t>=</m:t>
         </m:r>
         <m:r>
           <m:t>2</m:t>
         </m:r>
         <m:r>
-          <m:rPr>
-            <m:sty m:val="p"/>
-          </m:rPr>
           <m:t>,</m:t>
         </m:r>
         <m:r>
           <m:t>f</m:t>
         </m:r>
         <m:r>
-          <m:rPr>
-            <m:sty m:val="p"/>
-          </m:rPr>
           <m:t>=</m:t>
         </m:r>
         <m:r>
           <m:t>7</m:t>
         </m:r>
         <m:r>
-          <m:rPr>
-            <m:sty m:val="p"/>
-          </m:rPr>
           <m:t>)</m:t>
         </m:r>
         <m:r>
-          <m:rPr>
-            <m:sty m:val="p"/>
-          </m:rPr>
           <m:t>=</m:t>
         </m:r>
       </m:oMath>
@@ -2754,7 +2575,7 @@
                     </pic:cNvPicPr>
                   </pic:nvPicPr>
                   <pic:blipFill>
-                    <a:blip r:embed="rId24"/>
+                    <a:blip r:embed="rId26"/>
                     <a:stretch>
                       <a:fillRect/>
                     </a:stretch>
@@ -2787,7 +2608,6 @@
       </w:pPr>
       <w:r>
         <w:rPr>
-          <w:bCs/>
           <w:b/>
         </w:rPr>
         <w:t xml:space="preserve">Figure 1. Analytic framework exploring effects of variable infectiousness through time, testing frequencies, and delays on SARS-CoV-2 transmission.</w:t>
@@ -2799,7 +2619,6 @@
       </w:pPr>
       <w:r>
         <w:rPr>
-          <w:iCs/>
           <w:i/>
         </w:rPr>
         <w:t xml:space="preserve">[Fig 1 caption continued]</w:t>
@@ -2822,9 +2641,6 @@
           <m:t>R</m:t>
         </m:r>
         <m:r>
-          <m:rPr>
-            <m:sty m:val="p"/>
-          </m:rPr>
           <m:t>=</m:t>
         </m:r>
         <m:r>
@@ -2866,9 +2682,6 @@
           </m:sub>
         </m:sSub>
         <m:r>
-          <m:rPr>
-            <m:sty m:val="p"/>
-          </m:rPr>
           <m:t>=</m:t>
         </m:r>
       </m:oMath>
@@ -2922,9 +2735,6 @@
           </m:sub>
         </m:sSub>
         <m:r>
-          <m:rPr>
-            <m:sty m:val="p"/>
-          </m:rPr>
           <m:t>=</m:t>
         </m:r>
       </m:oMath>
@@ -2978,9 +2788,6 @@
           </m:sub>
         </m:sSub>
         <m:r>
-          <m:rPr>
-            <m:sty m:val="p"/>
-          </m:rPr>
           <m:t>=</m:t>
         </m:r>
       </m:oMath>
@@ -3030,9 +2837,6 @@
           </m:sub>
         </m:sSub>
         <m:r>
-          <m:rPr>
-            <m:sty m:val="p"/>
-          </m:rPr>
           <m:t>=</m:t>
         </m:r>
       </m:oMath>
@@ -3069,9 +2873,6 @@
           </m:sub>
         </m:sSub>
         <m:r>
-          <m:rPr>
-            <m:sty m:val="p"/>
-          </m:rPr>
           <m:t>=</m:t>
         </m:r>
       </m:oMath>
@@ -3338,9 +3139,6 @@
           <m:t>n</m:t>
         </m:r>
         <m:r>
-          <m:rPr>
-            <m:sty m:val="p"/>
-          </m:rPr>
           <m:t>=</m:t>
         </m:r>
         <m:r>
@@ -3365,9 +3163,6 @@
           <m:t>R</m:t>
         </m:r>
         <m:r>
-          <m:rPr>
-            <m:sty m:val="p"/>
-          </m:rPr>
           <m:t>=</m:t>
         </m:r>
         <m:r>
@@ -3430,9 +3225,6 @@
           </m:sub>
         </m:sSub>
         <m:r>
-          <m:rPr>
-            <m:sty m:val="p"/>
-          </m:rPr>
           <m:t>≤</m:t>
         </m:r>
         <m:r>
@@ -3443,24 +3235,25 @@
         <w:t xml:space="preserve">, demonstrating that delays in testing substantially reduce the probability of prompt isolation, particularly in more frequent testing scenarios.</w:t>
       </w:r>
     </w:p>
-    <w:bookmarkEnd w:id="25"/>
-    <w:bookmarkStart w:id="29" w:name="individual-based-model-simulations"/>
     <w:p>
       <w:pPr>
         <w:pStyle w:val="Heading2"/>
       </w:pPr>
+      <w:bookmarkStart w:id="27" w:name="individual-based-model-simulations"/>
       <w:r>
         <w:t xml:space="preserve">Individual-based model simulations</w:t>
       </w:r>
+      <w:bookmarkEnd w:id="27"/>
     </w:p>
-    <w:bookmarkStart w:id="26" w:name="model-setup"/>
     <w:p>
       <w:pPr>
         <w:pStyle w:val="Heading3"/>
       </w:pPr>
+      <w:bookmarkStart w:id="28" w:name="model-setup"/>
       <w:r>
         <w:t xml:space="preserve">Model setup</w:t>
       </w:r>
+      <w:bookmarkEnd w:id="28"/>
     </w:p>
     <w:p>
       <w:pPr>
@@ -3495,9 +3288,6 @@
           <m:t>W</m:t>
         </m:r>
         <m:r>
-          <m:rPr>
-            <m:sty m:val="p"/>
-          </m:rPr>
           <m:t>(</m:t>
         </m:r>
         <m:sSub>
@@ -3516,9 +3306,6 @@
           </m:sub>
         </m:sSub>
         <m:r>
-          <m:rPr>
-            <m:sty m:val="p"/>
-          </m:rPr>
           <m:t>)</m:t>
         </m:r>
       </m:oMath>
@@ -3565,9 +3352,6 @@
           <m:t>T</m:t>
         </m:r>
         <m:r>
-          <m:rPr>
-            <m:sty m:val="p"/>
-          </m:rPr>
           <m:t>(</m:t>
         </m:r>
         <m:sSub>
@@ -3586,9 +3370,6 @@
           </m:sub>
         </m:sSub>
         <m:r>
-          <m:rPr>
-            <m:sty m:val="p"/>
-          </m:rPr>
           <m:t>)</m:t>
         </m:r>
       </m:oMath>
@@ -3623,9 +3404,6 @@
           </m:sub>
         </m:sSub>
         <m:r>
-          <m:rPr>
-            <m:sty m:val="p"/>
-          </m:rPr>
           <m:t>&gt;</m:t>
         </m:r>
         <m:r>
@@ -3810,9 +3588,6 @@
           </m:sub>
         </m:sSub>
         <m:r>
-          <m:rPr>
-            <m:sty m:val="p"/>
-          </m:rPr>
           <m:t>&gt;</m:t>
         </m:r>
         <m:r>
@@ -3837,9 +3612,6 @@
           <m:t>T</m:t>
         </m:r>
         <m:r>
-          <m:rPr>
-            <m:sty m:val="p"/>
-          </m:rPr>
           <m:t>(</m:t>
         </m:r>
         <m:sSub>
@@ -3858,15 +3630,9 @@
           </m:sub>
         </m:sSub>
         <m:r>
-          <m:rPr>
-            <m:sty m:val="p"/>
-          </m:rPr>
           <m:t>)</m:t>
         </m:r>
         <m:r>
-          <m:rPr>
-            <m:sty m:val="p"/>
-          </m:rPr>
           <m:t>=</m:t>
         </m:r>
         <m:r>
@@ -3884,9 +3650,6 @@
           <m:t>d</m:t>
         </m:r>
         <m:r>
-          <m:rPr>
-            <m:sty m:val="p"/>
-          </m:rPr>
           <m:t>=</m:t>
         </m:r>
         <m:r>
@@ -3908,9 +3671,6 @@
           <m:t>W</m:t>
         </m:r>
         <m:r>
-          <m:rPr>
-            <m:sty m:val="p"/>
-          </m:rPr>
           <m:t>(</m:t>
         </m:r>
         <m:sSub>
@@ -3929,15 +3689,9 @@
           </m:sub>
         </m:sSub>
         <m:r>
-          <m:rPr>
-            <m:sty m:val="p"/>
-          </m:rPr>
           <m:t>)</m:t>
         </m:r>
         <m:r>
-          <m:rPr>
-            <m:sty m:val="p"/>
-          </m:rPr>
           <m:t>=</m:t>
         </m:r>
         <m:r>
@@ -3962,9 +3716,6 @@
           <m:t>T</m:t>
         </m:r>
         <m:r>
-          <m:rPr>
-            <m:sty m:val="p"/>
-          </m:rPr>
           <m:t>(</m:t>
         </m:r>
         <m:sSub>
@@ -3983,15 +3734,9 @@
           </m:sub>
         </m:sSub>
         <m:r>
-          <m:rPr>
-            <m:sty m:val="p"/>
-          </m:rPr>
           <m:t>)</m:t>
         </m:r>
         <m:r>
-          <m:rPr>
-            <m:sty m:val="p"/>
-          </m:rPr>
           <m:t>=</m:t>
         </m:r>
         <m:r>
@@ -4078,9 +3823,6 @@
           </m:sub>
         </m:sSub>
         <m:r>
-          <m:rPr>
-            <m:sty m:val="p"/>
-          </m:rPr>
           <m:t>=</m:t>
         </m:r>
         <m:r>
@@ -4113,9 +3855,6 @@
           <m:t>W</m:t>
         </m:r>
         <m:r>
-          <m:rPr>
-            <m:sty m:val="p"/>
-          </m:rPr>
           <m:t>(</m:t>
         </m:r>
         <m:sSub>
@@ -4134,9 +3873,6 @@
           </m:sub>
         </m:sSub>
         <m:r>
-          <m:rPr>
-            <m:sty m:val="p"/>
-          </m:rPr>
           <m:t>)</m:t>
         </m:r>
       </m:oMath>
@@ -4152,9 +3888,6 @@
           <m:t>W</m:t>
         </m:r>
         <m:r>
-          <m:rPr>
-            <m:sty m:val="p"/>
-          </m:rPr>
           <m:t>(</m:t>
         </m:r>
         <m:sSub>
@@ -4173,15 +3906,9 @@
           </m:sub>
         </m:sSub>
         <m:r>
-          <m:rPr>
-            <m:sty m:val="p"/>
-          </m:rPr>
           <m:t>)</m:t>
         </m:r>
         <m:r>
-          <m:rPr>
-            <m:sty m:val="p"/>
-          </m:rPr>
           <m:t>=</m:t>
         </m:r>
         <m:r>
@@ -4200,9 +3927,6 @@
           <m:t>W</m:t>
         </m:r>
         <m:r>
-          <m:rPr>
-            <m:sty m:val="p"/>
-          </m:rPr>
           <m:t>(</m:t>
         </m:r>
         <m:sSub>
@@ -4221,15 +3945,9 @@
           </m:sub>
         </m:sSub>
         <m:r>
-          <m:rPr>
-            <m:sty m:val="p"/>
-          </m:rPr>
           <m:t>)</m:t>
         </m:r>
         <m:r>
-          <m:rPr>
-            <m:sty m:val="p"/>
-          </m:rPr>
           <m:t>=</m:t>
         </m:r>
         <m:r>
@@ -4273,9 +3991,6 @@
           </m:sup>
         </m:sSubSup>
         <m:r>
-          <m:rPr>
-            <m:sty m:val="p"/>
-          </m:rPr>
           <m:t>=</m:t>
         </m:r>
         <m:f>
@@ -4295,9 +4010,6 @@
                   <m:t>i</m:t>
                 </m:r>
                 <m:r>
-                  <m:rPr>
-                    <m:sty m:val="p"/>
-                  </m:rPr>
                   <m:t>=</m:t>
                 </m:r>
                 <m:r>
@@ -4376,9 +4088,6 @@
           </m:sup>
         </m:sSubSup>
         <m:r>
-          <m:rPr>
-            <m:sty m:val="p"/>
-          </m:rPr>
           <m:t>=</m:t>
         </m:r>
         <m:nary>
@@ -4393,9 +4102,6 @@
               <m:t>t</m:t>
             </m:r>
             <m:r>
-              <m:rPr>
-                <m:sty m:val="p"/>
-              </m:rPr>
               <m:t>=</m:t>
             </m:r>
             <m:r>
@@ -4435,9 +4141,6 @@
                   <m:t>i</m:t>
                 </m:r>
                 <m:r>
-                  <m:rPr>
-                    <m:sty m:val="p"/>
-                  </m:rPr>
                   <m:t>=</m:t>
                 </m:r>
                 <m:r>
@@ -4462,9 +4165,6 @@
           </m:e>
         </m:nary>
         <m:r>
-          <m:rPr>
-            <m:sty m:val="p"/>
-          </m:rPr>
           <m:t>(</m:t>
         </m:r>
         <m:sSub>
@@ -4483,9 +4183,6 @@
           </m:sub>
         </m:sSub>
         <m:r>
-          <m:rPr>
-            <m:sty m:val="p"/>
-          </m:rPr>
           <m:t>)</m:t>
         </m:r>
         <m:sSub>
@@ -4508,15 +4205,15 @@
         <w:t xml:space="preserve">.</w:t>
       </w:r>
     </w:p>
-    <w:bookmarkEnd w:id="26"/>
-    <w:bookmarkStart w:id="28" w:name="staffing-and-testing-strategies"/>
     <w:p>
       <w:pPr>
         <w:pStyle w:val="Heading3"/>
       </w:pPr>
+      <w:bookmarkStart w:id="29" w:name="staffing-and-testing-strategies"/>
       <w:r>
         <w:t xml:space="preserve">Staffing and testing strategies</w:t>
       </w:r>
+      <w:bookmarkEnd w:id="29"/>
     </w:p>
     <w:p>
       <w:pPr>
@@ -4541,9 +4238,6 @@
           <m:t>f</m:t>
         </m:r>
         <m:r>
-          <m:rPr>
-            <m:sty m:val="p"/>
-          </m:rPr>
           <m:t>=</m:t>
         </m:r>
         <m:r>
@@ -4561,9 +4255,6 @@
           <m:t>f</m:t>
         </m:r>
         <m:r>
-          <m:rPr>
-            <m:sty m:val="p"/>
-          </m:rPr>
           <m:t>=</m:t>
         </m:r>
         <m:r>
@@ -4581,9 +4272,6 @@
           <m:t>f</m:t>
         </m:r>
         <m:r>
-          <m:rPr>
-            <m:sty m:val="p"/>
-          </m:rPr>
           <m:t>=</m:t>
         </m:r>
         <m:r>
@@ -4601,9 +4289,6 @@
           <m:t>f</m:t>
         </m:r>
         <m:r>
-          <m:rPr>
-            <m:sty m:val="p"/>
-          </m:rPr>
           <m:t>=</m:t>
         </m:r>
         <m:r>
@@ -4641,9 +4326,6 @@
           </m:sub>
         </m:sSub>
         <m:r>
-          <m:rPr>
-            <m:sty m:val="p"/>
-          </m:rPr>
           <m:t>&gt;</m:t>
         </m:r>
         <m:r>
@@ -4694,9 +4376,6 @@
           </m:sup>
         </m:sSubSup>
         <m:r>
-          <m:rPr>
-            <m:sty m:val="p"/>
-          </m:rPr>
           <m:t>=</m:t>
         </m:r>
         <m:nary>
@@ -4711,9 +4390,6 @@
               <m:t>t</m:t>
             </m:r>
             <m:r>
-              <m:rPr>
-                <m:sty m:val="p"/>
-              </m:rPr>
               <m:t>=</m:t>
             </m:r>
             <m:r>
@@ -4753,9 +4429,6 @@
                   <m:t>i</m:t>
                 </m:r>
                 <m:r>
-                  <m:rPr>
-                    <m:sty m:val="p"/>
-                  </m:rPr>
                   <m:t>=</m:t>
                 </m:r>
                 <m:r>
@@ -4780,9 +4453,6 @@
           </m:e>
         </m:nary>
         <m:r>
-          <m:rPr>
-            <m:sty m:val="p"/>
-          </m:rPr>
           <m:t>(</m:t>
         </m:r>
         <m:sSub>
@@ -4801,9 +4471,6 @@
           </m:sub>
         </m:sSub>
         <m:r>
-          <m:rPr>
-            <m:sty m:val="p"/>
-          </m:rPr>
           <m:t>)</m:t>
         </m:r>
       </m:oMath>
@@ -4839,9 +4506,6 @@
           <m:t>R</m:t>
         </m:r>
         <m:r>
-          <m:rPr>
-            <m:sty m:val="p"/>
-          </m:rPr>
           <m:t>=</m:t>
         </m:r>
         <m:f>
@@ -4918,9 +4582,6 @@
               </m:sup>
             </m:sSubSup>
             <m:r>
-              <m:rPr>
-                <m:sty m:val="p"/>
-              </m:rPr>
               <m:t>−</m:t>
             </m:r>
             <m:sSubSup>
@@ -5017,7 +4678,7 @@
       <w:r>
         <w:t xml:space="preserve"> </w:t>
       </w:r>
-      <w:hyperlink r:id="rId27">
+      <w:hyperlink r:id="rId30">
         <w:r>
           <w:rPr>
             <w:rStyle w:val="Hyperlink"/>
@@ -5029,26 +4690,25 @@
         <w:t xml:space="preserve">.</w:t>
       </w:r>
     </w:p>
-    <w:bookmarkEnd w:id="28"/>
-    <w:bookmarkEnd w:id="29"/>
-    <w:bookmarkEnd w:id="30"/>
-    <w:bookmarkStart w:id="35" w:name="results"/>
     <w:p>
       <w:pPr>
         <w:pStyle w:val="Heading1"/>
       </w:pPr>
+      <w:bookmarkStart w:id="31" w:name="results"/>
       <w:r>
         <w:t xml:space="preserve">Results</w:t>
       </w:r>
+      <w:bookmarkEnd w:id="31"/>
     </w:p>
-    <w:bookmarkStart w:id="31" w:name="cdcr-staff-working-and-testing-schedules"/>
     <w:p>
       <w:pPr>
         <w:pStyle w:val="Heading2"/>
       </w:pPr>
+      <w:bookmarkStart w:id="32" w:name="cdcr-staff-working-and-testing-schedules"/>
       <w:r>
         <w:t xml:space="preserve">CDCR Staff Working and Testing schedules</w:t>
       </w:r>
+      <w:bookmarkEnd w:id="32"/>
     </w:p>
     <w:p>
       <w:pPr>
@@ -5078,7 +4738,6 @@
       </w:pPr>
       <w:r>
         <w:rPr>
-          <w:bCs/>
           <w:b/>
         </w:rPr>
         <w:t xml:space="preserve">Figure 2. Staff working and testing schedules.</w:t>
@@ -5090,15 +4749,15 @@
         <w:t xml:space="preserve">Four typical weekly work schedules (y-axis) were identified among CDCR custody staff. These include a Monday to Thursday workweek (21% staff), a Thursday to Sunday workweek (22% staff), a Tuesday to Saturday workweek (33% staff), and a Saturday to Tuesday workweek (24% staff). The red shading shows the mean proportion of staff workdays that consist of a particular day of the week (x-axis; i.e. darker shades of red indicate that staff with the specified schedule very commonly work on that day). The size of the black circles represents the mean proportion of the total number of tests administered to each group that were given on the specified day.</w:t>
       </w:r>
     </w:p>
-    <w:bookmarkEnd w:id="31"/>
-    <w:bookmarkStart w:id="34" w:name="simulation-results"/>
     <w:p>
       <w:pPr>
         <w:pStyle w:val="Heading2"/>
       </w:pPr>
+      <w:bookmarkStart w:id="33" w:name="simulation-results"/>
       <w:r>
         <w:t xml:space="preserve">Simulation Results</w:t>
       </w:r>
+      <w:bookmarkEnd w:id="33"/>
     </w:p>
     <w:p>
       <w:pPr>
@@ -5171,24 +4830,15 @@
           <m:t>P</m:t>
         </m:r>
         <m:r>
-          <m:rPr>
-            <m:sty m:val="p"/>
-          </m:rPr>
           <m:t>=</m:t>
         </m:r>
         <m:r>
           <m:t>1</m:t>
         </m:r>
         <m:r>
-          <m:rPr>
-            <m:sty m:val="p"/>
-          </m:rPr>
           <m:t>%</m:t>
         </m:r>
         <m:r>
-          <m:rPr>
-            <m:sty m:val="p"/>
-          </m:rPr>
           <m:t>,</m:t>
         </m:r>
         <m:r>
@@ -5199,9 +4849,6 @@
           <m:t>R</m:t>
         </m:r>
         <m:r>
-          <m:rPr>
-            <m:sty m:val="p"/>
-          </m:rPr>
           <m:t>=</m:t>
         </m:r>
         <m:r>
@@ -5249,9 +4896,6 @@
           </m:sup>
         </m:sSubSup>
         <m:r>
-          <m:rPr>
-            <m:sty m:val="p"/>
-          </m:rPr>
           <m:t>=</m:t>
         </m:r>
       </m:oMath>
@@ -5299,9 +4943,6 @@
           </m:sup>
         </m:sSubSup>
         <m:r>
-          <m:rPr>
-            <m:sty m:val="p"/>
-          </m:rPr>
           <m:t>=</m:t>
         </m:r>
       </m:oMath>
@@ -5349,9 +4990,6 @@
           </m:sup>
         </m:sSubSup>
         <m:r>
-          <m:rPr>
-            <m:sty m:val="p"/>
-          </m:rPr>
           <m:t>=</m:t>
         </m:r>
       </m:oMath>
@@ -5399,9 +5037,6 @@
           </m:sup>
         </m:sSubSup>
         <m:r>
-          <m:rPr>
-            <m:sty m:val="p"/>
-          </m:rPr>
           <m:t>=</m:t>
         </m:r>
       </m:oMath>
@@ -5457,9 +5092,6 @@
           </m:sup>
         </m:sSubSup>
         <m:r>
-          <m:rPr>
-            <m:sty m:val="p"/>
-          </m:rPr>
           <m:t>=</m:t>
         </m:r>
         <m:r>
@@ -5521,7 +5153,7 @@
       <w:r>
         <w:drawing>
           <wp:inline>
-            <wp:extent cx="5334000" cy="3810000"/>
+            <wp:extent cx="5334000" cy="3809999"/>
             <wp:effectExtent b="0" l="0" r="0" t="0"/>
             <wp:docPr descr="Figure 3. Number of expected infections generated in a facility from model simulations comparing random and systematic testing strategies across transmission scenarios, test frequencies, and test delays. Systematic testing strategies ([squares], [crosses]) prevent more infections than random strategies ([circles], [triangles]) across all transmission scenarios and test frequencies. More infections are expected in transmission scenarios with higher within facility \mathcal{R} and higher community prevalence. Preventing test delays (squares compared to crosses and triangles compared to circles) and increasing test frequency (red=lowest frequency, blue=highest frequency) also reduces the number of infections. The horizontal gray line serves as a reference to assess the testing frequency needed to maintain \mathcal{I}^{tot}_{sim}\leq18 (corresponding to one transmission event every ten days) across different transmission scenarios. Error bars represent the interquartile range of \mathcal{I}^{tot}_{sim} derived from 100 simulations per scenario." title="" id="1" name="Picture"/>
             <a:graphic>
@@ -5534,7 +5166,7 @@
                     </pic:cNvPicPr>
                   </pic:nvPicPr>
                   <pic:blipFill>
-                    <a:blip r:embed="rId32"/>
+                    <a:blip r:embed="rId34"/>
                     <a:stretch>
                       <a:fillRect/>
                     </a:stretch>
@@ -5542,7 +5174,7 @@
                   <pic:spPr bwMode="auto">
                     <a:xfrm>
                       <a:off x="0" y="0"/>
-                      <a:ext cx="5334000" cy="3810000"/>
+                      <a:ext cx="5334000" cy="3809999"/>
                     </a:xfrm>
                     <a:prstGeom prst="rect">
                       <a:avLst/>
@@ -5567,7 +5199,6 @@
       </w:pPr>
       <w:r>
         <w:rPr>
-          <w:bCs/>
           <w:b/>
         </w:rPr>
         <w:t xml:space="preserve">Figure 3. Number of expected infections generated in a facility from model simulations comparing random and systematic testing strategies across transmission scenarios, test frequencies, and test delays</w:t>
@@ -5631,9 +5262,6 @@
           </m:sup>
         </m:sSubSup>
         <m:r>
-          <m:rPr>
-            <m:sty m:val="p"/>
-          </m:rPr>
           <m:t>≤</m:t>
         </m:r>
         <m:r>
@@ -5695,11 +5323,20 @@
       <w:tblPr>
         <w:tblStyle w:val="Table"/>
         <w:tblW w:type="pct" w:w="0.0"/>
-        <w:tblLook w:firstRow="1" w:lastRow="0" w:firstColumn="0" w:lastColumn="0" w:noHBand="0" w:noVBand="0" w:val="0020"/>
+        <w:tblLook w:firstRow="1"/>
       </w:tblPr>
       <w:tblGrid/>
       <w:tr>
+        <w:trPr>
+          <w:cnfStyle w:firstRow="1"/>
+        </w:trPr>
         <w:tc>
+          <w:tcPr>
+            <w:tcBorders>
+              <w:bottom w:val="single"/>
+            </w:tcBorders>
+            <w:vAlign w:val="bottom"/>
+          </w:tcPr>
           <w:p>
             <w:pPr>
               <w:pStyle w:val="Compact"/>
@@ -5711,6 +5348,12 @@
           </w:p>
         </w:tc>
         <w:tc>
+          <w:tcPr>
+            <w:tcBorders>
+              <w:bottom w:val="single"/>
+            </w:tcBorders>
+            <w:vAlign w:val="bottom"/>
+          </w:tcPr>
           <w:p>
             <w:pPr>
               <w:pStyle w:val="Compact"/>
@@ -5722,6 +5365,12 @@
           </w:p>
         </w:tc>
         <w:tc>
+          <w:tcPr>
+            <w:tcBorders>
+              <w:bottom w:val="single"/>
+            </w:tcBorders>
+            <w:vAlign w:val="bottom"/>
+          </w:tcPr>
           <w:p>
             <w:pPr>
               <w:pStyle w:val="Compact"/>
@@ -5733,6 +5382,12 @@
           </w:p>
         </w:tc>
         <w:tc>
+          <w:tcPr>
+            <w:tcBorders>
+              <w:bottom w:val="single"/>
+            </w:tcBorders>
+            <w:vAlign w:val="bottom"/>
+          </w:tcPr>
           <w:p>
             <w:pPr>
               <w:pStyle w:val="Compact"/>
@@ -6037,9 +5692,6 @@
           <m:t>R</m:t>
         </m:r>
         <m:r>
-          <m:rPr>
-            <m:sty m:val="p"/>
-          </m:rPr>
           <m:t>=</m:t>
         </m:r>
         <m:r>
@@ -6057,9 +5709,6 @@
           <m:t>1</m:t>
         </m:r>
         <m:r>
-          <m:rPr>
-            <m:sty m:val="p"/>
-          </m:rPr>
           <m:t>%</m:t>
         </m:r>
       </m:oMath>
@@ -6074,27 +5723,18 @@
           <m:t>f</m:t>
         </m:r>
         <m:r>
-          <m:rPr>
-            <m:sty m:val="p"/>
-          </m:rPr>
           <m:t>=</m:t>
         </m:r>
         <m:r>
           <m:t>0.5</m:t>
         </m:r>
         <m:r>
-          <m:rPr>
-            <m:sty m:val="p"/>
-          </m:rPr>
           <m:t>,</m:t>
         </m:r>
         <m:r>
           <m:t>d</m:t>
         </m:r>
         <m:r>
-          <m:rPr>
-            <m:sty m:val="p"/>
-          </m:rPr>
           <m:t>=</m:t>
         </m:r>
         <m:r>
@@ -6121,9 +5761,6 @@
           <m:t>R</m:t>
         </m:r>
         <m:r>
-          <m:rPr>
-            <m:sty m:val="p"/>
-          </m:rPr>
           <m:t>=</m:t>
         </m:r>
       </m:oMath>
@@ -6138,9 +5775,6 @@
           <m:t>f</m:t>
         </m:r>
         <m:r>
-          <m:rPr>
-            <m:sty m:val="p"/>
-          </m:rPr>
           <m:t>=</m:t>
         </m:r>
         <m:r>
@@ -6167,9 +5801,6 @@
           <m:t>R</m:t>
         </m:r>
         <m:r>
-          <m:rPr>
-            <m:sty m:val="p"/>
-          </m:rPr>
           <m:t>=</m:t>
         </m:r>
       </m:oMath>
@@ -6184,9 +5815,6 @@
           <m:t>f</m:t>
         </m:r>
         <m:r>
-          <m:rPr>
-            <m:sty m:val="p"/>
-          </m:rPr>
           <m:t>=</m:t>
         </m:r>
         <m:r>
@@ -6213,9 +5841,6 @@
           <m:t>R</m:t>
         </m:r>
         <m:r>
-          <m:rPr>
-            <m:sty m:val="p"/>
-          </m:rPr>
           <m:t>=</m:t>
         </m:r>
       </m:oMath>
@@ -6230,9 +5855,6 @@
           <m:t>f</m:t>
         </m:r>
         <m:r>
-          <m:rPr>
-            <m:sty m:val="p"/>
-          </m:rPr>
           <m:t>=</m:t>
         </m:r>
         <m:r>
@@ -6259,9 +5881,6 @@
           <m:t>R</m:t>
         </m:r>
         <m:r>
-          <m:rPr>
-            <m:sty m:val="p"/>
-          </m:rPr>
           <m:t>=</m:t>
         </m:r>
       </m:oMath>
@@ -6288,9 +5907,6 @@
           <m:t>R</m:t>
         </m:r>
         <m:r>
-          <m:rPr>
-            <m:sty m:val="p"/>
-          </m:rPr>
           <m:t>=</m:t>
         </m:r>
         <m:r>
@@ -6308,9 +5924,6 @@
           <m:t>0.1</m:t>
         </m:r>
         <m:r>
-          <m:rPr>
-            <m:sty m:val="p"/>
-          </m:rPr>
           <m:t>%</m:t>
         </m:r>
       </m:oMath>
@@ -6341,7 +5954,7 @@
                     </pic:cNvPicPr>
                   </pic:nvPicPr>
                   <pic:blipFill>
-                    <a:blip r:embed="rId33"/>
+                    <a:blip r:embed="rId35"/>
                     <a:stretch>
                       <a:fillRect/>
                     </a:stretch>
@@ -6374,7 +5987,6 @@
       </w:pPr>
       <w:r>
         <w:rPr>
-          <w:bCs/>
           <w:b/>
         </w:rPr>
         <w:t xml:space="preserve">Figure 4. Incremental test effectiveness ratio (ITER) from simulations across transmission scenarios and testing frequencies and strategies</w:t>
@@ -6387,9 +5999,6 @@
           <m:t>f</m:t>
         </m:r>
         <m:r>
-          <m:rPr>
-            <m:sty m:val="p"/>
-          </m:rPr>
           <m:t>=</m:t>
         </m:r>
         <m:r>
@@ -6428,9 +6037,6 @@
           <m:t>R</m:t>
         </m:r>
         <m:r>
-          <m:rPr>
-            <m:sty m:val="p"/>
-          </m:rPr>
           <m:t>=</m:t>
         </m:r>
         <m:r>
@@ -6444,8 +6050,6 @@
         <w:t xml:space="preserve">is provided to aid visual comparison across scenarios. Error bars represent the interquartile range of expected infections derived from 100 simulations per scenario.</w:t>
       </w:r>
     </w:p>
-    <w:bookmarkEnd w:id="34"/>
-    <w:bookmarkEnd w:id="35"/>
     <w:sectPr/>
   </w:body>
 </w:document>
@@ -6484,7 +6088,10 @@
       <w:lvlText w:val=" "/>
       <w:lvlJc w:val="left"/>
       <w:pPr>
-        <w:ind w:left="720" w:hanging="480"/>
+        <w:tabs>
+          <w:tab w:val="num" w:pos="0"/>
+        </w:tabs>
+        <w:ind w:left="480" w:hanging="480"/>
       </w:pPr>
     </w:lvl>
     <w:lvl w:ilvl="1">
@@ -6492,7 +6099,10 @@
       <w:lvlText w:val=" "/>
       <w:lvlJc w:val="left"/>
       <w:pPr>
-        <w:ind w:left="1440" w:hanging="480"/>
+        <w:tabs>
+          <w:tab w:val="num" w:pos="720"/>
+        </w:tabs>
+        <w:ind w:left="1200" w:hanging="480"/>
       </w:pPr>
     </w:lvl>
     <w:lvl w:ilvl="2">
@@ -6500,7 +6110,10 @@
       <w:lvlText w:val=" "/>
       <w:lvlJc w:val="left"/>
       <w:pPr>
-        <w:ind w:left="2160" w:hanging="480"/>
+        <w:tabs>
+          <w:tab w:val="num" w:pos="1440"/>
+        </w:tabs>
+        <w:ind w:left="1920" w:hanging="480"/>
       </w:pPr>
     </w:lvl>
     <w:lvl w:ilvl="3">
@@ -6508,7 +6121,10 @@
       <w:lvlText w:val=" "/>
       <w:lvlJc w:val="left"/>
       <w:pPr>
-        <w:ind w:left="2880" w:hanging="480"/>
+        <w:tabs>
+          <w:tab w:val="num" w:pos="2160"/>
+        </w:tabs>
+        <w:ind w:left="2640" w:hanging="480"/>
       </w:pPr>
     </w:lvl>
     <w:lvl w:ilvl="4">
@@ -6516,7 +6132,10 @@
       <w:lvlText w:val=" "/>
       <w:lvlJc w:val="left"/>
       <w:pPr>
-        <w:ind w:left="3600" w:hanging="480"/>
+        <w:tabs>
+          <w:tab w:val="num" w:pos="2880"/>
+        </w:tabs>
+        <w:ind w:left="3360" w:hanging="480"/>
       </w:pPr>
     </w:lvl>
     <w:lvl w:ilvl="5">
@@ -6524,7 +6143,10 @@
       <w:lvlText w:val=" "/>
       <w:lvlJc w:val="left"/>
       <w:pPr>
-        <w:ind w:left="4320" w:hanging="480"/>
+        <w:tabs>
+          <w:tab w:val="num" w:pos="3600"/>
+        </w:tabs>
+        <w:ind w:left="4080" w:hanging="480"/>
       </w:pPr>
     </w:lvl>
     <w:lvl w:ilvl="6">
@@ -6532,7 +6154,10 @@
       <w:lvlText w:val=" "/>
       <w:lvlJc w:val="left"/>
       <w:pPr>
-        <w:ind w:left="5040" w:hanging="480"/>
+        <w:tabs>
+          <w:tab w:val="num" w:pos="4320"/>
+        </w:tabs>
+        <w:ind w:left="4800" w:hanging="480"/>
       </w:pPr>
     </w:lvl>
     <w:lvl w:ilvl="7">
@@ -6540,7 +6165,10 @@
       <w:lvlText w:val=" "/>
       <w:lvlJc w:val="left"/>
       <w:pPr>
-        <w:ind w:left="5760" w:hanging="480"/>
+        <w:tabs>
+          <w:tab w:val="num" w:pos="5040"/>
+        </w:tabs>
+        <w:ind w:left="5520" w:hanging="480"/>
       </w:pPr>
     </w:lvl>
     <w:lvl w:ilvl="8">
@@ -6548,7 +6176,10 @@
       <w:lvlText w:val=" "/>
       <w:lvlJc w:val="left"/>
       <w:pPr>
-        <w:ind w:left="6480" w:hanging="480"/>
+        <w:tabs>
+          <w:tab w:val="num" w:pos="5760"/>
+        </w:tabs>
+        <w:ind w:left="6240" w:hanging="480"/>
       </w:pPr>
     </w:lvl>
   </w:abstractNum>
@@ -6698,7 +6329,7 @@
       <w:rFonts w:asciiTheme="majorHAnsi" w:eastAsiaTheme="majorEastAsia" w:hAnsiTheme="majorHAnsi" w:cstheme="majorBidi"/>
       <w:b/>
       <w:bCs/>
-      <w:color w:val="4F81BD" w:themeColor="accent1"/>
+      <w:color w:val="345A8A" w:themeColor="accent1" w:themeShade="B5"/>
       <w:sz w:val="32"/>
       <w:szCs w:val="32"/>
     </w:rPr>
@@ -6721,8 +6352,8 @@
       <w:b/>
       <w:bCs/>
       <w:color w:val="4F81BD" w:themeColor="accent1"/>
-      <w:sz w:val="28"/>
-      <w:szCs w:val="28"/>
+      <w:sz w:val="32"/>
+      <w:szCs w:val="32"/>
     </w:rPr>
   </w:style>
   <w:style w:type="paragraph" w:styleId="Heading3">
@@ -6743,8 +6374,8 @@
       <w:b/>
       <w:bCs/>
       <w:color w:val="4F81BD" w:themeColor="accent1"/>
-      <w:sz w:val="24"/>
-      <w:szCs w:val="24"/>
+      <w:sz w:val="28"/>
+      <w:szCs w:val="28"/>
     </w:rPr>
   </w:style>
   <w:style w:type="paragraph" w:styleId="Heading4">
@@ -6762,7 +6393,7 @@
     </w:pPr>
     <w:rPr>
       <w:rFonts w:asciiTheme="majorHAnsi" w:eastAsiaTheme="majorEastAsia" w:hAnsiTheme="majorHAnsi" w:cstheme="majorBidi"/>
-      <w:i/>
+      <w:b/>
       <w:bCs/>
       <w:color w:val="4F81BD" w:themeColor="accent1"/>
       <w:sz w:val="24"/>
@@ -6784,6 +6415,7 @@
     </w:pPr>
     <w:rPr>
       <w:rFonts w:asciiTheme="majorHAnsi" w:eastAsiaTheme="majorEastAsia" w:hAnsiTheme="majorHAnsi" w:cstheme="majorBidi"/>
+      <w:i/>
       <w:iCs/>
       <w:color w:val="4F81BD" w:themeColor="accent1"/>
       <w:sz w:val="24"/>
@@ -6879,8 +6511,14 @@
     <w:qFormat/>
     <w:pPr>
       <w:spacing w:before="100" w:after="100"/>
-      <w:ind w:firstLine="0" w:left="480" w:right="480"/>
+      <w:ind w:firstLine="0"/>
     </w:pPr>
+    <w:rPr>
+      <w:rFonts w:asciiTheme="majorHAnsi" w:eastAsiaTheme="majorEastAsia" w:hAnsiTheme="majorHAnsi" w:cstheme="majorBidi"/>
+      <w:bCs/>
+      <w:sz w:val="20"/>
+      <w:szCs w:val="20"/>
+    </w:rPr>
   </w:style>
   <w:style w:type="paragraph" w:styleId="FootnoteText">
     <w:name w:val="Footnote Text"/>
@@ -6910,21 +6548,6 @@
         <w:right w:w="108" w:type="dxa"/>
       </w:tblCellMar>
     </w:tblPr>
-    <w:tblStylePr w:type="firstRow">
-      <w:tblPr>
-        <w:jc w:val="left"/>
-        <w:tblInd w:w="0" w:type="dxa"/>
-      </w:tblPr>
-      <w:trPr>
-        <w:jc w:val="left"/>
-      </w:trPr>
-      <w:tcPr>
-        <w:vAlign w:val="bottom"/>
-        <w:tcBorders>
-          <w:bottom w:val="single"/>
-        </w:tcBorders>
-      </w:tcPr>
-    </w:tblStylePr>
   </w:style>
   <w:style w:type="paragraph" w:customStyle="1" w:styleId="DefinitionTerm">
     <w:name w:val="Definition Term"/>
@@ -6988,10 +6611,6 @@
       <w:rFonts w:ascii="Consolas" w:hAnsi="Consolas"/>
       <w:sz w:val="22"/>
     </w:rPr>
-  </w:style>
-  <w:style w:type="character" w:customStyle="1" w:styleId="SectionNumber">
-    <w:name w:val="Section Number"/>
-    <w:basedOn w:val="BodyTextChar"/>
   </w:style>
   <w:style w:type="character" w:styleId="FootnoteReference">
     <w:name w:val="Footnote Reference"/>

</xml_diff>